<commit_message>
[CH] [iteration 1 deliverable] - One last save of this file
</commit_message>
<xml_diff>
--- a/doc/XP Process Review.docx
+++ b/doc/XP Process Review.docx
@@ -290,7 +290,7 @@
       </w:pPr>
       <w:bookmarkStart w:id="0" w:name="_Toc178324881"/>
       <w:bookmarkStart w:id="1" w:name="_Toc178325046"/>
-      <w:bookmarkStart w:id="2" w:name="_Toc180139312"/>
+      <w:bookmarkStart w:id="2" w:name="_Toc180139613"/>
       <w:r>
         <w:lastRenderedPageBreak/>
         <w:t>Contents</w:t>
@@ -303,7 +303,7 @@
       <w:pPr>
         <w:pStyle w:val="TOC1"/>
         <w:rPr>
-          <w:ins w:id="3" w:author="clhokan" w:date="2011-10-13T15:33:00Z"/>
+          <w:ins w:id="3" w:author="clhokan" w:date="2011-10-13T15:38:00Z"/>
           <w:rFonts w:asciiTheme="minorHAnsi" w:eastAsiaTheme="minorEastAsia" w:hAnsiTheme="minorHAnsi" w:cstheme="minorBidi"/>
           <w:noProof/>
           <w:kern w:val="0"/>
@@ -329,7 +329,7 @@
         </w:rPr>
         <w:fldChar w:fldCharType="separate"/>
       </w:r>
-      <w:ins w:id="4" w:author="clhokan" w:date="2011-10-13T15:33:00Z">
+      <w:ins w:id="4" w:author="clhokan" w:date="2011-10-13T15:38:00Z">
         <w:r>
           <w:rPr>
             <w:noProof/>
@@ -352,7 +352,7 @@
           <w:rPr>
             <w:noProof/>
           </w:rPr>
-          <w:instrText xml:space="preserve"> PAGEREF _Toc180139312 \h </w:instrText>
+          <w:instrText xml:space="preserve"> PAGEREF _Toc180139613 \h </w:instrText>
         </w:r>
         <w:r>
           <w:rPr>
@@ -366,7 +366,7 @@
         </w:rPr>
         <w:fldChar w:fldCharType="separate"/>
       </w:r>
-      <w:ins w:id="5" w:author="clhokan" w:date="2011-10-13T15:33:00Z">
+      <w:ins w:id="5" w:author="clhokan" w:date="2011-10-13T15:38:00Z">
         <w:r>
           <w:rPr>
             <w:noProof/>
@@ -385,14 +385,14 @@
       <w:pPr>
         <w:pStyle w:val="TOC1"/>
         <w:rPr>
-          <w:ins w:id="6" w:author="clhokan" w:date="2011-10-13T15:33:00Z"/>
+          <w:ins w:id="6" w:author="clhokan" w:date="2011-10-13T15:38:00Z"/>
           <w:rFonts w:asciiTheme="minorHAnsi" w:eastAsiaTheme="minorEastAsia" w:hAnsiTheme="minorHAnsi" w:cstheme="minorBidi"/>
           <w:noProof/>
           <w:kern w:val="0"/>
           <w:lang w:eastAsia="ja-JP"/>
         </w:rPr>
       </w:pPr>
-      <w:ins w:id="7" w:author="clhokan" w:date="2011-10-13T15:33:00Z">
+      <w:ins w:id="7" w:author="clhokan" w:date="2011-10-13T15:38:00Z">
         <w:r>
           <w:rPr>
             <w:noProof/>
@@ -415,7 +415,7 @@
           <w:rPr>
             <w:noProof/>
           </w:rPr>
-          <w:instrText xml:space="preserve"> PAGEREF _Toc180139313 \h </w:instrText>
+          <w:instrText xml:space="preserve"> PAGEREF _Toc180139614 \h </w:instrText>
         </w:r>
         <w:r>
           <w:rPr>
@@ -429,7 +429,7 @@
         </w:rPr>
         <w:fldChar w:fldCharType="separate"/>
       </w:r>
-      <w:ins w:id="8" w:author="clhokan" w:date="2011-10-13T15:33:00Z">
+      <w:ins w:id="8" w:author="clhokan" w:date="2011-10-13T15:38:00Z">
         <w:r>
           <w:rPr>
             <w:noProof/>
@@ -448,14 +448,14 @@
       <w:pPr>
         <w:pStyle w:val="TOC2"/>
         <w:rPr>
-          <w:ins w:id="9" w:author="clhokan" w:date="2011-10-13T15:33:00Z"/>
+          <w:ins w:id="9" w:author="clhokan" w:date="2011-10-13T15:38:00Z"/>
           <w:rFonts w:asciiTheme="minorHAnsi" w:eastAsiaTheme="minorEastAsia" w:hAnsiTheme="minorHAnsi" w:cstheme="minorBidi"/>
           <w:noProof/>
           <w:kern w:val="0"/>
           <w:lang w:eastAsia="ja-JP"/>
         </w:rPr>
       </w:pPr>
-      <w:ins w:id="10" w:author="clhokan" w:date="2011-10-13T15:33:00Z">
+      <w:ins w:id="10" w:author="clhokan" w:date="2011-10-13T15:38:00Z">
         <w:r>
           <w:rPr>
             <w:noProof/>
@@ -478,7 +478,7 @@
           <w:rPr>
             <w:noProof/>
           </w:rPr>
-          <w:instrText xml:space="preserve"> PAGEREF _Toc180139314 \h </w:instrText>
+          <w:instrText xml:space="preserve"> PAGEREF _Toc180139615 \h </w:instrText>
         </w:r>
         <w:r>
           <w:rPr>
@@ -492,7 +492,7 @@
         </w:rPr>
         <w:fldChar w:fldCharType="separate"/>
       </w:r>
-      <w:ins w:id="11" w:author="clhokan" w:date="2011-10-13T15:33:00Z">
+      <w:ins w:id="11" w:author="clhokan" w:date="2011-10-13T15:38:00Z">
         <w:r>
           <w:rPr>
             <w:noProof/>
@@ -511,14 +511,14 @@
       <w:pPr>
         <w:pStyle w:val="TOC2"/>
         <w:rPr>
-          <w:ins w:id="12" w:author="clhokan" w:date="2011-10-13T15:33:00Z"/>
+          <w:ins w:id="12" w:author="clhokan" w:date="2011-10-13T15:38:00Z"/>
           <w:rFonts w:asciiTheme="minorHAnsi" w:eastAsiaTheme="minorEastAsia" w:hAnsiTheme="minorHAnsi" w:cstheme="minorBidi"/>
           <w:noProof/>
           <w:kern w:val="0"/>
           <w:lang w:eastAsia="ja-JP"/>
         </w:rPr>
       </w:pPr>
-      <w:ins w:id="13" w:author="clhokan" w:date="2011-10-13T15:33:00Z">
+      <w:ins w:id="13" w:author="clhokan" w:date="2011-10-13T15:38:00Z">
         <w:r>
           <w:rPr>
             <w:noProof/>
@@ -541,7 +541,7 @@
           <w:rPr>
             <w:noProof/>
           </w:rPr>
-          <w:instrText xml:space="preserve"> PAGEREF _Toc180139315 \h </w:instrText>
+          <w:instrText xml:space="preserve"> PAGEREF _Toc180139616 \h </w:instrText>
         </w:r>
         <w:r>
           <w:rPr>
@@ -555,7 +555,7 @@
         </w:rPr>
         <w:fldChar w:fldCharType="separate"/>
       </w:r>
-      <w:ins w:id="14" w:author="clhokan" w:date="2011-10-13T15:33:00Z">
+      <w:ins w:id="14" w:author="clhokan" w:date="2011-10-13T15:38:00Z">
         <w:r>
           <w:rPr>
             <w:noProof/>
@@ -574,14 +574,14 @@
       <w:pPr>
         <w:pStyle w:val="TOC1"/>
         <w:rPr>
-          <w:ins w:id="15" w:author="clhokan" w:date="2011-10-13T15:33:00Z"/>
+          <w:ins w:id="15" w:author="clhokan" w:date="2011-10-13T15:38:00Z"/>
           <w:rFonts w:asciiTheme="minorHAnsi" w:eastAsiaTheme="minorEastAsia" w:hAnsiTheme="minorHAnsi" w:cstheme="minorBidi"/>
           <w:noProof/>
           <w:kern w:val="0"/>
           <w:lang w:eastAsia="ja-JP"/>
         </w:rPr>
       </w:pPr>
-      <w:ins w:id="16" w:author="clhokan" w:date="2011-10-13T15:33:00Z">
+      <w:ins w:id="16" w:author="clhokan" w:date="2011-10-13T15:38:00Z">
         <w:r>
           <w:rPr>
             <w:noProof/>
@@ -604,7 +604,7 @@
           <w:rPr>
             <w:noProof/>
           </w:rPr>
-          <w:instrText xml:space="preserve"> PAGEREF _Toc180139316 \h </w:instrText>
+          <w:instrText xml:space="preserve"> PAGEREF _Toc180139617 \h </w:instrText>
         </w:r>
         <w:r>
           <w:rPr>
@@ -618,7 +618,7 @@
         </w:rPr>
         <w:fldChar w:fldCharType="separate"/>
       </w:r>
-      <w:ins w:id="17" w:author="clhokan" w:date="2011-10-13T15:33:00Z">
+      <w:ins w:id="17" w:author="clhokan" w:date="2011-10-13T15:38:00Z">
         <w:r>
           <w:rPr>
             <w:noProof/>
@@ -637,14 +637,14 @@
       <w:pPr>
         <w:pStyle w:val="TOC2"/>
         <w:rPr>
-          <w:ins w:id="18" w:author="clhokan" w:date="2011-10-13T15:33:00Z"/>
+          <w:ins w:id="18" w:author="clhokan" w:date="2011-10-13T15:38:00Z"/>
           <w:rFonts w:asciiTheme="minorHAnsi" w:eastAsiaTheme="minorEastAsia" w:hAnsiTheme="minorHAnsi" w:cstheme="minorBidi"/>
           <w:noProof/>
           <w:kern w:val="0"/>
           <w:lang w:eastAsia="ja-JP"/>
         </w:rPr>
       </w:pPr>
-      <w:ins w:id="19" w:author="clhokan" w:date="2011-10-13T15:33:00Z">
+      <w:ins w:id="19" w:author="clhokan" w:date="2011-10-13T15:38:00Z">
         <w:r>
           <w:rPr>
             <w:noProof/>
@@ -667,7 +667,7 @@
           <w:rPr>
             <w:noProof/>
           </w:rPr>
-          <w:instrText xml:space="preserve"> PAGEREF _Toc180139317 \h </w:instrText>
+          <w:instrText xml:space="preserve"> PAGEREF _Toc180139618 \h </w:instrText>
         </w:r>
         <w:r>
           <w:rPr>
@@ -681,7 +681,7 @@
         </w:rPr>
         <w:fldChar w:fldCharType="separate"/>
       </w:r>
-      <w:ins w:id="20" w:author="clhokan" w:date="2011-10-13T15:33:00Z">
+      <w:ins w:id="20" w:author="clhokan" w:date="2011-10-13T15:38:00Z">
         <w:r>
           <w:rPr>
             <w:noProof/>
@@ -700,14 +700,14 @@
       <w:pPr>
         <w:pStyle w:val="TOC2"/>
         <w:rPr>
-          <w:ins w:id="21" w:author="clhokan" w:date="2011-10-13T15:33:00Z"/>
+          <w:ins w:id="21" w:author="clhokan" w:date="2011-10-13T15:38:00Z"/>
           <w:rFonts w:asciiTheme="minorHAnsi" w:eastAsiaTheme="minorEastAsia" w:hAnsiTheme="minorHAnsi" w:cstheme="minorBidi"/>
           <w:noProof/>
           <w:kern w:val="0"/>
           <w:lang w:eastAsia="ja-JP"/>
         </w:rPr>
       </w:pPr>
-      <w:ins w:id="22" w:author="clhokan" w:date="2011-10-13T15:33:00Z">
+      <w:ins w:id="22" w:author="clhokan" w:date="2011-10-13T15:38:00Z">
         <w:r>
           <w:rPr>
             <w:noProof/>
@@ -730,7 +730,7 @@
           <w:rPr>
             <w:noProof/>
           </w:rPr>
-          <w:instrText xml:space="preserve"> PAGEREF _Toc180139318 \h </w:instrText>
+          <w:instrText xml:space="preserve"> PAGEREF _Toc180139619 \h </w:instrText>
         </w:r>
         <w:r>
           <w:rPr>
@@ -744,7 +744,7 @@
         </w:rPr>
         <w:fldChar w:fldCharType="separate"/>
       </w:r>
-      <w:ins w:id="23" w:author="clhokan" w:date="2011-10-13T15:33:00Z">
+      <w:ins w:id="23" w:author="clhokan" w:date="2011-10-13T15:38:00Z">
         <w:r>
           <w:rPr>
             <w:noProof/>
@@ -763,14 +763,14 @@
       <w:pPr>
         <w:pStyle w:val="TOC2"/>
         <w:rPr>
-          <w:ins w:id="24" w:author="clhokan" w:date="2011-10-13T15:33:00Z"/>
+          <w:ins w:id="24" w:author="clhokan" w:date="2011-10-13T15:38:00Z"/>
           <w:rFonts w:asciiTheme="minorHAnsi" w:eastAsiaTheme="minorEastAsia" w:hAnsiTheme="minorHAnsi" w:cstheme="minorBidi"/>
           <w:noProof/>
           <w:kern w:val="0"/>
           <w:lang w:eastAsia="ja-JP"/>
         </w:rPr>
       </w:pPr>
-      <w:ins w:id="25" w:author="clhokan" w:date="2011-10-13T15:33:00Z">
+      <w:ins w:id="25" w:author="clhokan" w:date="2011-10-13T15:38:00Z">
         <w:r>
           <w:rPr>
             <w:noProof/>
@@ -793,7 +793,7 @@
           <w:rPr>
             <w:noProof/>
           </w:rPr>
-          <w:instrText xml:space="preserve"> PAGEREF _Toc180139319 \h </w:instrText>
+          <w:instrText xml:space="preserve"> PAGEREF _Toc180139620 \h </w:instrText>
         </w:r>
         <w:r>
           <w:rPr>
@@ -807,7 +807,7 @@
         </w:rPr>
         <w:fldChar w:fldCharType="separate"/>
       </w:r>
-      <w:ins w:id="26" w:author="clhokan" w:date="2011-10-13T15:33:00Z">
+      <w:ins w:id="26" w:author="clhokan" w:date="2011-10-13T15:38:00Z">
         <w:r>
           <w:rPr>
             <w:noProof/>
@@ -826,14 +826,14 @@
       <w:pPr>
         <w:pStyle w:val="TOC1"/>
         <w:rPr>
-          <w:ins w:id="27" w:author="clhokan" w:date="2011-10-13T15:33:00Z"/>
+          <w:ins w:id="27" w:author="clhokan" w:date="2011-10-13T15:38:00Z"/>
           <w:rFonts w:asciiTheme="minorHAnsi" w:eastAsiaTheme="minorEastAsia" w:hAnsiTheme="minorHAnsi" w:cstheme="minorBidi"/>
           <w:noProof/>
           <w:kern w:val="0"/>
           <w:lang w:eastAsia="ja-JP"/>
         </w:rPr>
       </w:pPr>
-      <w:ins w:id="28" w:author="clhokan" w:date="2011-10-13T15:33:00Z">
+      <w:ins w:id="28" w:author="clhokan" w:date="2011-10-13T15:38:00Z">
         <w:r>
           <w:rPr>
             <w:noProof/>
@@ -856,7 +856,7 @@
           <w:rPr>
             <w:noProof/>
           </w:rPr>
-          <w:instrText xml:space="preserve"> PAGEREF _Toc180139320 \h </w:instrText>
+          <w:instrText xml:space="preserve"> PAGEREF _Toc180139621 \h </w:instrText>
         </w:r>
         <w:r>
           <w:rPr>
@@ -870,7 +870,7 @@
         </w:rPr>
         <w:fldChar w:fldCharType="separate"/>
       </w:r>
-      <w:ins w:id="29" w:author="clhokan" w:date="2011-10-13T15:33:00Z">
+      <w:ins w:id="29" w:author="clhokan" w:date="2011-10-13T15:38:00Z">
         <w:r>
           <w:rPr>
             <w:noProof/>
@@ -889,14 +889,14 @@
       <w:pPr>
         <w:pStyle w:val="TOC2"/>
         <w:rPr>
-          <w:ins w:id="30" w:author="clhokan" w:date="2011-10-13T15:33:00Z"/>
+          <w:ins w:id="30" w:author="clhokan" w:date="2011-10-13T15:38:00Z"/>
           <w:rFonts w:asciiTheme="minorHAnsi" w:eastAsiaTheme="minorEastAsia" w:hAnsiTheme="minorHAnsi" w:cstheme="minorBidi"/>
           <w:noProof/>
           <w:kern w:val="0"/>
           <w:lang w:eastAsia="ja-JP"/>
         </w:rPr>
       </w:pPr>
-      <w:ins w:id="31" w:author="clhokan" w:date="2011-10-13T15:33:00Z">
+      <w:ins w:id="31" w:author="clhokan" w:date="2011-10-13T15:38:00Z">
         <w:r>
           <w:rPr>
             <w:noProof/>
@@ -919,7 +919,7 @@
           <w:rPr>
             <w:noProof/>
           </w:rPr>
-          <w:instrText xml:space="preserve"> PAGEREF _Toc180139321 \h </w:instrText>
+          <w:instrText xml:space="preserve"> PAGEREF _Toc180139622 \h </w:instrText>
         </w:r>
         <w:r>
           <w:rPr>
@@ -933,7 +933,7 @@
         </w:rPr>
         <w:fldChar w:fldCharType="separate"/>
       </w:r>
-      <w:ins w:id="32" w:author="clhokan" w:date="2011-10-13T15:33:00Z">
+      <w:ins w:id="32" w:author="clhokan" w:date="2011-10-13T15:38:00Z">
         <w:r>
           <w:rPr>
             <w:noProof/>
@@ -952,14 +952,14 @@
       <w:pPr>
         <w:pStyle w:val="TOC2"/>
         <w:rPr>
-          <w:ins w:id="33" w:author="clhokan" w:date="2011-10-13T15:33:00Z"/>
+          <w:ins w:id="33" w:author="clhokan" w:date="2011-10-13T15:38:00Z"/>
           <w:rFonts w:asciiTheme="minorHAnsi" w:eastAsiaTheme="minorEastAsia" w:hAnsiTheme="minorHAnsi" w:cstheme="minorBidi"/>
           <w:noProof/>
           <w:kern w:val="0"/>
           <w:lang w:eastAsia="ja-JP"/>
         </w:rPr>
       </w:pPr>
-      <w:ins w:id="34" w:author="clhokan" w:date="2011-10-13T15:33:00Z">
+      <w:ins w:id="34" w:author="clhokan" w:date="2011-10-13T15:38:00Z">
         <w:r>
           <w:rPr>
             <w:noProof/>
@@ -982,7 +982,7 @@
           <w:rPr>
             <w:noProof/>
           </w:rPr>
-          <w:instrText xml:space="preserve"> PAGEREF _Toc180139322 \h </w:instrText>
+          <w:instrText xml:space="preserve"> PAGEREF _Toc180139623 \h </w:instrText>
         </w:r>
         <w:r>
           <w:rPr>
@@ -996,7 +996,7 @@
         </w:rPr>
         <w:fldChar w:fldCharType="separate"/>
       </w:r>
-      <w:ins w:id="35" w:author="clhokan" w:date="2011-10-13T15:33:00Z">
+      <w:ins w:id="35" w:author="clhokan" w:date="2011-10-13T15:38:00Z">
         <w:r>
           <w:rPr>
             <w:noProof/>
@@ -1015,14 +1015,14 @@
       <w:pPr>
         <w:pStyle w:val="TOC2"/>
         <w:rPr>
-          <w:ins w:id="36" w:author="clhokan" w:date="2011-10-13T15:33:00Z"/>
+          <w:ins w:id="36" w:author="clhokan" w:date="2011-10-13T15:38:00Z"/>
           <w:rFonts w:asciiTheme="minorHAnsi" w:eastAsiaTheme="minorEastAsia" w:hAnsiTheme="minorHAnsi" w:cstheme="minorBidi"/>
           <w:noProof/>
           <w:kern w:val="0"/>
           <w:lang w:eastAsia="ja-JP"/>
         </w:rPr>
       </w:pPr>
-      <w:ins w:id="37" w:author="clhokan" w:date="2011-10-13T15:33:00Z">
+      <w:ins w:id="37" w:author="clhokan" w:date="2011-10-13T15:38:00Z">
         <w:r>
           <w:rPr>
             <w:noProof/>
@@ -1045,7 +1045,7 @@
           <w:rPr>
             <w:noProof/>
           </w:rPr>
-          <w:instrText xml:space="preserve"> PAGEREF _Toc180139323 \h </w:instrText>
+          <w:instrText xml:space="preserve"> PAGEREF _Toc180139624 \h </w:instrText>
         </w:r>
         <w:r>
           <w:rPr>
@@ -1059,7 +1059,7 @@
         </w:rPr>
         <w:fldChar w:fldCharType="separate"/>
       </w:r>
-      <w:ins w:id="38" w:author="clhokan" w:date="2011-10-13T15:33:00Z">
+      <w:ins w:id="38" w:author="clhokan" w:date="2011-10-13T15:38:00Z">
         <w:r>
           <w:rPr>
             <w:noProof/>
@@ -1078,14 +1078,14 @@
       <w:pPr>
         <w:pStyle w:val="TOC2"/>
         <w:rPr>
-          <w:ins w:id="39" w:author="clhokan" w:date="2011-10-13T15:33:00Z"/>
+          <w:ins w:id="39" w:author="clhokan" w:date="2011-10-13T15:38:00Z"/>
           <w:rFonts w:asciiTheme="minorHAnsi" w:eastAsiaTheme="minorEastAsia" w:hAnsiTheme="minorHAnsi" w:cstheme="minorBidi"/>
           <w:noProof/>
           <w:kern w:val="0"/>
           <w:lang w:eastAsia="ja-JP"/>
         </w:rPr>
       </w:pPr>
-      <w:ins w:id="40" w:author="clhokan" w:date="2011-10-13T15:33:00Z">
+      <w:ins w:id="40" w:author="clhokan" w:date="2011-10-13T15:38:00Z">
         <w:r>
           <w:rPr>
             <w:noProof/>
@@ -1108,7 +1108,7 @@
           <w:rPr>
             <w:noProof/>
           </w:rPr>
-          <w:instrText xml:space="preserve"> PAGEREF _Toc180139324 \h </w:instrText>
+          <w:instrText xml:space="preserve"> PAGEREF _Toc180139625 \h </w:instrText>
         </w:r>
         <w:r>
           <w:rPr>
@@ -1122,7 +1122,7 @@
         </w:rPr>
         <w:fldChar w:fldCharType="separate"/>
       </w:r>
-      <w:ins w:id="41" w:author="clhokan" w:date="2011-10-13T15:33:00Z">
+      <w:ins w:id="41" w:author="clhokan" w:date="2011-10-13T15:38:00Z">
         <w:r>
           <w:rPr>
             <w:noProof/>
@@ -1141,14 +1141,14 @@
       <w:pPr>
         <w:pStyle w:val="TOC2"/>
         <w:rPr>
-          <w:ins w:id="42" w:author="clhokan" w:date="2011-10-13T15:33:00Z"/>
+          <w:ins w:id="42" w:author="clhokan" w:date="2011-10-13T15:38:00Z"/>
           <w:rFonts w:asciiTheme="minorHAnsi" w:eastAsiaTheme="minorEastAsia" w:hAnsiTheme="minorHAnsi" w:cstheme="minorBidi"/>
           <w:noProof/>
           <w:kern w:val="0"/>
           <w:lang w:eastAsia="ja-JP"/>
         </w:rPr>
       </w:pPr>
-      <w:ins w:id="43" w:author="clhokan" w:date="2011-10-13T15:33:00Z">
+      <w:ins w:id="43" w:author="clhokan" w:date="2011-10-13T15:38:00Z">
         <w:r>
           <w:rPr>
             <w:noProof/>
@@ -1171,7 +1171,7 @@
           <w:rPr>
             <w:noProof/>
           </w:rPr>
-          <w:instrText xml:space="preserve"> PAGEREF _Toc180139325 \h </w:instrText>
+          <w:instrText xml:space="preserve"> PAGEREF _Toc180139626 \h </w:instrText>
         </w:r>
         <w:r>
           <w:rPr>
@@ -1185,7 +1185,7 @@
         </w:rPr>
         <w:fldChar w:fldCharType="separate"/>
       </w:r>
-      <w:ins w:id="44" w:author="clhokan" w:date="2011-10-13T15:33:00Z">
+      <w:ins w:id="44" w:author="clhokan" w:date="2011-10-13T15:38:00Z">
         <w:r>
           <w:rPr>
             <w:noProof/>
@@ -1204,14 +1204,14 @@
       <w:pPr>
         <w:pStyle w:val="TOC1"/>
         <w:rPr>
-          <w:ins w:id="45" w:author="clhokan" w:date="2011-10-13T15:33:00Z"/>
+          <w:ins w:id="45" w:author="clhokan" w:date="2011-10-13T15:38:00Z"/>
           <w:rFonts w:asciiTheme="minorHAnsi" w:eastAsiaTheme="minorEastAsia" w:hAnsiTheme="minorHAnsi" w:cstheme="minorBidi"/>
           <w:noProof/>
           <w:kern w:val="0"/>
           <w:lang w:eastAsia="ja-JP"/>
         </w:rPr>
       </w:pPr>
-      <w:ins w:id="46" w:author="clhokan" w:date="2011-10-13T15:33:00Z">
+      <w:ins w:id="46" w:author="clhokan" w:date="2011-10-13T15:38:00Z">
         <w:r>
           <w:rPr>
             <w:noProof/>
@@ -1234,7 +1234,7 @@
           <w:rPr>
             <w:noProof/>
           </w:rPr>
-          <w:instrText xml:space="preserve"> PAGEREF _Toc180139326 \h </w:instrText>
+          <w:instrText xml:space="preserve"> PAGEREF _Toc180139627 \h </w:instrText>
         </w:r>
         <w:r>
           <w:rPr>
@@ -1248,7 +1248,7 @@
         </w:rPr>
         <w:fldChar w:fldCharType="separate"/>
       </w:r>
-      <w:ins w:id="47" w:author="clhokan" w:date="2011-10-13T15:33:00Z">
+      <w:ins w:id="47" w:author="clhokan" w:date="2011-10-13T15:38:00Z">
         <w:r>
           <w:rPr>
             <w:noProof/>
@@ -1267,14 +1267,14 @@
       <w:pPr>
         <w:pStyle w:val="TOC2"/>
         <w:rPr>
-          <w:ins w:id="48" w:author="clhokan" w:date="2011-10-13T15:33:00Z"/>
+          <w:ins w:id="48" w:author="clhokan" w:date="2011-10-13T15:38:00Z"/>
           <w:rFonts w:asciiTheme="minorHAnsi" w:eastAsiaTheme="minorEastAsia" w:hAnsiTheme="minorHAnsi" w:cstheme="minorBidi"/>
           <w:noProof/>
           <w:kern w:val="0"/>
           <w:lang w:eastAsia="ja-JP"/>
         </w:rPr>
       </w:pPr>
-      <w:ins w:id="49" w:author="clhokan" w:date="2011-10-13T15:33:00Z">
+      <w:ins w:id="49" w:author="clhokan" w:date="2011-10-13T15:38:00Z">
         <w:r>
           <w:rPr>
             <w:noProof/>
@@ -1297,7 +1297,7 @@
           <w:rPr>
             <w:noProof/>
           </w:rPr>
-          <w:instrText xml:space="preserve"> PAGEREF _Toc180139327 \h </w:instrText>
+          <w:instrText xml:space="preserve"> PAGEREF _Toc180139628 \h </w:instrText>
         </w:r>
         <w:r>
           <w:rPr>
@@ -1311,7 +1311,7 @@
         </w:rPr>
         <w:fldChar w:fldCharType="separate"/>
       </w:r>
-      <w:ins w:id="50" w:author="clhokan" w:date="2011-10-13T15:33:00Z">
+      <w:ins w:id="50" w:author="clhokan" w:date="2011-10-13T15:38:00Z">
         <w:r>
           <w:rPr>
             <w:noProof/>
@@ -1330,14 +1330,14 @@
       <w:pPr>
         <w:pStyle w:val="TOC2"/>
         <w:rPr>
-          <w:ins w:id="51" w:author="clhokan" w:date="2011-10-13T15:33:00Z"/>
+          <w:ins w:id="51" w:author="clhokan" w:date="2011-10-13T15:38:00Z"/>
           <w:rFonts w:asciiTheme="minorHAnsi" w:eastAsiaTheme="minorEastAsia" w:hAnsiTheme="minorHAnsi" w:cstheme="minorBidi"/>
           <w:noProof/>
           <w:kern w:val="0"/>
           <w:lang w:eastAsia="ja-JP"/>
         </w:rPr>
       </w:pPr>
-      <w:ins w:id="52" w:author="clhokan" w:date="2011-10-13T15:33:00Z">
+      <w:ins w:id="52" w:author="clhokan" w:date="2011-10-13T15:38:00Z">
         <w:r>
           <w:rPr>
             <w:noProof/>
@@ -1360,7 +1360,7 @@
           <w:rPr>
             <w:noProof/>
           </w:rPr>
-          <w:instrText xml:space="preserve"> PAGEREF _Toc180139328 \h </w:instrText>
+          <w:instrText xml:space="preserve"> PAGEREF _Toc180139629 \h </w:instrText>
         </w:r>
         <w:r>
           <w:rPr>
@@ -1374,7 +1374,7 @@
         </w:rPr>
         <w:fldChar w:fldCharType="separate"/>
       </w:r>
-      <w:ins w:id="53" w:author="clhokan" w:date="2011-10-13T15:33:00Z">
+      <w:ins w:id="53" w:author="clhokan" w:date="2011-10-13T15:38:00Z">
         <w:r>
           <w:rPr>
             <w:noProof/>
@@ -1393,14 +1393,14 @@
       <w:pPr>
         <w:pStyle w:val="TOC2"/>
         <w:rPr>
-          <w:ins w:id="54" w:author="clhokan" w:date="2011-10-13T15:33:00Z"/>
+          <w:ins w:id="54" w:author="clhokan" w:date="2011-10-13T15:38:00Z"/>
           <w:rFonts w:asciiTheme="minorHAnsi" w:eastAsiaTheme="minorEastAsia" w:hAnsiTheme="minorHAnsi" w:cstheme="minorBidi"/>
           <w:noProof/>
           <w:kern w:val="0"/>
           <w:lang w:eastAsia="ja-JP"/>
         </w:rPr>
       </w:pPr>
-      <w:ins w:id="55" w:author="clhokan" w:date="2011-10-13T15:33:00Z">
+      <w:ins w:id="55" w:author="clhokan" w:date="2011-10-13T15:38:00Z">
         <w:r>
           <w:rPr>
             <w:noProof/>
@@ -1423,7 +1423,7 @@
           <w:rPr>
             <w:noProof/>
           </w:rPr>
-          <w:instrText xml:space="preserve"> PAGEREF _Toc180139329 \h </w:instrText>
+          <w:instrText xml:space="preserve"> PAGEREF _Toc180139630 \h </w:instrText>
         </w:r>
         <w:r>
           <w:rPr>
@@ -1437,7 +1437,7 @@
         </w:rPr>
         <w:fldChar w:fldCharType="separate"/>
       </w:r>
-      <w:ins w:id="56" w:author="clhokan" w:date="2011-10-13T15:33:00Z">
+      <w:ins w:id="56" w:author="clhokan" w:date="2011-10-13T15:38:00Z">
         <w:r>
           <w:rPr>
             <w:noProof/>
@@ -1456,14 +1456,14 @@
       <w:pPr>
         <w:pStyle w:val="TOC1"/>
         <w:rPr>
-          <w:ins w:id="57" w:author="clhokan" w:date="2011-10-13T15:33:00Z"/>
+          <w:ins w:id="57" w:author="clhokan" w:date="2011-10-13T15:38:00Z"/>
           <w:rFonts w:asciiTheme="minorHAnsi" w:eastAsiaTheme="minorEastAsia" w:hAnsiTheme="minorHAnsi" w:cstheme="minorBidi"/>
           <w:noProof/>
           <w:kern w:val="0"/>
           <w:lang w:eastAsia="ja-JP"/>
         </w:rPr>
       </w:pPr>
-      <w:ins w:id="58" w:author="clhokan" w:date="2011-10-13T15:33:00Z">
+      <w:ins w:id="58" w:author="clhokan" w:date="2011-10-13T15:38:00Z">
         <w:r>
           <w:rPr>
             <w:noProof/>
@@ -1486,7 +1486,7 @@
           <w:rPr>
             <w:noProof/>
           </w:rPr>
-          <w:instrText xml:space="preserve"> PAGEREF _Toc180139330 \h </w:instrText>
+          <w:instrText xml:space="preserve"> PAGEREF _Toc180139631 \h </w:instrText>
         </w:r>
         <w:r>
           <w:rPr>
@@ -1500,7 +1500,7 @@
         </w:rPr>
         <w:fldChar w:fldCharType="separate"/>
       </w:r>
-      <w:ins w:id="59" w:author="clhokan" w:date="2011-10-13T15:33:00Z">
+      <w:ins w:id="59" w:author="clhokan" w:date="2011-10-13T15:38:00Z">
         <w:r>
           <w:rPr>
             <w:noProof/>
@@ -1519,14 +1519,14 @@
       <w:pPr>
         <w:pStyle w:val="TOC2"/>
         <w:rPr>
-          <w:ins w:id="60" w:author="clhokan" w:date="2011-10-13T15:33:00Z"/>
+          <w:ins w:id="60" w:author="clhokan" w:date="2011-10-13T15:38:00Z"/>
           <w:rFonts w:asciiTheme="minorHAnsi" w:eastAsiaTheme="minorEastAsia" w:hAnsiTheme="minorHAnsi" w:cstheme="minorBidi"/>
           <w:noProof/>
           <w:kern w:val="0"/>
           <w:lang w:eastAsia="ja-JP"/>
         </w:rPr>
       </w:pPr>
-      <w:ins w:id="61" w:author="clhokan" w:date="2011-10-13T15:33:00Z">
+      <w:ins w:id="61" w:author="clhokan" w:date="2011-10-13T15:38:00Z">
         <w:r>
           <w:rPr>
             <w:noProof/>
@@ -1549,7 +1549,7 @@
           <w:rPr>
             <w:noProof/>
           </w:rPr>
-          <w:instrText xml:space="preserve"> PAGEREF _Toc180139331 \h </w:instrText>
+          <w:instrText xml:space="preserve"> PAGEREF _Toc180139632 \h </w:instrText>
         </w:r>
         <w:r>
           <w:rPr>
@@ -1563,7 +1563,7 @@
         </w:rPr>
         <w:fldChar w:fldCharType="separate"/>
       </w:r>
-      <w:ins w:id="62" w:author="clhokan" w:date="2011-10-13T15:33:00Z">
+      <w:ins w:id="62" w:author="clhokan" w:date="2011-10-13T15:38:00Z">
         <w:r>
           <w:rPr>
             <w:noProof/>
@@ -1582,14 +1582,14 @@
       <w:pPr>
         <w:pStyle w:val="TOC2"/>
         <w:rPr>
-          <w:ins w:id="63" w:author="clhokan" w:date="2011-10-13T15:33:00Z"/>
+          <w:ins w:id="63" w:author="clhokan" w:date="2011-10-13T15:38:00Z"/>
           <w:rFonts w:asciiTheme="minorHAnsi" w:eastAsiaTheme="minorEastAsia" w:hAnsiTheme="minorHAnsi" w:cstheme="minorBidi"/>
           <w:noProof/>
           <w:kern w:val="0"/>
           <w:lang w:eastAsia="ja-JP"/>
         </w:rPr>
       </w:pPr>
-      <w:ins w:id="64" w:author="clhokan" w:date="2011-10-13T15:33:00Z">
+      <w:ins w:id="64" w:author="clhokan" w:date="2011-10-13T15:38:00Z">
         <w:r>
           <w:rPr>
             <w:noProof/>
@@ -1612,7 +1612,7 @@
           <w:rPr>
             <w:noProof/>
           </w:rPr>
-          <w:instrText xml:space="preserve"> PAGEREF _Toc180139332 \h </w:instrText>
+          <w:instrText xml:space="preserve"> PAGEREF _Toc180139633 \h </w:instrText>
         </w:r>
         <w:r>
           <w:rPr>
@@ -1626,7 +1626,7 @@
         </w:rPr>
         <w:fldChar w:fldCharType="separate"/>
       </w:r>
-      <w:ins w:id="65" w:author="clhokan" w:date="2011-10-13T15:33:00Z">
+      <w:ins w:id="65" w:author="clhokan" w:date="2011-10-13T15:38:00Z">
         <w:r>
           <w:rPr>
             <w:noProof/>
@@ -1645,14 +1645,14 @@
       <w:pPr>
         <w:pStyle w:val="TOC2"/>
         <w:rPr>
-          <w:ins w:id="66" w:author="clhokan" w:date="2011-10-13T15:33:00Z"/>
+          <w:ins w:id="66" w:author="clhokan" w:date="2011-10-13T15:38:00Z"/>
           <w:rFonts w:asciiTheme="minorHAnsi" w:eastAsiaTheme="minorEastAsia" w:hAnsiTheme="minorHAnsi" w:cstheme="minorBidi"/>
           <w:noProof/>
           <w:kern w:val="0"/>
           <w:lang w:eastAsia="ja-JP"/>
         </w:rPr>
       </w:pPr>
-      <w:ins w:id="67" w:author="clhokan" w:date="2011-10-13T15:33:00Z">
+      <w:ins w:id="67" w:author="clhokan" w:date="2011-10-13T15:38:00Z">
         <w:r>
           <w:rPr>
             <w:noProof/>
@@ -1675,7 +1675,7 @@
           <w:rPr>
             <w:noProof/>
           </w:rPr>
-          <w:instrText xml:space="preserve"> PAGEREF _Toc180139333 \h </w:instrText>
+          <w:instrText xml:space="preserve"> PAGEREF _Toc180139634 \h </w:instrText>
         </w:r>
         <w:r>
           <w:rPr>
@@ -1689,7 +1689,7 @@
         </w:rPr>
         <w:fldChar w:fldCharType="separate"/>
       </w:r>
-      <w:ins w:id="68" w:author="clhokan" w:date="2011-10-13T15:33:00Z">
+      <w:ins w:id="68" w:author="clhokan" w:date="2011-10-13T15:38:00Z">
         <w:r>
           <w:rPr>
             <w:noProof/>
@@ -1708,14 +1708,14 @@
       <w:pPr>
         <w:pStyle w:val="TOC2"/>
         <w:rPr>
-          <w:ins w:id="69" w:author="clhokan" w:date="2011-10-13T15:33:00Z"/>
+          <w:ins w:id="69" w:author="clhokan" w:date="2011-10-13T15:38:00Z"/>
           <w:rFonts w:asciiTheme="minorHAnsi" w:eastAsiaTheme="minorEastAsia" w:hAnsiTheme="minorHAnsi" w:cstheme="minorBidi"/>
           <w:noProof/>
           <w:kern w:val="0"/>
           <w:lang w:eastAsia="ja-JP"/>
         </w:rPr>
       </w:pPr>
-      <w:ins w:id="70" w:author="clhokan" w:date="2011-10-13T15:33:00Z">
+      <w:ins w:id="70" w:author="clhokan" w:date="2011-10-13T15:38:00Z">
         <w:r>
           <w:rPr>
             <w:noProof/>
@@ -1738,7 +1738,7 @@
           <w:rPr>
             <w:noProof/>
           </w:rPr>
-          <w:instrText xml:space="preserve"> PAGEREF _Toc180139334 \h </w:instrText>
+          <w:instrText xml:space="preserve"> PAGEREF _Toc180139635 \h </w:instrText>
         </w:r>
         <w:r>
           <w:rPr>
@@ -1752,7 +1752,7 @@
         </w:rPr>
         <w:fldChar w:fldCharType="separate"/>
       </w:r>
-      <w:ins w:id="71" w:author="clhokan" w:date="2011-10-13T15:33:00Z">
+      <w:ins w:id="71" w:author="clhokan" w:date="2011-10-13T15:38:00Z">
         <w:r>
           <w:rPr>
             <w:noProof/>
@@ -2027,33 +2027,35 @@
           <w:docGrid w:linePitch="240" w:charSpace="32768"/>
         </w:sectPr>
       </w:pPr>
+      <w:bookmarkStart w:id="85" w:name="_GoBack"/>
+      <w:bookmarkEnd w:id="85"/>
     </w:p>
     <w:p>
       <w:pPr>
         <w:pStyle w:val="Heading1"/>
       </w:pPr>
-      <w:bookmarkStart w:id="85" w:name="_Toc180139313"/>
+      <w:bookmarkStart w:id="86" w:name="_Toc180139614"/>
       <w:r>
         <w:lastRenderedPageBreak/>
         <w:t>Introduction</w:t>
       </w:r>
-      <w:bookmarkEnd w:id="85"/>
+      <w:bookmarkEnd w:id="86"/>
     </w:p>
     <w:p>
       <w:pPr>
         <w:pStyle w:val="Heading2"/>
       </w:pPr>
-      <w:bookmarkStart w:id="86" w:name="_Toc180139314"/>
+      <w:bookmarkStart w:id="87" w:name="_Toc180139615"/>
       <w:r>
         <w:t>Iteration 0 Summary</w:t>
       </w:r>
-      <w:bookmarkEnd w:id="86"/>
+      <w:bookmarkEnd w:id="87"/>
     </w:p>
     <w:p>
       <w:pPr>
         <w:pStyle w:val="DoubleSpaced"/>
         <w:rPr>
-          <w:ins w:id="87" w:author="clhokan" w:date="2011-10-11T14:52:00Z"/>
+          <w:ins w:id="88" w:author="clhokan" w:date="2011-10-11T14:52:00Z"/>
         </w:rPr>
       </w:pPr>
       <w:r>
@@ -2067,25 +2069,25 @@
       <w:pPr>
         <w:pStyle w:val="Heading2"/>
         <w:rPr>
-          <w:ins w:id="88" w:author="clhokan" w:date="2011-10-11T14:52:00Z"/>
-        </w:rPr>
-      </w:pPr>
-      <w:bookmarkStart w:id="89" w:name="_Toc180139315"/>
-      <w:ins w:id="90" w:author="clhokan" w:date="2011-10-11T14:52:00Z">
+          <w:ins w:id="89" w:author="clhokan" w:date="2011-10-11T14:52:00Z"/>
+        </w:rPr>
+      </w:pPr>
+      <w:bookmarkStart w:id="90" w:name="_Toc180139616"/>
+      <w:ins w:id="91" w:author="clhokan" w:date="2011-10-11T14:52:00Z">
         <w:r>
           <w:t>Iteration 1 Summary</w:t>
         </w:r>
-        <w:bookmarkEnd w:id="89"/>
+        <w:bookmarkEnd w:id="90"/>
       </w:ins>
     </w:p>
     <w:p>
       <w:pPr>
         <w:pStyle w:val="DoubleSpaced"/>
         <w:rPr>
-          <w:ins w:id="91" w:author="clhokan" w:date="2011-10-13T15:28:00Z"/>
-        </w:rPr>
-      </w:pPr>
-      <w:ins w:id="92" w:author="clhokan" w:date="2011-10-11T14:52:00Z">
+          <w:ins w:id="92" w:author="clhokan" w:date="2011-10-13T15:28:00Z"/>
+        </w:rPr>
+      </w:pPr>
+      <w:ins w:id="93" w:author="clhokan" w:date="2011-10-11T14:52:00Z">
         <w:r>
           <w:t xml:space="preserve">Team </w:t>
         </w:r>
@@ -2096,42 +2098,42 @@
           <w:t xml:space="preserve">rs has spent a </w:t>
         </w:r>
       </w:ins>
-      <w:ins w:id="93" w:author="clhokan" w:date="2011-10-13T15:25:00Z">
+      <w:ins w:id="94" w:author="clhokan" w:date="2011-10-13T15:25:00Z">
         <w:r>
           <w:t>significant</w:t>
         </w:r>
       </w:ins>
-      <w:ins w:id="94" w:author="clhokan" w:date="2011-10-11T14:52:00Z">
+      <w:ins w:id="95" w:author="clhokan" w:date="2011-10-11T14:52:00Z">
         <w:r>
           <w:t xml:space="preserve"> amount </w:t>
         </w:r>
       </w:ins>
-      <w:ins w:id="95" w:author="clhokan" w:date="2011-10-13T15:25:00Z">
+      <w:ins w:id="96" w:author="clhokan" w:date="2011-10-13T15:25:00Z">
         <w:r>
           <w:t>of time trying to follow many of the</w:t>
         </w:r>
       </w:ins>
-      <w:ins w:id="96" w:author="clhokan" w:date="2011-10-13T15:26:00Z">
+      <w:ins w:id="97" w:author="clhokan" w:date="2011-10-13T15:26:00Z">
         <w:r>
           <w:t xml:space="preserve"> available</w:t>
         </w:r>
       </w:ins>
-      <w:ins w:id="97" w:author="clhokan" w:date="2011-10-13T15:25:00Z">
+      <w:ins w:id="98" w:author="clhokan" w:date="2011-10-13T15:25:00Z">
         <w:r>
           <w:t xml:space="preserve"> XP practices</w:t>
         </w:r>
       </w:ins>
-      <w:ins w:id="98" w:author="clhokan" w:date="2011-10-13T15:26:00Z">
+      <w:ins w:id="99" w:author="clhokan" w:date="2011-10-13T15:26:00Z">
         <w:r>
           <w:t xml:space="preserve">.  Through the course of this iteration, we have focused on </w:t>
         </w:r>
       </w:ins>
-      <w:ins w:id="99" w:author="clhokan" w:date="2011-10-13T15:27:00Z">
+      <w:ins w:id="100" w:author="clhokan" w:date="2011-10-13T15:27:00Z">
         <w:r>
           <w:t xml:space="preserve">creating our informative workspaces, adhering to pair programming principles, and </w:t>
         </w:r>
       </w:ins>
-      <w:ins w:id="100" w:author="clhokan" w:date="2011-10-13T15:28:00Z">
+      <w:ins w:id="101" w:author="clhokan" w:date="2011-10-13T15:28:00Z">
         <w:r>
           <w:t xml:space="preserve">conducting effective weekly cycle meetings.  We have had much success as we have learned more about these XP practices, and we feel more confident as a team because of them.  </w:t>
         </w:r>
@@ -2141,34 +2143,34 @@
       <w:pPr>
         <w:pStyle w:val="DoubleSpaced"/>
       </w:pPr>
-      <w:ins w:id="101" w:author="clhokan" w:date="2011-10-13T15:28:00Z">
+      <w:ins w:id="102" w:author="clhokan" w:date="2011-10-13T15:28:00Z">
         <w:r>
           <w:t xml:space="preserve">Since we are not required to institute a test-first approach </w:t>
         </w:r>
       </w:ins>
-      <w:ins w:id="102" w:author="clhokan" w:date="2011-10-13T15:29:00Z">
+      <w:ins w:id="103" w:author="clhokan" w:date="2011-10-13T15:29:00Z">
         <w:r>
           <w:t xml:space="preserve">in this iteration, we have not focused on this practice, but we have tried to follow it when possible.  The practice of creating tests has helped us as we have </w:t>
         </w:r>
       </w:ins>
-      <w:ins w:id="103" w:author="clhokan" w:date="2011-10-13T15:30:00Z">
+      <w:ins w:id="104" w:author="clhokan" w:date="2011-10-13T15:30:00Z">
         <w:r>
           <w:t>continually</w:t>
         </w:r>
       </w:ins>
-      <w:ins w:id="104" w:author="clhokan" w:date="2011-10-13T15:29:00Z">
+      <w:ins w:id="105" w:author="clhokan" w:date="2011-10-13T15:29:00Z">
         <w:r>
           <w:t xml:space="preserve"> integrated our code to</w:t>
         </w:r>
       </w:ins>
-      <w:ins w:id="105" w:author="clhokan" w:date="2011-10-13T15:28:00Z">
+      <w:ins w:id="106" w:author="clhokan" w:date="2011-10-13T15:28:00Z">
         <w:r>
           <w:t xml:space="preserve"> </w:t>
         </w:r>
       </w:ins>
       <w:proofErr w:type="spellStart"/>
       <w:proofErr w:type="gramStart"/>
-      <w:ins w:id="106" w:author="clhokan" w:date="2011-10-13T15:30:00Z">
+      <w:ins w:id="107" w:author="clhokan" w:date="2011-10-13T15:30:00Z">
         <w:r>
           <w:t>gitHub</w:t>
         </w:r>
@@ -2181,12 +2183,12 @@
           <w:t xml:space="preserve"> by giving us confidence that our code </w:t>
         </w:r>
       </w:ins>
-      <w:ins w:id="107" w:author="clhokan" w:date="2011-10-13T15:32:00Z">
+      <w:ins w:id="108" w:author="clhokan" w:date="2011-10-13T15:32:00Z">
         <w:r>
           <w:t>won’t break.</w:t>
         </w:r>
       </w:ins>
-      <w:ins w:id="108" w:author="clhokan" w:date="2011-10-13T15:30:00Z">
+      <w:ins w:id="109" w:author="clhokan" w:date="2011-10-13T15:30:00Z">
         <w:r>
           <w:t xml:space="preserve"> </w:t>
         </w:r>
@@ -2196,11 +2198,11 @@
       <w:pPr>
         <w:pStyle w:val="Heading1"/>
       </w:pPr>
-      <w:bookmarkStart w:id="109" w:name="_Toc180139316"/>
+      <w:bookmarkStart w:id="110" w:name="_Toc180139617"/>
       <w:r>
         <w:t>Iteration 0 Practices</w:t>
       </w:r>
-      <w:bookmarkEnd w:id="109"/>
+      <w:bookmarkEnd w:id="110"/>
       <w:r>
         <w:t xml:space="preserve"> </w:t>
       </w:r>
@@ -2210,11 +2212,11 @@
         <w:pStyle w:val="Heading2"/>
         <w:spacing w:after="120"/>
       </w:pPr>
-      <w:bookmarkStart w:id="110" w:name="_Toc180139317"/>
+      <w:bookmarkStart w:id="111" w:name="_Toc180139618"/>
       <w:r>
         <w:t>Whole Team</w:t>
       </w:r>
-      <w:bookmarkEnd w:id="110"/>
+      <w:bookmarkEnd w:id="111"/>
     </w:p>
     <w:p>
       <w:pPr>
@@ -2249,12 +2251,12 @@
         <w:pStyle w:val="Heading2"/>
         <w:spacing w:after="120"/>
       </w:pPr>
-      <w:bookmarkStart w:id="111" w:name="_Toc180139318"/>
+      <w:bookmarkStart w:id="112" w:name="_Toc180139619"/>
       <w:r>
         <w:lastRenderedPageBreak/>
         <w:t>Stories</w:t>
       </w:r>
-      <w:bookmarkEnd w:id="111"/>
+      <w:bookmarkEnd w:id="112"/>
     </w:p>
     <w:p>
       <w:pPr>
@@ -2331,11 +2333,11 @@
         <w:pStyle w:val="Heading2"/>
         <w:spacing w:after="120"/>
       </w:pPr>
-      <w:bookmarkStart w:id="112" w:name="_Toc180139319"/>
+      <w:bookmarkStart w:id="113" w:name="_Toc180139620"/>
       <w:r>
         <w:t>Quarterly Cycle (Release Planning)</w:t>
       </w:r>
-      <w:bookmarkEnd w:id="112"/>
+      <w:bookmarkEnd w:id="113"/>
     </w:p>
     <w:p>
       <w:pPr>
@@ -2436,34 +2438,34 @@
       <w:pPr>
         <w:pStyle w:val="Heading1"/>
       </w:pPr>
-      <w:bookmarkStart w:id="113" w:name="_Toc180139320"/>
+      <w:bookmarkStart w:id="114" w:name="_Toc180139621"/>
       <w:r>
         <w:t>Iteration 1 Practices</w:t>
       </w:r>
-      <w:bookmarkEnd w:id="113"/>
+      <w:bookmarkEnd w:id="114"/>
     </w:p>
     <w:p>
       <w:pPr>
         <w:pStyle w:val="Heading2"/>
         <w:spacing w:after="120"/>
       </w:pPr>
-      <w:bookmarkStart w:id="114" w:name="_Toc180139321"/>
+      <w:bookmarkStart w:id="115" w:name="_Toc180139622"/>
       <w:r>
         <w:t>Informative Workspaces</w:t>
       </w:r>
-      <w:bookmarkEnd w:id="114"/>
+      <w:bookmarkEnd w:id="115"/>
     </w:p>
     <w:p>
       <w:pPr>
         <w:pStyle w:val="DoubleSpaced"/>
         <w:rPr>
-          <w:ins w:id="115" w:author="clhokan" w:date="2011-10-13T14:56:00Z"/>
-        </w:rPr>
-      </w:pPr>
-      <w:del w:id="116" w:author="clhokan" w:date="2011-10-11T16:10:00Z">
-        <w:r>
-          <w:rPr>
-            <w:rPrChange w:id="117" w:author="clhokan" w:date="2011-10-11T16:11:00Z">
+          <w:ins w:id="116" w:author="clhokan" w:date="2011-10-13T14:56:00Z"/>
+        </w:rPr>
+      </w:pPr>
+      <w:del w:id="117" w:author="clhokan" w:date="2011-10-11T16:10:00Z">
+        <w:r>
+          <w:rPr>
+            <w:rPrChange w:id="118" w:author="clhokan" w:date="2011-10-11T16:11:00Z">
               <w:rPr>
                 <w:i/>
               </w:rPr>
@@ -2472,7 +2474,7 @@
           <w:delText>&lt;provide evidence on how the team is following this practice&gt;</w:delText>
         </w:r>
       </w:del>
-      <w:ins w:id="118" w:author="clhokan" w:date="2011-10-13T14:55:00Z">
+      <w:ins w:id="119" w:author="clhokan" w:date="2011-10-13T14:55:00Z">
         <w:r>
           <w:t xml:space="preserve">The informative workspace practice encourages the team to make our workspace about our work, so that an interested observer could take in the state of the project within about 15 seconds. Since we are a remote team, this has been a challenging practice. Our best successes come from developing virtual workspaces with Google Docs and Pivotal Tracker. In Google Docs, we are able to use a shared collection, which provides the entire team with up-to-date documents that serve as a replacement for a physical bulletin board or whiteboard. </w:t>
         </w:r>
@@ -2482,10 +2484,10 @@
       <w:pPr>
         <w:pStyle w:val="DoubleSpaced"/>
         <w:rPr>
-          <w:ins w:id="119" w:author="clhokan" w:date="2011-10-11T16:16:00Z"/>
-        </w:rPr>
-      </w:pPr>
-      <w:ins w:id="120" w:author="clhokan" w:date="2011-10-13T14:55:00Z">
+          <w:ins w:id="120" w:author="clhokan" w:date="2011-10-11T16:16:00Z"/>
+        </w:rPr>
+      </w:pPr>
+      <w:ins w:id="121" w:author="clhokan" w:date="2011-10-13T14:55:00Z">
         <w:r>
           <w:t xml:space="preserve">Using Pivotal Tracker, we are able to make the progress on our story cards clearly visible, so that anyone who glanced at the screen would immediately gain a clear understanding of the state of the project. We also meet at </w:t>
         </w:r>
@@ -2507,7 +2509,7 @@
           <w:t xml:space="preserve"> big screen</w:t>
         </w:r>
       </w:ins>
-      <w:ins w:id="121" w:author="clhokan" w:date="2011-10-11T16:17:00Z">
+      <w:ins w:id="122" w:author="clhokan" w:date="2011-10-11T16:17:00Z">
         <w:r>
           <w:t xml:space="preserve">. </w:t>
         </w:r>
@@ -2517,10 +2519,10 @@
       <w:pPr>
         <w:pStyle w:val="DoubleSpaced"/>
         <w:rPr>
-          <w:del w:id="122" w:author="clhokan" w:date="2011-10-11T16:19:00Z"/>
-          <w:rPrChange w:id="123" w:author="clhokan" w:date="2011-10-11T16:11:00Z">
+          <w:del w:id="123" w:author="clhokan" w:date="2011-10-11T16:19:00Z"/>
+          <w:rPrChange w:id="124" w:author="clhokan" w:date="2011-10-11T16:11:00Z">
             <w:rPr>
-              <w:del w:id="124" w:author="clhokan" w:date="2011-10-11T16:19:00Z"/>
+              <w:del w:id="125" w:author="clhokan" w:date="2011-10-11T16:19:00Z"/>
               <w:i/>
             </w:rPr>
           </w:rPrChange>
@@ -2532,30 +2534,30 @@
         <w:pStyle w:val="Heading2"/>
         <w:spacing w:after="120"/>
       </w:pPr>
-      <w:bookmarkStart w:id="125" w:name="_Toc180139322"/>
+      <w:bookmarkStart w:id="126" w:name="_Toc180139623"/>
       <w:r>
         <w:t>Pair Programming</w:t>
       </w:r>
-      <w:bookmarkEnd w:id="125"/>
+      <w:bookmarkEnd w:id="126"/>
     </w:p>
     <w:p>
       <w:pPr>
         <w:pStyle w:val="DoubleSpaced"/>
         <w:rPr>
-          <w:ins w:id="126" w:author="clhokan" w:date="2011-10-13T14:57:00Z"/>
-          <w:rPrChange w:id="127" w:author="clhokan" w:date="2011-10-13T14:58:00Z">
+          <w:ins w:id="127" w:author="clhokan" w:date="2011-10-13T14:57:00Z"/>
+          <w:rPrChange w:id="128" w:author="clhokan" w:date="2011-10-13T14:58:00Z">
             <w:rPr>
-              <w:ins w:id="128" w:author="clhokan" w:date="2011-10-13T14:57:00Z"/>
+              <w:ins w:id="129" w:author="clhokan" w:date="2011-10-13T14:57:00Z"/>
               <w:i/>
               <w:iCs/>
             </w:rPr>
           </w:rPrChange>
         </w:rPr>
       </w:pPr>
-      <w:del w:id="129" w:author="clhokan" w:date="2011-10-11T16:19:00Z">
-        <w:r>
-          <w:rPr>
-            <w:rPrChange w:id="130" w:author="clhokan" w:date="2011-10-13T14:58:00Z">
+      <w:del w:id="130" w:author="clhokan" w:date="2011-10-11T16:19:00Z">
+        <w:r>
+          <w:rPr>
+            <w:rPrChange w:id="131" w:author="clhokan" w:date="2011-10-13T14:58:00Z">
               <w:rPr>
                 <w:i/>
               </w:rPr>
@@ -2564,21 +2566,7 @@
           <w:delText>&lt;provide evidence on how the team is following this practice&gt;</w:delText>
         </w:r>
       </w:del>
-      <w:ins w:id="131" w:author="clhokan" w:date="2011-10-13T14:57:00Z">
-        <w:r>
-          <w:rPr>
-            <w:rPrChange w:id="132" w:author="clhokan" w:date="2011-10-13T14:58:00Z">
-              <w:rPr>
-                <w:i/>
-                <w:iCs/>
-              </w:rPr>
-            </w:rPrChange>
-          </w:rPr>
-          <w:t xml:space="preserve">Pair programming is one of the key practices that we use.  This </w:t>
-        </w:r>
-        <w:r>
-          <w:t>benefits</w:t>
-        </w:r>
+      <w:ins w:id="132" w:author="clhokan" w:date="2011-10-13T14:57:00Z">
         <w:r>
           <w:rPr>
             <w:rPrChange w:id="133" w:author="clhokan" w:date="2011-10-13T14:58:00Z">
@@ -2588,24 +2576,38 @@
               </w:rPr>
             </w:rPrChange>
           </w:rPr>
-          <w:t xml:space="preserve"> out team greatly, as it enables each team member to become familiar with the entire project, and increase</w:t>
-        </w:r>
-      </w:ins>
-      <w:ins w:id="134" w:author="clhokan" w:date="2011-10-13T14:59:00Z">
-        <w:r>
-          <w:t>s</w:t>
-        </w:r>
-      </w:ins>
-      <w:ins w:id="135" w:author="clhokan" w:date="2011-10-13T14:57:00Z">
-        <w:r>
-          <w:rPr>
-            <w:rPrChange w:id="136" w:author="clhokan" w:date="2011-10-13T14:58:00Z">
+          <w:t xml:space="preserve">Pair programming is one of the key practices that we use.  This </w:t>
+        </w:r>
+        <w:r>
+          <w:t>benefits</w:t>
+        </w:r>
+        <w:r>
+          <w:rPr>
+            <w:rPrChange w:id="134" w:author="clhokan" w:date="2011-10-13T14:58:00Z">
               <w:rPr>
                 <w:i/>
                 <w:iCs/>
               </w:rPr>
             </w:rPrChange>
           </w:rPr>
+          <w:t xml:space="preserve"> out team greatly, as it enables each team member to become familiar with the entire project, and increase</w:t>
+        </w:r>
+      </w:ins>
+      <w:ins w:id="135" w:author="clhokan" w:date="2011-10-13T14:59:00Z">
+        <w:r>
+          <w:t>s</w:t>
+        </w:r>
+      </w:ins>
+      <w:ins w:id="136" w:author="clhokan" w:date="2011-10-13T14:57:00Z">
+        <w:r>
+          <w:rPr>
+            <w:rPrChange w:id="137" w:author="clhokan" w:date="2011-10-13T14:58:00Z">
+              <w:rPr>
+                <w:i/>
+                <w:iCs/>
+              </w:rPr>
+            </w:rPrChange>
+          </w:rPr>
           <w:t xml:space="preserve"> his individual knowledge about a specific topic.  We have set up a “pair session” calendar, where we have outlined all of our pair sessions, so we know who will be pairing with whom for any given day.  </w:t>
         </w:r>
       </w:ins>
@@ -2614,25 +2616,14 @@
       <w:pPr>
         <w:pStyle w:val="DoubleSpaced"/>
         <w:rPr>
-          <w:rPrChange w:id="137" w:author="clhokan" w:date="2011-10-13T14:58:00Z">
+          <w:rPrChange w:id="138" w:author="clhokan" w:date="2011-10-13T14:58:00Z">
             <w:rPr>
               <w:i/>
             </w:rPr>
           </w:rPrChange>
         </w:rPr>
       </w:pPr>
-      <w:ins w:id="138" w:author="clhokan" w:date="2011-10-13T14:57:00Z">
-        <w:r>
-          <w:rPr>
-            <w:rPrChange w:id="139" w:author="clhokan" w:date="2011-10-13T14:58:00Z">
-              <w:rPr>
-                <w:i/>
-              </w:rPr>
-            </w:rPrChange>
-          </w:rPr>
-          <w:t xml:space="preserve">Since we are a remote team, we are largely unable to sit at the same physical machine; despite this, we have followed the spirit of this practice entirely. We have employed remote collaboration tools such as </w:t>
-        </w:r>
-        <w:proofErr w:type="spellStart"/>
+      <w:ins w:id="139" w:author="clhokan" w:date="2011-10-13T14:57:00Z">
         <w:r>
           <w:rPr>
             <w:rPrChange w:id="140" w:author="clhokan" w:date="2011-10-13T14:58:00Z">
@@ -2641,9 +2632,9 @@
               </w:rPr>
             </w:rPrChange>
           </w:rPr>
-          <w:t>TeamViewer</w:t>
-        </w:r>
-        <w:proofErr w:type="spellEnd"/>
+          <w:t xml:space="preserve">Since we are a remote team, we are largely unable to sit at the same physical machine; despite this, we have followed the spirit of this practice entirely. We have employed remote collaboration tools such as </w:t>
+        </w:r>
+        <w:proofErr w:type="spellStart"/>
         <w:r>
           <w:rPr>
             <w:rPrChange w:id="141" w:author="clhokan" w:date="2011-10-13T14:58:00Z">
@@ -2652,21 +2643,32 @@
               </w:rPr>
             </w:rPrChange>
           </w:rPr>
-          <w:t>, Adobe Connect, Skype, and Google Voice to simulate the experience of sitting together at a single machine. We have written every single line of our product</w:t>
-        </w:r>
-        <w:r>
-          <w:t>ion code using pair programming</w:t>
-        </w:r>
-      </w:ins>
-      <w:ins w:id="142" w:author="clhokan" w:date="2011-10-11T16:20:00Z">
-        <w:r>
-          <w:rPr>
-            <w:rPrChange w:id="143" w:author="clhokan" w:date="2011-10-13T14:58:00Z">
+          <w:t>TeamViewer</w:t>
+        </w:r>
+        <w:proofErr w:type="spellEnd"/>
+        <w:r>
+          <w:rPr>
+            <w:rPrChange w:id="142" w:author="clhokan" w:date="2011-10-13T14:58:00Z">
               <w:rPr>
                 <w:i/>
               </w:rPr>
             </w:rPrChange>
           </w:rPr>
+          <w:t>, Adobe Connect, Skype, and Google Voice to simulate the experience of sitting together at a single machine. We have written every single line of our product</w:t>
+        </w:r>
+        <w:r>
+          <w:t>ion code using pair programming</w:t>
+        </w:r>
+      </w:ins>
+      <w:ins w:id="143" w:author="clhokan" w:date="2011-10-11T16:20:00Z">
+        <w:r>
+          <w:rPr>
+            <w:rPrChange w:id="144" w:author="clhokan" w:date="2011-10-13T14:58:00Z">
+              <w:rPr>
+                <w:i/>
+              </w:rPr>
+            </w:rPrChange>
+          </w:rPr>
           <w:t>.</w:t>
         </w:r>
       </w:ins>
@@ -2676,11 +2678,11 @@
         <w:pStyle w:val="Heading2"/>
         <w:spacing w:after="120"/>
       </w:pPr>
-      <w:bookmarkStart w:id="144" w:name="_Toc180139323"/>
+      <w:bookmarkStart w:id="145" w:name="_Toc180139624"/>
       <w:r>
         <w:t>Weekly Cycle</w:t>
       </w:r>
-      <w:bookmarkEnd w:id="144"/>
+      <w:bookmarkEnd w:id="145"/>
       <w:r>
         <w:t xml:space="preserve"> </w:t>
       </w:r>
@@ -2689,10 +2691,10 @@
       <w:pPr>
         <w:pStyle w:val="DoubleSpaced"/>
         <w:rPr>
-          <w:ins w:id="145" w:author="clhokan" w:date="2011-10-13T15:11:00Z"/>
-          <w:rPrChange w:id="146" w:author="clhokan" w:date="2011-10-13T15:11:00Z">
+          <w:ins w:id="146" w:author="clhokan" w:date="2011-10-13T15:11:00Z"/>
+          <w:rPrChange w:id="147" w:author="clhokan" w:date="2011-10-13T15:11:00Z">
             <w:rPr>
-              <w:ins w:id="147" w:author="clhokan" w:date="2011-10-13T15:11:00Z"/>
+              <w:ins w:id="148" w:author="clhokan" w:date="2011-10-13T15:11:00Z"/>
               <w:rFonts w:ascii="Arial" w:eastAsia="Times New Roman" w:hAnsi="Arial" w:cs="Arial"/>
               <w:color w:val="181818"/>
               <w:kern w:val="0"/>
@@ -2702,7 +2704,7 @@
             </w:rPr>
           </w:rPrChange>
         </w:rPr>
-        <w:pPrChange w:id="148" w:author="clhokan" w:date="2011-10-13T15:11:00Z">
+        <w:pPrChange w:id="149" w:author="clhokan" w:date="2011-10-13T15:11:00Z">
           <w:pPr>
             <w:widowControl w:val="0"/>
             <w:suppressAutoHyphens w:val="0"/>
@@ -2713,25 +2715,7 @@
           </w:pPr>
         </w:pPrChange>
       </w:pPr>
-      <w:ins w:id="149" w:author="clhokan" w:date="2011-10-13T15:11:00Z">
-        <w:r>
-          <w:rPr>
-            <w:rPrChange w:id="150" w:author="clhokan" w:date="2011-10-13T15:11:00Z">
-              <w:rPr>
-                <w:rFonts w:ascii="Arial" w:eastAsia="Times New Roman" w:hAnsi="Arial" w:cs="Arial"/>
-                <w:color w:val="181818"/>
-                <w:kern w:val="0"/>
-                <w:sz w:val="26"/>
-                <w:szCs w:val="26"/>
-                <w:lang w:eastAsia="en-US"/>
-              </w:rPr>
-            </w:rPrChange>
-          </w:rPr>
-          <w:t xml:space="preserve">The Extreme Programming practice of weekly cycle states that work should be planned a week at a time. We </w:t>
-        </w:r>
-        <w:r>
-          <w:t>follow</w:t>
-        </w:r>
+      <w:ins w:id="150" w:author="clhokan" w:date="2011-10-13T15:11:00Z">
         <w:r>
           <w:rPr>
             <w:rPrChange w:id="151" w:author="clhokan" w:date="2011-10-13T15:11:00Z">
@@ -2745,6 +2729,24 @@
               </w:rPr>
             </w:rPrChange>
           </w:rPr>
+          <w:t xml:space="preserve">The Extreme Programming practice of weekly cycle states that work should be planned a week at a time. We </w:t>
+        </w:r>
+        <w:r>
+          <w:t>follow</w:t>
+        </w:r>
+        <w:r>
+          <w:rPr>
+            <w:rPrChange w:id="152" w:author="clhokan" w:date="2011-10-13T15:11:00Z">
+              <w:rPr>
+                <w:rFonts w:ascii="Arial" w:eastAsia="Times New Roman" w:hAnsi="Arial" w:cs="Arial"/>
+                <w:color w:val="181818"/>
+                <w:kern w:val="0"/>
+                <w:sz w:val="26"/>
+                <w:szCs w:val="26"/>
+                <w:lang w:eastAsia="en-US"/>
+              </w:rPr>
+            </w:rPrChange>
+          </w:rPr>
           <w:t xml:space="preserve"> this process by beginning each week with a planning and reflection meeting.</w:t>
         </w:r>
       </w:ins>
@@ -2753,10 +2755,10 @@
       <w:pPr>
         <w:pStyle w:val="DoubleSpaced"/>
         <w:rPr>
-          <w:ins w:id="152" w:author="clhokan" w:date="2011-10-13T15:11:00Z"/>
-          <w:rPrChange w:id="153" w:author="clhokan" w:date="2011-10-13T15:11:00Z">
+          <w:ins w:id="153" w:author="clhokan" w:date="2011-10-13T15:11:00Z"/>
+          <w:rPrChange w:id="154" w:author="clhokan" w:date="2011-10-13T15:11:00Z">
             <w:rPr>
-              <w:ins w:id="154" w:author="clhokan" w:date="2011-10-13T15:11:00Z"/>
+              <w:ins w:id="155" w:author="clhokan" w:date="2011-10-13T15:11:00Z"/>
               <w:rFonts w:ascii="Arial" w:eastAsia="Times New Roman" w:hAnsi="Arial" w:cs="Arial"/>
               <w:color w:val="181818"/>
               <w:kern w:val="0"/>
@@ -2766,7 +2768,7 @@
             </w:rPr>
           </w:rPrChange>
         </w:rPr>
-        <w:pPrChange w:id="155" w:author="clhokan" w:date="2011-10-13T15:11:00Z">
+        <w:pPrChange w:id="156" w:author="clhokan" w:date="2011-10-13T15:11:00Z">
           <w:pPr>
             <w:widowControl w:val="0"/>
             <w:suppressAutoHyphens w:val="0"/>
@@ -2777,10 +2779,10 @@
           </w:pPr>
         </w:pPrChange>
       </w:pPr>
-      <w:ins w:id="156" w:author="clhokan" w:date="2011-10-13T15:11:00Z">
-        <w:r>
-          <w:rPr>
-            <w:rPrChange w:id="157" w:author="clhokan" w:date="2011-10-13T15:11:00Z">
+      <w:ins w:id="157" w:author="clhokan" w:date="2011-10-13T15:11:00Z">
+        <w:r>
+          <w:rPr>
+            <w:rPrChange w:id="158" w:author="clhokan" w:date="2011-10-13T15:11:00Z">
               <w:rPr>
                 <w:rFonts w:ascii="Arial" w:eastAsia="Times New Roman" w:hAnsi="Arial" w:cs="Arial"/>
                 <w:color w:val="181818"/>
@@ -2799,17 +2801,17 @@
       <w:pPr>
         <w:pStyle w:val="DoubleSpaced"/>
         <w:rPr>
-          <w:rPrChange w:id="158" w:author="clhokan" w:date="2011-10-13T15:11:00Z">
+          <w:rPrChange w:id="159" w:author="clhokan" w:date="2011-10-13T15:11:00Z">
             <w:rPr>
               <w:i/>
             </w:rPr>
           </w:rPrChange>
         </w:rPr>
       </w:pPr>
-      <w:ins w:id="159" w:author="clhokan" w:date="2011-10-13T15:11:00Z">
-        <w:r>
-          <w:rPr>
-            <w:rPrChange w:id="160" w:author="clhokan" w:date="2011-10-13T15:11:00Z">
+      <w:ins w:id="160" w:author="clhokan" w:date="2011-10-13T15:11:00Z">
+        <w:r>
+          <w:rPr>
+            <w:rPrChange w:id="161" w:author="clhokan" w:date="2011-10-13T15:11:00Z">
               <w:rPr>
                 <w:rFonts w:ascii="Arial" w:eastAsia="Times New Roman" w:hAnsi="Arial" w:cs="Arial"/>
                 <w:color w:val="181818"/>
@@ -2823,10 +2825,10 @@
           <w:t>Next, we plan for the upcoming week. We discuss the results of the pair sessions and resolve any remaining questions. Then, we discuss the status of the deliverables and identify plans for future pairings. Finally, we identify action items for individuals to take on during the coming week.</w:t>
         </w:r>
       </w:ins>
-      <w:del w:id="161" w:author="clhokan" w:date="2011-10-11T16:23:00Z">
-        <w:r>
-          <w:rPr>
-            <w:rPrChange w:id="162" w:author="clhokan" w:date="2011-10-13T15:11:00Z">
+      <w:del w:id="162" w:author="clhokan" w:date="2011-10-11T16:23:00Z">
+        <w:r>
+          <w:rPr>
+            <w:rPrChange w:id="163" w:author="clhokan" w:date="2011-10-13T15:11:00Z">
               <w:rPr>
                 <w:i/>
               </w:rPr>
@@ -2841,20 +2843,20 @@
         <w:pStyle w:val="Heading2"/>
         <w:spacing w:after="120"/>
       </w:pPr>
-      <w:bookmarkStart w:id="163" w:name="_Toc180139324"/>
+      <w:bookmarkStart w:id="164" w:name="_Toc180139625"/>
       <w:r>
         <w:t>Test-First Programming</w:t>
       </w:r>
-      <w:bookmarkEnd w:id="163"/>
+      <w:bookmarkEnd w:id="164"/>
     </w:p>
     <w:p>
       <w:pPr>
         <w:pStyle w:val="DoubleSpaced"/>
         <w:rPr>
-          <w:ins w:id="164" w:author="clhokan" w:date="2011-10-13T15:14:00Z"/>
-          <w:rPrChange w:id="165" w:author="clhokan" w:date="2011-10-13T15:15:00Z">
+          <w:ins w:id="165" w:author="clhokan" w:date="2011-10-13T15:14:00Z"/>
+          <w:rPrChange w:id="166" w:author="clhokan" w:date="2011-10-13T15:15:00Z">
             <w:rPr>
-              <w:ins w:id="166" w:author="clhokan" w:date="2011-10-13T15:14:00Z"/>
+              <w:ins w:id="167" w:author="clhokan" w:date="2011-10-13T15:14:00Z"/>
               <w:rFonts w:ascii="Times" w:eastAsia="Times New Roman" w:hAnsi="Times"/>
               <w:kern w:val="0"/>
               <w:sz w:val="20"/>
@@ -2863,17 +2865,17 @@
             </w:rPr>
           </w:rPrChange>
         </w:rPr>
-        <w:pPrChange w:id="167" w:author="clhokan" w:date="2011-10-13T15:15:00Z">
+        <w:pPrChange w:id="168" w:author="clhokan" w:date="2011-10-13T15:15:00Z">
           <w:pPr>
             <w:suppressAutoHyphens w:val="0"/>
             <w:jc w:val="left"/>
           </w:pPr>
         </w:pPrChange>
       </w:pPr>
-      <w:ins w:id="168" w:author="clhokan" w:date="2011-10-13T15:14:00Z">
-        <w:r>
-          <w:rPr>
-            <w:rPrChange w:id="169" w:author="clhokan" w:date="2011-10-13T15:15:00Z">
+      <w:ins w:id="169" w:author="clhokan" w:date="2011-10-13T15:14:00Z">
+        <w:r>
+          <w:rPr>
+            <w:rPrChange w:id="170" w:author="clhokan" w:date="2011-10-13T15:15:00Z">
               <w:rPr>
                 <w:rFonts w:ascii="Arial" w:eastAsia="Times New Roman" w:hAnsi="Arial" w:cs="Arial"/>
                 <w:color w:val="202020"/>
@@ -2896,7 +2898,7 @@
           <w:i/>
         </w:rPr>
       </w:pPr>
-      <w:del w:id="170" w:author="clhokan" w:date="2011-10-11T16:27:00Z">
+      <w:del w:id="171" w:author="clhokan" w:date="2011-10-11T16:27:00Z">
         <w:r>
           <w:rPr>
             <w:i/>
@@ -2922,23 +2924,23 @@
         <w:pStyle w:val="Heading2"/>
         <w:spacing w:after="120"/>
       </w:pPr>
-      <w:bookmarkStart w:id="171" w:name="_Toc180139325"/>
+      <w:bookmarkStart w:id="172" w:name="_Toc180139626"/>
       <w:r>
         <w:t>Continuous Integration</w:t>
       </w:r>
-      <w:bookmarkEnd w:id="171"/>
+      <w:bookmarkEnd w:id="172"/>
     </w:p>
     <w:p>
       <w:pPr>
         <w:pStyle w:val="DoubleSpaced"/>
         <w:rPr>
-          <w:ins w:id="172" w:author="clhokan" w:date="2011-10-13T15:24:00Z"/>
-        </w:rPr>
-      </w:pPr>
-      <w:ins w:id="173" w:author="clhokan" w:date="2011-10-11T16:42:00Z">
-        <w:r>
-          <w:rPr>
-            <w:rPrChange w:id="174" w:author="clhokan" w:date="2011-10-13T15:21:00Z">
+          <w:ins w:id="173" w:author="clhokan" w:date="2011-10-13T15:24:00Z"/>
+        </w:rPr>
+      </w:pPr>
+      <w:ins w:id="174" w:author="clhokan" w:date="2011-10-11T16:42:00Z">
+        <w:r>
+          <w:rPr>
+            <w:rPrChange w:id="175" w:author="clhokan" w:date="2011-10-13T15:21:00Z">
               <w:rPr>
                 <w:i/>
               </w:rPr>
@@ -2947,10 +2949,10 @@
           <w:t>We believe</w:t>
         </w:r>
       </w:ins>
-      <w:ins w:id="175" w:author="clhokan" w:date="2011-10-11T16:43:00Z">
-        <w:r>
-          <w:rPr>
-            <w:rPrChange w:id="176" w:author="clhokan" w:date="2011-10-13T15:21:00Z">
+      <w:ins w:id="176" w:author="clhokan" w:date="2011-10-11T16:43:00Z">
+        <w:r>
+          <w:rPr>
+            <w:rPrChange w:id="177" w:author="clhokan" w:date="2011-10-13T15:21:00Z">
               <w:rPr>
                 <w:i/>
               </w:rPr>
@@ -2959,10 +2961,10 @@
           <w:t>,</w:t>
         </w:r>
       </w:ins>
-      <w:ins w:id="177" w:author="clhokan" w:date="2011-10-11T16:42:00Z">
-        <w:r>
-          <w:rPr>
-            <w:rPrChange w:id="178" w:author="clhokan" w:date="2011-10-13T15:21:00Z">
+      <w:ins w:id="178" w:author="clhokan" w:date="2011-10-11T16:42:00Z">
+        <w:r>
+          <w:rPr>
+            <w:rPrChange w:id="179" w:author="clhokan" w:date="2011-10-13T15:21:00Z">
               <w:rPr>
                 <w:i/>
               </w:rPr>
@@ -2971,15 +2973,15 @@
           <w:t xml:space="preserve"> that by running our tests often and</w:t>
         </w:r>
       </w:ins>
-      <w:ins w:id="179" w:author="clhokan" w:date="2011-10-13T15:21:00Z">
+      <w:ins w:id="180" w:author="clhokan" w:date="2011-10-13T15:21:00Z">
         <w:r>
           <w:t xml:space="preserve"> frequently</w:t>
         </w:r>
       </w:ins>
-      <w:ins w:id="180" w:author="clhokan" w:date="2011-10-11T16:42:00Z">
-        <w:r>
-          <w:rPr>
-            <w:rPrChange w:id="181" w:author="clhokan" w:date="2011-10-13T15:21:00Z">
+      <w:ins w:id="181" w:author="clhokan" w:date="2011-10-11T16:42:00Z">
+        <w:r>
+          <w:rPr>
+            <w:rPrChange w:id="182" w:author="clhokan" w:date="2011-10-13T15:21:00Z">
               <w:rPr>
                 <w:i/>
               </w:rPr>
@@ -2988,10 +2990,10 @@
           <w:t xml:space="preserve"> checking code in, we will mitigate any kind of problems that might arise.   Our goal has been to </w:t>
         </w:r>
       </w:ins>
-      <w:ins w:id="182" w:author="clhokan" w:date="2011-10-11T16:43:00Z">
-        <w:r>
-          <w:rPr>
-            <w:rPrChange w:id="183" w:author="clhokan" w:date="2011-10-13T15:21:00Z">
+      <w:ins w:id="183" w:author="clhokan" w:date="2011-10-11T16:43:00Z">
+        <w:r>
+          <w:rPr>
+            <w:rPrChange w:id="184" w:author="clhokan" w:date="2011-10-13T15:21:00Z">
               <w:rPr>
                 <w:i/>
               </w:rPr>
@@ -3000,10 +3002,10 @@
           <w:t>fully check in all code after a block of pair programming time</w:t>
         </w:r>
       </w:ins>
-      <w:ins w:id="184" w:author="clhokan" w:date="2011-10-13T15:19:00Z">
-        <w:r>
-          <w:rPr>
-            <w:rPrChange w:id="185" w:author="clhokan" w:date="2011-10-13T15:21:00Z">
+      <w:ins w:id="185" w:author="clhokan" w:date="2011-10-13T15:19:00Z">
+        <w:r>
+          <w:rPr>
+            <w:rPrChange w:id="186" w:author="clhokan" w:date="2011-10-13T15:21:00Z">
               <w:rPr>
                 <w:i/>
               </w:rPr>
@@ -3012,10 +3014,10 @@
           <w:t>, with frequent local commits in between</w:t>
         </w:r>
       </w:ins>
-      <w:ins w:id="186" w:author="clhokan" w:date="2011-10-11T16:43:00Z">
-        <w:r>
-          <w:rPr>
-            <w:rPrChange w:id="187" w:author="clhokan" w:date="2011-10-13T15:21:00Z">
+      <w:ins w:id="187" w:author="clhokan" w:date="2011-10-11T16:43:00Z">
+        <w:r>
+          <w:rPr>
+            <w:rPrChange w:id="188" w:author="clhokan" w:date="2011-10-13T15:21:00Z">
               <w:rPr>
                 <w:i/>
               </w:rPr>
@@ -3024,15 +3026,15 @@
           <w:t>.  This ensure</w:t>
         </w:r>
       </w:ins>
-      <w:ins w:id="188" w:author="clhokan" w:date="2011-10-13T15:22:00Z">
+      <w:ins w:id="189" w:author="clhokan" w:date="2011-10-13T15:22:00Z">
         <w:r>
           <w:t>s</w:t>
         </w:r>
       </w:ins>
-      <w:ins w:id="189" w:author="clhokan" w:date="2011-10-11T16:43:00Z">
-        <w:r>
-          <w:rPr>
-            <w:rPrChange w:id="190" w:author="clhokan" w:date="2011-10-13T15:21:00Z">
+      <w:ins w:id="190" w:author="clhokan" w:date="2011-10-11T16:43:00Z">
+        <w:r>
+          <w:rPr>
+            <w:rPrChange w:id="191" w:author="clhokan" w:date="2011-10-13T15:21:00Z">
               <w:rPr>
                 <w:i/>
               </w:rPr>
@@ -3041,15 +3043,15 @@
           <w:t xml:space="preserve"> our builds work</w:t>
         </w:r>
       </w:ins>
-      <w:ins w:id="191" w:author="clhokan" w:date="2011-10-13T15:23:00Z">
+      <w:ins w:id="192" w:author="clhokan" w:date="2011-10-13T15:23:00Z">
         <w:r>
           <w:t xml:space="preserve"> at any given time</w:t>
         </w:r>
       </w:ins>
-      <w:ins w:id="192" w:author="clhokan" w:date="2011-10-11T16:43:00Z">
-        <w:r>
-          <w:rPr>
-            <w:rPrChange w:id="193" w:author="clhokan" w:date="2011-10-13T15:21:00Z">
+      <w:ins w:id="193" w:author="clhokan" w:date="2011-10-11T16:43:00Z">
+        <w:r>
+          <w:rPr>
+            <w:rPrChange w:id="194" w:author="clhokan" w:date="2011-10-13T15:21:00Z">
               <w:rPr>
                 <w:i/>
               </w:rPr>
@@ -3059,7 +3061,7 @@
         </w:r>
         <w:r>
           <w:rPr>
-            <w:rPrChange w:id="194" w:author="clhokan" w:date="2011-10-13T14:55:00Z">
+            <w:rPrChange w:id="195" w:author="clhokan" w:date="2011-10-13T14:55:00Z">
               <w:rPr>
                 <w:i/>
               </w:rPr>
@@ -3068,10 +3070,10 @@
           <w:t xml:space="preserve">it </w:t>
         </w:r>
       </w:ins>
-      <w:ins w:id="195" w:author="clhokan" w:date="2011-10-11T16:45:00Z">
-        <w:r>
-          <w:rPr>
-            <w:rPrChange w:id="196" w:author="clhokan" w:date="2011-10-13T15:21:00Z">
+      <w:ins w:id="196" w:author="clhokan" w:date="2011-10-11T16:45:00Z">
+        <w:r>
+          <w:rPr>
+            <w:rPrChange w:id="197" w:author="clhokan" w:date="2011-10-13T15:21:00Z">
               <w:rPr>
                 <w:i/>
               </w:rPr>
@@ -3080,30 +3082,30 @@
           <w:t>ensure</w:t>
         </w:r>
       </w:ins>
-      <w:ins w:id="197" w:author="clhokan" w:date="2011-10-13T15:23:00Z">
+      <w:ins w:id="198" w:author="clhokan" w:date="2011-10-13T15:23:00Z">
         <w:r>
           <w:t xml:space="preserve">s </w:t>
         </w:r>
       </w:ins>
-      <w:ins w:id="198" w:author="clhokan" w:date="2011-10-13T15:24:00Z">
+      <w:ins w:id="199" w:author="clhokan" w:date="2011-10-13T15:24:00Z">
         <w:r>
           <w:t>confidence</w:t>
         </w:r>
       </w:ins>
-      <w:ins w:id="199" w:author="clhokan" w:date="2011-10-13T15:23:00Z">
+      <w:ins w:id="200" w:author="clhokan" w:date="2011-10-13T15:23:00Z">
         <w:r>
           <w:t xml:space="preserve"> </w:t>
         </w:r>
       </w:ins>
-      <w:ins w:id="200" w:author="clhokan" w:date="2011-10-13T15:24:00Z">
+      <w:ins w:id="201" w:author="clhokan" w:date="2011-10-13T15:24:00Z">
         <w:r>
           <w:t>that</w:t>
         </w:r>
       </w:ins>
-      <w:ins w:id="201" w:author="clhokan" w:date="2011-10-11T16:43:00Z">
-        <w:r>
-          <w:rPr>
-            <w:rPrChange w:id="202" w:author="clhokan" w:date="2011-10-13T15:21:00Z">
+      <w:ins w:id="202" w:author="clhokan" w:date="2011-10-11T16:43:00Z">
+        <w:r>
+          <w:rPr>
+            <w:rPrChange w:id="203" w:author="clhokan" w:date="2011-10-13T15:21:00Z">
               <w:rPr>
                 <w:i/>
               </w:rPr>
@@ -3112,10 +3114,10 @@
           <w:t xml:space="preserve"> the code</w:t>
         </w:r>
       </w:ins>
-      <w:ins w:id="203" w:author="clhokan" w:date="2011-10-13T15:18:00Z">
-        <w:r>
-          <w:rPr>
-            <w:rPrChange w:id="204" w:author="clhokan" w:date="2011-10-13T15:21:00Z">
+      <w:ins w:id="204" w:author="clhokan" w:date="2011-10-13T15:18:00Z">
+        <w:r>
+          <w:rPr>
+            <w:rPrChange w:id="205" w:author="clhokan" w:date="2011-10-13T15:21:00Z">
               <w:rPr>
                 <w:i/>
               </w:rPr>
@@ -3124,10 +3126,10 @@
           <w:t xml:space="preserve"> is ready</w:t>
         </w:r>
       </w:ins>
-      <w:ins w:id="205" w:author="clhokan" w:date="2011-10-11T16:43:00Z">
-        <w:r>
-          <w:rPr>
-            <w:rPrChange w:id="206" w:author="clhokan" w:date="2011-10-13T15:21:00Z">
+      <w:ins w:id="206" w:author="clhokan" w:date="2011-10-11T16:43:00Z">
+        <w:r>
+          <w:rPr>
+            <w:rPrChange w:id="207" w:author="clhokan" w:date="2011-10-13T15:21:00Z">
               <w:rPr>
                 <w:i/>
               </w:rPr>
@@ -3136,10 +3138,10 @@
           <w:t xml:space="preserve"> for the next pair session</w:t>
         </w:r>
       </w:ins>
-      <w:ins w:id="207" w:author="clhokan" w:date="2011-10-13T15:20:00Z">
-        <w:r>
-          <w:rPr>
-            <w:rPrChange w:id="208" w:author="clhokan" w:date="2011-10-13T15:21:00Z">
+      <w:ins w:id="208" w:author="clhokan" w:date="2011-10-13T15:20:00Z">
+        <w:r>
+          <w:rPr>
+            <w:rPrChange w:id="209" w:author="clhokan" w:date="2011-10-13T15:21:00Z">
               <w:rPr>
                 <w:i/>
               </w:rPr>
@@ -3153,40 +3155,28 @@
       <w:pPr>
         <w:pStyle w:val="DoubleSpaced"/>
         <w:rPr>
-          <w:ins w:id="209" w:author="clhokan" w:date="2011-10-11T16:42:00Z"/>
-          <w:rPrChange w:id="210" w:author="clhokan" w:date="2011-10-13T15:21:00Z">
+          <w:ins w:id="210" w:author="clhokan" w:date="2011-10-11T16:42:00Z"/>
+          <w:rPrChange w:id="211" w:author="clhokan" w:date="2011-10-13T15:21:00Z">
             <w:rPr>
-              <w:ins w:id="211" w:author="clhokan" w:date="2011-10-11T16:42:00Z"/>
+              <w:ins w:id="212" w:author="clhokan" w:date="2011-10-11T16:42:00Z"/>
               <w:i/>
             </w:rPr>
           </w:rPrChange>
         </w:rPr>
       </w:pPr>
-      <w:ins w:id="212" w:author="clhokan" w:date="2011-10-13T15:20:00Z">
+      <w:ins w:id="213" w:author="clhokan" w:date="2011-10-13T15:20:00Z">
         <w:r>
           <w:t>Also, e</w:t>
         </w:r>
         <w:r>
           <w:rPr>
-            <w:rPrChange w:id="213" w:author="clhokan" w:date="2011-10-13T15:21:00Z">
+            <w:rPrChange w:id="214" w:author="clhokan" w:date="2011-10-13T15:21:00Z">
               <w:rPr>
                 <w:i/>
               </w:rPr>
             </w:rPrChange>
           </w:rPr>
-          <w:t xml:space="preserve">ach push causes the continuous integration server (Goldberg) to run our entire suite of </w:t>
-        </w:r>
-        <w:bookmarkStart w:id="214" w:name="_GoBack"/>
-        <w:bookmarkEnd w:id="214"/>
-        <w:r>
-          <w:rPr>
-            <w:rPrChange w:id="215" w:author="clhokan" w:date="2011-10-13T15:21:00Z">
-              <w:rPr>
-                <w:i/>
-              </w:rPr>
-            </w:rPrChange>
-          </w:rPr>
-          <w:t>tests. In the event that we encounter a problem, an email notification is sent out and we fix the issue as soon as possible.</w:t>
+          <w:t>ach push causes the continuous integration server (Goldberg) to run our entire suite of tests. In the event that we encounter a problem, an email notification is sent out and we fix the issue as soon as possible.</w:t>
         </w:r>
       </w:ins>
     </w:p>
@@ -3194,11 +3184,11 @@
       <w:pPr>
         <w:pStyle w:val="DoubleSpaced"/>
         <w:rPr>
-          <w:del w:id="216" w:author="clhokan" w:date="2011-10-13T15:20:00Z"/>
+          <w:del w:id="215" w:author="clhokan" w:date="2011-10-13T15:20:00Z"/>
           <w:i/>
         </w:rPr>
       </w:pPr>
-      <w:del w:id="217" w:author="clhokan" w:date="2011-10-11T16:31:00Z">
+      <w:del w:id="216" w:author="clhokan" w:date="2011-10-11T16:31:00Z">
         <w:r>
           <w:rPr>
             <w:i/>
@@ -3223,22 +3213,22 @@
       <w:pPr>
         <w:pStyle w:val="Heading1"/>
       </w:pPr>
-      <w:bookmarkStart w:id="218" w:name="_Toc180139326"/>
+      <w:bookmarkStart w:id="217" w:name="_Toc180139627"/>
       <w:r>
         <w:t>Iteration 2 Practices</w:t>
       </w:r>
-      <w:bookmarkEnd w:id="218"/>
+      <w:bookmarkEnd w:id="217"/>
     </w:p>
     <w:p>
       <w:pPr>
         <w:pStyle w:val="Heading2"/>
         <w:spacing w:after="120"/>
       </w:pPr>
-      <w:bookmarkStart w:id="219" w:name="_Toc180139327"/>
+      <w:bookmarkStart w:id="218" w:name="_Toc180139628"/>
       <w:r>
         <w:t>Ten-Minute Build</w:t>
       </w:r>
-      <w:bookmarkEnd w:id="219"/>
+      <w:bookmarkEnd w:id="218"/>
     </w:p>
     <w:p>
       <w:pPr>
@@ -3285,11 +3275,11 @@
         <w:pStyle w:val="Heading2"/>
         <w:spacing w:after="120"/>
       </w:pPr>
-      <w:bookmarkStart w:id="220" w:name="_Toc180139328"/>
+      <w:bookmarkStart w:id="219" w:name="_Toc180139629"/>
       <w:r>
         <w:t>Incremental Design</w:t>
       </w:r>
-      <w:bookmarkEnd w:id="220"/>
+      <w:bookmarkEnd w:id="219"/>
     </w:p>
     <w:p>
       <w:pPr>
@@ -3336,72 +3326,72 @@
         <w:pStyle w:val="Heading2"/>
         <w:spacing w:after="120"/>
       </w:pPr>
-      <w:bookmarkStart w:id="221" w:name="_Toc180139329"/>
+      <w:bookmarkStart w:id="220" w:name="_Toc180139630"/>
       <w:r>
         <w:t>Root-Cause Analysis</w:t>
       </w:r>
+      <w:bookmarkEnd w:id="220"/>
+    </w:p>
+    <w:p>
+      <w:pPr>
+        <w:pStyle w:val="DoubleSpaced"/>
+        <w:rPr>
+          <w:i/>
+        </w:rPr>
+      </w:pPr>
+      <w:r>
+        <w:rPr>
+          <w:i/>
+        </w:rPr>
+        <w:t>&lt;</w:t>
+      </w:r>
+      <w:proofErr w:type="gramStart"/>
+      <w:r>
+        <w:rPr>
+          <w:i/>
+        </w:rPr>
+        <w:t>provide</w:t>
+      </w:r>
+      <w:proofErr w:type="gramEnd"/>
+      <w:r>
+        <w:rPr>
+          <w:i/>
+        </w:rPr>
+        <w:t xml:space="preserve"> evidence</w:t>
+      </w:r>
+      <w:r>
+        <w:rPr>
+          <w:i/>
+        </w:rPr>
+        <w:t xml:space="preserve"> on how the team is following this practice</w:t>
+      </w:r>
+      <w:r>
+        <w:rPr>
+          <w:i/>
+        </w:rPr>
+        <w:t>&gt;</w:t>
+      </w:r>
+    </w:p>
+    <w:p>
+      <w:pPr>
+        <w:pStyle w:val="Heading1"/>
+      </w:pPr>
+      <w:bookmarkStart w:id="221" w:name="_Toc180139631"/>
+      <w:r>
+        <w:t>Iteration 3 Practices</w:t>
+      </w:r>
       <w:bookmarkEnd w:id="221"/>
-    </w:p>
-    <w:p>
-      <w:pPr>
-        <w:pStyle w:val="DoubleSpaced"/>
-        <w:rPr>
-          <w:i/>
-        </w:rPr>
-      </w:pPr>
-      <w:r>
-        <w:rPr>
-          <w:i/>
-        </w:rPr>
-        <w:t>&lt;</w:t>
-      </w:r>
-      <w:proofErr w:type="gramStart"/>
-      <w:r>
-        <w:rPr>
-          <w:i/>
-        </w:rPr>
-        <w:t>provide</w:t>
-      </w:r>
-      <w:proofErr w:type="gramEnd"/>
-      <w:r>
-        <w:rPr>
-          <w:i/>
-        </w:rPr>
-        <w:t xml:space="preserve"> evidence</w:t>
-      </w:r>
-      <w:r>
-        <w:rPr>
-          <w:i/>
-        </w:rPr>
-        <w:t xml:space="preserve"> on how the team is following this practice</w:t>
-      </w:r>
-      <w:r>
-        <w:rPr>
-          <w:i/>
-        </w:rPr>
-        <w:t>&gt;</w:t>
-      </w:r>
-    </w:p>
-    <w:p>
-      <w:pPr>
-        <w:pStyle w:val="Heading1"/>
-      </w:pPr>
-      <w:bookmarkStart w:id="222" w:name="_Toc180139330"/>
-      <w:r>
-        <w:t>Iteration 3 Practices</w:t>
-      </w:r>
-      <w:bookmarkEnd w:id="222"/>
     </w:p>
     <w:p>
       <w:pPr>
         <w:pStyle w:val="Heading2"/>
         <w:spacing w:after="120"/>
       </w:pPr>
-      <w:bookmarkStart w:id="223" w:name="_Toc180139331"/>
+      <w:bookmarkStart w:id="222" w:name="_Toc180139632"/>
       <w:r>
         <w:t>Shared Code</w:t>
       </w:r>
-      <w:bookmarkEnd w:id="223"/>
+      <w:bookmarkEnd w:id="222"/>
     </w:p>
     <w:p>
       <w:pPr>
@@ -3448,11 +3438,11 @@
         <w:pStyle w:val="Heading2"/>
         <w:spacing w:after="120"/>
       </w:pPr>
-      <w:bookmarkStart w:id="224" w:name="_Toc180139332"/>
+      <w:bookmarkStart w:id="223" w:name="_Toc180139633"/>
       <w:r>
         <w:t>Sit Together</w:t>
       </w:r>
-      <w:bookmarkEnd w:id="224"/>
+      <w:bookmarkEnd w:id="223"/>
     </w:p>
     <w:p>
       <w:pPr>
@@ -3499,11 +3489,11 @@
         <w:pStyle w:val="Heading2"/>
         <w:spacing w:after="120"/>
       </w:pPr>
-      <w:bookmarkStart w:id="225" w:name="_Toc180139333"/>
+      <w:bookmarkStart w:id="224" w:name="_Toc180139634"/>
       <w:r>
         <w:t>Slack</w:t>
       </w:r>
-      <w:bookmarkEnd w:id="225"/>
+      <w:bookmarkEnd w:id="224"/>
     </w:p>
     <w:p>
       <w:pPr>
@@ -3550,12 +3540,12 @@
         <w:pStyle w:val="Heading2"/>
         <w:spacing w:after="120"/>
       </w:pPr>
-      <w:bookmarkStart w:id="226" w:name="_Toc180139334"/>
+      <w:bookmarkStart w:id="225" w:name="_Toc180139635"/>
       <w:r>
         <w:lastRenderedPageBreak/>
         <w:t>Energized Work</w:t>
       </w:r>
-      <w:bookmarkEnd w:id="226"/>
+      <w:bookmarkEnd w:id="225"/>
     </w:p>
     <w:p>
       <w:pPr>
@@ -3737,7 +3727,7 @@
       <w:rPr>
         <w:noProof/>
       </w:rPr>
-      <w:t>7</w:t>
+      <w:t>8</w:t>
     </w:r>
     <w:r>
       <w:fldChar w:fldCharType="end"/>

</xml_diff>

<commit_message>
[CH/SC/JL/GD] [Iteration 1 deliverable] - reviewed XP Process review before submittal
</commit_message>
<xml_diff>
--- a/doc/XP Process Review.docx
+++ b/doc/XP Process Review.docx
@@ -138,7 +138,12 @@
               <w:t xml:space="preserve">Sneaker's </w:t>
             </w:r>
             <w:r>
-              <w:t>implementation of Extreme Programming.</w:t>
+              <w:t>implementation of Extreme Pro</w:t>
+            </w:r>
+            <w:bookmarkStart w:id="0" w:name="_GoBack"/>
+            <w:bookmarkEnd w:id="0"/>
+            <w:r>
+              <w:t>gramming.</w:t>
             </w:r>
           </w:p>
         </w:tc>
@@ -288,22 +293,21 @@
           <w:docGrid w:linePitch="240" w:charSpace="32768"/>
         </w:sectPr>
       </w:pPr>
-      <w:bookmarkStart w:id="0" w:name="_Toc178324881"/>
-      <w:bookmarkStart w:id="1" w:name="_Toc178325046"/>
-      <w:bookmarkStart w:id="2" w:name="_Toc180139613"/>
+      <w:bookmarkStart w:id="1" w:name="_Toc178324881"/>
+      <w:bookmarkStart w:id="2" w:name="_Toc178325046"/>
+      <w:bookmarkStart w:id="3" w:name="_Toc180159510"/>
       <w:r>
         <w:lastRenderedPageBreak/>
         <w:t>Contents</w:t>
       </w:r>
-      <w:bookmarkEnd w:id="0"/>
       <w:bookmarkEnd w:id="1"/>
       <w:bookmarkEnd w:id="2"/>
+      <w:bookmarkEnd w:id="3"/>
     </w:p>
     <w:p>
       <w:pPr>
         <w:pStyle w:val="TOC1"/>
         <w:rPr>
-          <w:ins w:id="3" w:author="clhokan" w:date="2011-10-13T15:38:00Z"/>
           <w:rFonts w:asciiTheme="minorHAnsi" w:eastAsiaTheme="minorEastAsia" w:hAnsiTheme="minorHAnsi" w:cstheme="minorBidi"/>
           <w:noProof/>
           <w:kern w:val="0"/>
@@ -329,1647 +333,1329 @@
         </w:rPr>
         <w:fldChar w:fldCharType="separate"/>
       </w:r>
-      <w:ins w:id="4" w:author="clhokan" w:date="2011-10-13T15:38:00Z">
-        <w:r>
-          <w:rPr>
-            <w:noProof/>
-          </w:rPr>
-          <w:t>Contents</w:t>
-        </w:r>
-        <w:r>
-          <w:rPr>
-            <w:noProof/>
-          </w:rPr>
-          <w:tab/>
-        </w:r>
-        <w:r>
-          <w:rPr>
-            <w:noProof/>
-          </w:rPr>
-          <w:fldChar w:fldCharType="begin"/>
-        </w:r>
-        <w:r>
-          <w:rPr>
-            <w:noProof/>
-          </w:rPr>
-          <w:instrText xml:space="preserve"> PAGEREF _Toc180139613 \h </w:instrText>
-        </w:r>
-        <w:r>
-          <w:rPr>
-            <w:noProof/>
-          </w:rPr>
-        </w:r>
-      </w:ins>
+      <w:r>
+        <w:rPr>
+          <w:noProof/>
+        </w:rPr>
+        <w:t>Contents</w:t>
+      </w:r>
+      <w:r>
+        <w:rPr>
+          <w:noProof/>
+        </w:rPr>
+        <w:tab/>
+      </w:r>
+      <w:r>
+        <w:rPr>
+          <w:noProof/>
+        </w:rPr>
+        <w:fldChar w:fldCharType="begin"/>
+      </w:r>
+      <w:r>
+        <w:rPr>
+          <w:noProof/>
+        </w:rPr>
+        <w:instrText xml:space="preserve"> PAGEREF _Toc180159510 \h </w:instrText>
+      </w:r>
+      <w:r>
+        <w:rPr>
+          <w:noProof/>
+        </w:rPr>
+      </w:r>
       <w:r>
         <w:rPr>
           <w:noProof/>
         </w:rPr>
         <w:fldChar w:fldCharType="separate"/>
       </w:r>
-      <w:ins w:id="5" w:author="clhokan" w:date="2011-10-13T15:38:00Z">
-        <w:r>
-          <w:rPr>
-            <w:noProof/>
-          </w:rPr>
-          <w:t>2</w:t>
-        </w:r>
-        <w:r>
-          <w:rPr>
-            <w:noProof/>
-          </w:rPr>
-          <w:fldChar w:fldCharType="end"/>
-        </w:r>
-      </w:ins>
+      <w:r>
+        <w:rPr>
+          <w:noProof/>
+        </w:rPr>
+        <w:t>2</w:t>
+      </w:r>
+      <w:r>
+        <w:rPr>
+          <w:noProof/>
+        </w:rPr>
+        <w:fldChar w:fldCharType="end"/>
+      </w:r>
     </w:p>
     <w:p>
       <w:pPr>
         <w:pStyle w:val="TOC1"/>
         <w:rPr>
-          <w:ins w:id="6" w:author="clhokan" w:date="2011-10-13T15:38:00Z"/>
           <w:rFonts w:asciiTheme="minorHAnsi" w:eastAsiaTheme="minorEastAsia" w:hAnsiTheme="minorHAnsi" w:cstheme="minorBidi"/>
           <w:noProof/>
           <w:kern w:val="0"/>
           <w:lang w:eastAsia="ja-JP"/>
         </w:rPr>
       </w:pPr>
-      <w:ins w:id="7" w:author="clhokan" w:date="2011-10-13T15:38:00Z">
-        <w:r>
-          <w:rPr>
-            <w:noProof/>
-          </w:rPr>
-          <w:t>Introduction</w:t>
-        </w:r>
-        <w:r>
-          <w:rPr>
-            <w:noProof/>
-          </w:rPr>
-          <w:tab/>
-        </w:r>
-        <w:r>
-          <w:rPr>
-            <w:noProof/>
-          </w:rPr>
-          <w:fldChar w:fldCharType="begin"/>
-        </w:r>
-        <w:r>
-          <w:rPr>
-            <w:noProof/>
-          </w:rPr>
-          <w:instrText xml:space="preserve"> PAGEREF _Toc180139614 \h </w:instrText>
-        </w:r>
-        <w:r>
-          <w:rPr>
-            <w:noProof/>
-          </w:rPr>
-        </w:r>
-      </w:ins>
+      <w:r>
+        <w:rPr>
+          <w:noProof/>
+        </w:rPr>
+        <w:t>Introduction</w:t>
+      </w:r>
+      <w:r>
+        <w:rPr>
+          <w:noProof/>
+        </w:rPr>
+        <w:tab/>
+      </w:r>
+      <w:r>
+        <w:rPr>
+          <w:noProof/>
+        </w:rPr>
+        <w:fldChar w:fldCharType="begin"/>
+      </w:r>
+      <w:r>
+        <w:rPr>
+          <w:noProof/>
+        </w:rPr>
+        <w:instrText xml:space="preserve"> PAGEREF _Toc180159511 \h </w:instrText>
+      </w:r>
+      <w:r>
+        <w:rPr>
+          <w:noProof/>
+        </w:rPr>
+      </w:r>
       <w:r>
         <w:rPr>
           <w:noProof/>
         </w:rPr>
         <w:fldChar w:fldCharType="separate"/>
       </w:r>
-      <w:ins w:id="8" w:author="clhokan" w:date="2011-10-13T15:38:00Z">
-        <w:r>
-          <w:rPr>
-            <w:noProof/>
-          </w:rPr>
-          <w:t>3</w:t>
-        </w:r>
-        <w:r>
-          <w:rPr>
-            <w:noProof/>
-          </w:rPr>
-          <w:fldChar w:fldCharType="end"/>
-        </w:r>
-      </w:ins>
+      <w:r>
+        <w:rPr>
+          <w:noProof/>
+        </w:rPr>
+        <w:t>3</w:t>
+      </w:r>
+      <w:r>
+        <w:rPr>
+          <w:noProof/>
+        </w:rPr>
+        <w:fldChar w:fldCharType="end"/>
+      </w:r>
     </w:p>
     <w:p>
       <w:pPr>
         <w:pStyle w:val="TOC2"/>
         <w:rPr>
-          <w:ins w:id="9" w:author="clhokan" w:date="2011-10-13T15:38:00Z"/>
           <w:rFonts w:asciiTheme="minorHAnsi" w:eastAsiaTheme="minorEastAsia" w:hAnsiTheme="minorHAnsi" w:cstheme="minorBidi"/>
           <w:noProof/>
           <w:kern w:val="0"/>
           <w:lang w:eastAsia="ja-JP"/>
         </w:rPr>
       </w:pPr>
-      <w:ins w:id="10" w:author="clhokan" w:date="2011-10-13T15:38:00Z">
-        <w:r>
-          <w:rPr>
-            <w:noProof/>
-          </w:rPr>
-          <w:t>Iteration 0 Summary</w:t>
-        </w:r>
-        <w:r>
-          <w:rPr>
-            <w:noProof/>
-          </w:rPr>
-          <w:tab/>
-        </w:r>
-        <w:r>
-          <w:rPr>
-            <w:noProof/>
-          </w:rPr>
-          <w:fldChar w:fldCharType="begin"/>
-        </w:r>
-        <w:r>
-          <w:rPr>
-            <w:noProof/>
-          </w:rPr>
-          <w:instrText xml:space="preserve"> PAGEREF _Toc180139615 \h </w:instrText>
-        </w:r>
-        <w:r>
-          <w:rPr>
-            <w:noProof/>
-          </w:rPr>
-        </w:r>
-      </w:ins>
+      <w:r>
+        <w:rPr>
+          <w:noProof/>
+        </w:rPr>
+        <w:t>Iteration 0 Summary</w:t>
+      </w:r>
+      <w:r>
+        <w:rPr>
+          <w:noProof/>
+        </w:rPr>
+        <w:tab/>
+      </w:r>
+      <w:r>
+        <w:rPr>
+          <w:noProof/>
+        </w:rPr>
+        <w:fldChar w:fldCharType="begin"/>
+      </w:r>
+      <w:r>
+        <w:rPr>
+          <w:noProof/>
+        </w:rPr>
+        <w:instrText xml:space="preserve"> PAGEREF _Toc180159512 \h </w:instrText>
+      </w:r>
+      <w:r>
+        <w:rPr>
+          <w:noProof/>
+        </w:rPr>
+      </w:r>
       <w:r>
         <w:rPr>
           <w:noProof/>
         </w:rPr>
         <w:fldChar w:fldCharType="separate"/>
       </w:r>
-      <w:ins w:id="11" w:author="clhokan" w:date="2011-10-13T15:38:00Z">
-        <w:r>
-          <w:rPr>
-            <w:noProof/>
-          </w:rPr>
-          <w:t>3</w:t>
-        </w:r>
-        <w:r>
-          <w:rPr>
-            <w:noProof/>
-          </w:rPr>
-          <w:fldChar w:fldCharType="end"/>
-        </w:r>
-      </w:ins>
+      <w:r>
+        <w:rPr>
+          <w:noProof/>
+        </w:rPr>
+        <w:t>3</w:t>
+      </w:r>
+      <w:r>
+        <w:rPr>
+          <w:noProof/>
+        </w:rPr>
+        <w:fldChar w:fldCharType="end"/>
+      </w:r>
     </w:p>
     <w:p>
       <w:pPr>
         <w:pStyle w:val="TOC2"/>
         <w:rPr>
-          <w:ins w:id="12" w:author="clhokan" w:date="2011-10-13T15:38:00Z"/>
           <w:rFonts w:asciiTheme="minorHAnsi" w:eastAsiaTheme="minorEastAsia" w:hAnsiTheme="minorHAnsi" w:cstheme="minorBidi"/>
           <w:noProof/>
           <w:kern w:val="0"/>
           <w:lang w:eastAsia="ja-JP"/>
         </w:rPr>
       </w:pPr>
-      <w:ins w:id="13" w:author="clhokan" w:date="2011-10-13T15:38:00Z">
-        <w:r>
-          <w:rPr>
-            <w:noProof/>
-          </w:rPr>
-          <w:t>Iteration 1 Summary</w:t>
-        </w:r>
-        <w:r>
-          <w:rPr>
-            <w:noProof/>
-          </w:rPr>
-          <w:tab/>
-        </w:r>
-        <w:r>
-          <w:rPr>
-            <w:noProof/>
-          </w:rPr>
-          <w:fldChar w:fldCharType="begin"/>
-        </w:r>
-        <w:r>
-          <w:rPr>
-            <w:noProof/>
-          </w:rPr>
-          <w:instrText xml:space="preserve"> PAGEREF _Toc180139616 \h </w:instrText>
-        </w:r>
-        <w:r>
-          <w:rPr>
-            <w:noProof/>
-          </w:rPr>
-        </w:r>
-      </w:ins>
+      <w:r>
+        <w:rPr>
+          <w:noProof/>
+        </w:rPr>
+        <w:t>Iteration 1 Summary</w:t>
+      </w:r>
+      <w:r>
+        <w:rPr>
+          <w:noProof/>
+        </w:rPr>
+        <w:tab/>
+      </w:r>
+      <w:r>
+        <w:rPr>
+          <w:noProof/>
+        </w:rPr>
+        <w:fldChar w:fldCharType="begin"/>
+      </w:r>
+      <w:r>
+        <w:rPr>
+          <w:noProof/>
+        </w:rPr>
+        <w:instrText xml:space="preserve"> PAGEREF _Toc180159513 \h </w:instrText>
+      </w:r>
+      <w:r>
+        <w:rPr>
+          <w:noProof/>
+        </w:rPr>
+      </w:r>
       <w:r>
         <w:rPr>
           <w:noProof/>
         </w:rPr>
         <w:fldChar w:fldCharType="separate"/>
       </w:r>
-      <w:ins w:id="14" w:author="clhokan" w:date="2011-10-13T15:38:00Z">
-        <w:r>
-          <w:rPr>
-            <w:noProof/>
-          </w:rPr>
-          <w:t>3</w:t>
-        </w:r>
-        <w:r>
-          <w:rPr>
-            <w:noProof/>
-          </w:rPr>
-          <w:fldChar w:fldCharType="end"/>
-        </w:r>
-      </w:ins>
+      <w:r>
+        <w:rPr>
+          <w:noProof/>
+        </w:rPr>
+        <w:t>3</w:t>
+      </w:r>
+      <w:r>
+        <w:rPr>
+          <w:noProof/>
+        </w:rPr>
+        <w:fldChar w:fldCharType="end"/>
+      </w:r>
     </w:p>
     <w:p>
       <w:pPr>
         <w:pStyle w:val="TOC1"/>
         <w:rPr>
-          <w:ins w:id="15" w:author="clhokan" w:date="2011-10-13T15:38:00Z"/>
           <w:rFonts w:asciiTheme="minorHAnsi" w:eastAsiaTheme="minorEastAsia" w:hAnsiTheme="minorHAnsi" w:cstheme="minorBidi"/>
           <w:noProof/>
           <w:kern w:val="0"/>
           <w:lang w:eastAsia="ja-JP"/>
         </w:rPr>
       </w:pPr>
-      <w:ins w:id="16" w:author="clhokan" w:date="2011-10-13T15:38:00Z">
-        <w:r>
-          <w:rPr>
-            <w:noProof/>
-          </w:rPr>
-          <w:t>Iteration 0 Practices</w:t>
-        </w:r>
-        <w:r>
-          <w:rPr>
-            <w:noProof/>
-          </w:rPr>
-          <w:tab/>
-        </w:r>
-        <w:r>
-          <w:rPr>
-            <w:noProof/>
-          </w:rPr>
-          <w:fldChar w:fldCharType="begin"/>
-        </w:r>
-        <w:r>
-          <w:rPr>
-            <w:noProof/>
-          </w:rPr>
-          <w:instrText xml:space="preserve"> PAGEREF _Toc180139617 \h </w:instrText>
-        </w:r>
-        <w:r>
-          <w:rPr>
-            <w:noProof/>
-          </w:rPr>
-        </w:r>
-      </w:ins>
+      <w:r>
+        <w:rPr>
+          <w:noProof/>
+        </w:rPr>
+        <w:t>Iteration 0 Practices</w:t>
+      </w:r>
+      <w:r>
+        <w:rPr>
+          <w:noProof/>
+        </w:rPr>
+        <w:tab/>
+      </w:r>
+      <w:r>
+        <w:rPr>
+          <w:noProof/>
+        </w:rPr>
+        <w:fldChar w:fldCharType="begin"/>
+      </w:r>
+      <w:r>
+        <w:rPr>
+          <w:noProof/>
+        </w:rPr>
+        <w:instrText xml:space="preserve"> PAGEREF _Toc180159514 \h </w:instrText>
+      </w:r>
+      <w:r>
+        <w:rPr>
+          <w:noProof/>
+        </w:rPr>
+      </w:r>
       <w:r>
         <w:rPr>
           <w:noProof/>
         </w:rPr>
         <w:fldChar w:fldCharType="separate"/>
       </w:r>
-      <w:ins w:id="17" w:author="clhokan" w:date="2011-10-13T15:38:00Z">
-        <w:r>
-          <w:rPr>
-            <w:noProof/>
-          </w:rPr>
-          <w:t>4</w:t>
-        </w:r>
-        <w:r>
-          <w:rPr>
-            <w:noProof/>
-          </w:rPr>
-          <w:fldChar w:fldCharType="end"/>
-        </w:r>
-      </w:ins>
+      <w:r>
+        <w:rPr>
+          <w:noProof/>
+        </w:rPr>
+        <w:t>4</w:t>
+      </w:r>
+      <w:r>
+        <w:rPr>
+          <w:noProof/>
+        </w:rPr>
+        <w:fldChar w:fldCharType="end"/>
+      </w:r>
     </w:p>
     <w:p>
       <w:pPr>
         <w:pStyle w:val="TOC2"/>
         <w:rPr>
-          <w:ins w:id="18" w:author="clhokan" w:date="2011-10-13T15:38:00Z"/>
           <w:rFonts w:asciiTheme="minorHAnsi" w:eastAsiaTheme="minorEastAsia" w:hAnsiTheme="minorHAnsi" w:cstheme="minorBidi"/>
           <w:noProof/>
           <w:kern w:val="0"/>
           <w:lang w:eastAsia="ja-JP"/>
         </w:rPr>
       </w:pPr>
-      <w:ins w:id="19" w:author="clhokan" w:date="2011-10-13T15:38:00Z">
-        <w:r>
-          <w:rPr>
-            <w:noProof/>
-          </w:rPr>
-          <w:t>Whole Team</w:t>
-        </w:r>
-        <w:r>
-          <w:rPr>
-            <w:noProof/>
-          </w:rPr>
-          <w:tab/>
-        </w:r>
-        <w:r>
-          <w:rPr>
-            <w:noProof/>
-          </w:rPr>
-          <w:fldChar w:fldCharType="begin"/>
-        </w:r>
-        <w:r>
-          <w:rPr>
-            <w:noProof/>
-          </w:rPr>
-          <w:instrText xml:space="preserve"> PAGEREF _Toc180139618 \h </w:instrText>
-        </w:r>
-        <w:r>
-          <w:rPr>
-            <w:noProof/>
-          </w:rPr>
-        </w:r>
-      </w:ins>
+      <w:r>
+        <w:rPr>
+          <w:noProof/>
+        </w:rPr>
+        <w:t>Whole Team</w:t>
+      </w:r>
+      <w:r>
+        <w:rPr>
+          <w:noProof/>
+        </w:rPr>
+        <w:tab/>
+      </w:r>
+      <w:r>
+        <w:rPr>
+          <w:noProof/>
+        </w:rPr>
+        <w:fldChar w:fldCharType="begin"/>
+      </w:r>
+      <w:r>
+        <w:rPr>
+          <w:noProof/>
+        </w:rPr>
+        <w:instrText xml:space="preserve"> PAGEREF _Toc180159515 \h </w:instrText>
+      </w:r>
+      <w:r>
+        <w:rPr>
+          <w:noProof/>
+        </w:rPr>
+      </w:r>
       <w:r>
         <w:rPr>
           <w:noProof/>
         </w:rPr>
         <w:fldChar w:fldCharType="separate"/>
       </w:r>
-      <w:ins w:id="20" w:author="clhokan" w:date="2011-10-13T15:38:00Z">
-        <w:r>
-          <w:rPr>
-            <w:noProof/>
-          </w:rPr>
-          <w:t>4</w:t>
-        </w:r>
-        <w:r>
-          <w:rPr>
-            <w:noProof/>
-          </w:rPr>
-          <w:fldChar w:fldCharType="end"/>
-        </w:r>
-      </w:ins>
+      <w:r>
+        <w:rPr>
+          <w:noProof/>
+        </w:rPr>
+        <w:t>4</w:t>
+      </w:r>
+      <w:r>
+        <w:rPr>
+          <w:noProof/>
+        </w:rPr>
+        <w:fldChar w:fldCharType="end"/>
+      </w:r>
     </w:p>
     <w:p>
       <w:pPr>
         <w:pStyle w:val="TOC2"/>
         <w:rPr>
-          <w:ins w:id="21" w:author="clhokan" w:date="2011-10-13T15:38:00Z"/>
           <w:rFonts w:asciiTheme="minorHAnsi" w:eastAsiaTheme="minorEastAsia" w:hAnsiTheme="minorHAnsi" w:cstheme="minorBidi"/>
           <w:noProof/>
           <w:kern w:val="0"/>
           <w:lang w:eastAsia="ja-JP"/>
         </w:rPr>
       </w:pPr>
-      <w:ins w:id="22" w:author="clhokan" w:date="2011-10-13T15:38:00Z">
-        <w:r>
-          <w:rPr>
-            <w:noProof/>
-          </w:rPr>
-          <w:t>Stories</w:t>
-        </w:r>
-        <w:r>
-          <w:rPr>
-            <w:noProof/>
-          </w:rPr>
-          <w:tab/>
-        </w:r>
-        <w:r>
-          <w:rPr>
-            <w:noProof/>
-          </w:rPr>
-          <w:fldChar w:fldCharType="begin"/>
-        </w:r>
-        <w:r>
-          <w:rPr>
-            <w:noProof/>
-          </w:rPr>
-          <w:instrText xml:space="preserve"> PAGEREF _Toc180139619 \h </w:instrText>
-        </w:r>
-        <w:r>
-          <w:rPr>
-            <w:noProof/>
-          </w:rPr>
-        </w:r>
-      </w:ins>
+      <w:r>
+        <w:rPr>
+          <w:noProof/>
+        </w:rPr>
+        <w:t>Stories</w:t>
+      </w:r>
+      <w:r>
+        <w:rPr>
+          <w:noProof/>
+        </w:rPr>
+        <w:tab/>
+      </w:r>
+      <w:r>
+        <w:rPr>
+          <w:noProof/>
+        </w:rPr>
+        <w:fldChar w:fldCharType="begin"/>
+      </w:r>
+      <w:r>
+        <w:rPr>
+          <w:noProof/>
+        </w:rPr>
+        <w:instrText xml:space="preserve"> PAGEREF _Toc180159516 \h </w:instrText>
+      </w:r>
+      <w:r>
+        <w:rPr>
+          <w:noProof/>
+        </w:rPr>
+      </w:r>
       <w:r>
         <w:rPr>
           <w:noProof/>
         </w:rPr>
         <w:fldChar w:fldCharType="separate"/>
       </w:r>
-      <w:ins w:id="23" w:author="clhokan" w:date="2011-10-13T15:38:00Z">
-        <w:r>
-          <w:rPr>
-            <w:noProof/>
-          </w:rPr>
-          <w:t>4</w:t>
-        </w:r>
-        <w:r>
-          <w:rPr>
-            <w:noProof/>
-          </w:rPr>
-          <w:fldChar w:fldCharType="end"/>
-        </w:r>
-      </w:ins>
+      <w:r>
+        <w:rPr>
+          <w:noProof/>
+        </w:rPr>
+        <w:t>4</w:t>
+      </w:r>
+      <w:r>
+        <w:rPr>
+          <w:noProof/>
+        </w:rPr>
+        <w:fldChar w:fldCharType="end"/>
+      </w:r>
     </w:p>
     <w:p>
       <w:pPr>
         <w:pStyle w:val="TOC2"/>
         <w:rPr>
-          <w:ins w:id="24" w:author="clhokan" w:date="2011-10-13T15:38:00Z"/>
           <w:rFonts w:asciiTheme="minorHAnsi" w:eastAsiaTheme="minorEastAsia" w:hAnsiTheme="minorHAnsi" w:cstheme="minorBidi"/>
           <w:noProof/>
           <w:kern w:val="0"/>
           <w:lang w:eastAsia="ja-JP"/>
         </w:rPr>
       </w:pPr>
-      <w:ins w:id="25" w:author="clhokan" w:date="2011-10-13T15:38:00Z">
-        <w:r>
-          <w:rPr>
-            <w:noProof/>
-          </w:rPr>
-          <w:t>Quarterly Cycle (Release Planning)</w:t>
-        </w:r>
-        <w:r>
-          <w:rPr>
-            <w:noProof/>
-          </w:rPr>
-          <w:tab/>
-        </w:r>
-        <w:r>
-          <w:rPr>
-            <w:noProof/>
-          </w:rPr>
-          <w:fldChar w:fldCharType="begin"/>
-        </w:r>
-        <w:r>
-          <w:rPr>
-            <w:noProof/>
-          </w:rPr>
-          <w:instrText xml:space="preserve"> PAGEREF _Toc180139620 \h </w:instrText>
-        </w:r>
-        <w:r>
-          <w:rPr>
-            <w:noProof/>
-          </w:rPr>
-        </w:r>
-      </w:ins>
+      <w:r>
+        <w:rPr>
+          <w:noProof/>
+        </w:rPr>
+        <w:t>Quarterly Cycle (Release Planning)</w:t>
+      </w:r>
+      <w:r>
+        <w:rPr>
+          <w:noProof/>
+        </w:rPr>
+        <w:tab/>
+      </w:r>
+      <w:r>
+        <w:rPr>
+          <w:noProof/>
+        </w:rPr>
+        <w:fldChar w:fldCharType="begin"/>
+      </w:r>
+      <w:r>
+        <w:rPr>
+          <w:noProof/>
+        </w:rPr>
+        <w:instrText xml:space="preserve"> PAGEREF _Toc180159517 \h </w:instrText>
+      </w:r>
+      <w:r>
+        <w:rPr>
+          <w:noProof/>
+        </w:rPr>
+      </w:r>
       <w:r>
         <w:rPr>
           <w:noProof/>
         </w:rPr>
         <w:fldChar w:fldCharType="separate"/>
       </w:r>
-      <w:ins w:id="26" w:author="clhokan" w:date="2011-10-13T15:38:00Z">
-        <w:r>
-          <w:rPr>
-            <w:noProof/>
-          </w:rPr>
-          <w:t>5</w:t>
-        </w:r>
-        <w:r>
-          <w:rPr>
-            <w:noProof/>
-          </w:rPr>
-          <w:fldChar w:fldCharType="end"/>
-        </w:r>
-      </w:ins>
+      <w:r>
+        <w:rPr>
+          <w:noProof/>
+        </w:rPr>
+        <w:t>5</w:t>
+      </w:r>
+      <w:r>
+        <w:rPr>
+          <w:noProof/>
+        </w:rPr>
+        <w:fldChar w:fldCharType="end"/>
+      </w:r>
     </w:p>
     <w:p>
       <w:pPr>
         <w:pStyle w:val="TOC1"/>
         <w:rPr>
-          <w:ins w:id="27" w:author="clhokan" w:date="2011-10-13T15:38:00Z"/>
           <w:rFonts w:asciiTheme="minorHAnsi" w:eastAsiaTheme="minorEastAsia" w:hAnsiTheme="minorHAnsi" w:cstheme="minorBidi"/>
           <w:noProof/>
           <w:kern w:val="0"/>
           <w:lang w:eastAsia="ja-JP"/>
         </w:rPr>
       </w:pPr>
-      <w:ins w:id="28" w:author="clhokan" w:date="2011-10-13T15:38:00Z">
-        <w:r>
-          <w:rPr>
-            <w:noProof/>
-          </w:rPr>
-          <w:t>Iteration 1 Practices</w:t>
-        </w:r>
-        <w:r>
-          <w:rPr>
-            <w:noProof/>
-          </w:rPr>
-          <w:tab/>
-        </w:r>
-        <w:r>
-          <w:rPr>
-            <w:noProof/>
-          </w:rPr>
-          <w:fldChar w:fldCharType="begin"/>
-        </w:r>
-        <w:r>
-          <w:rPr>
-            <w:noProof/>
-          </w:rPr>
-          <w:instrText xml:space="preserve"> PAGEREF _Toc180139621 \h </w:instrText>
-        </w:r>
-        <w:r>
-          <w:rPr>
-            <w:noProof/>
-          </w:rPr>
-        </w:r>
-      </w:ins>
+      <w:r>
+        <w:rPr>
+          <w:noProof/>
+        </w:rPr>
+        <w:t>Iteration 1 Practices</w:t>
+      </w:r>
+      <w:r>
+        <w:rPr>
+          <w:noProof/>
+        </w:rPr>
+        <w:tab/>
+      </w:r>
+      <w:r>
+        <w:rPr>
+          <w:noProof/>
+        </w:rPr>
+        <w:fldChar w:fldCharType="begin"/>
+      </w:r>
+      <w:r>
+        <w:rPr>
+          <w:noProof/>
+        </w:rPr>
+        <w:instrText xml:space="preserve"> PAGEREF _Toc180159518 \h </w:instrText>
+      </w:r>
+      <w:r>
+        <w:rPr>
+          <w:noProof/>
+        </w:rPr>
+      </w:r>
       <w:r>
         <w:rPr>
           <w:noProof/>
         </w:rPr>
         <w:fldChar w:fldCharType="separate"/>
       </w:r>
-      <w:ins w:id="29" w:author="clhokan" w:date="2011-10-13T15:38:00Z">
-        <w:r>
-          <w:rPr>
-            <w:noProof/>
-          </w:rPr>
-          <w:t>5</w:t>
-        </w:r>
-        <w:r>
-          <w:rPr>
-            <w:noProof/>
-          </w:rPr>
-          <w:fldChar w:fldCharType="end"/>
-        </w:r>
-      </w:ins>
+      <w:r>
+        <w:rPr>
+          <w:noProof/>
+        </w:rPr>
+        <w:t>5</w:t>
+      </w:r>
+      <w:r>
+        <w:rPr>
+          <w:noProof/>
+        </w:rPr>
+        <w:fldChar w:fldCharType="end"/>
+      </w:r>
     </w:p>
     <w:p>
       <w:pPr>
         <w:pStyle w:val="TOC2"/>
         <w:rPr>
-          <w:ins w:id="30" w:author="clhokan" w:date="2011-10-13T15:38:00Z"/>
           <w:rFonts w:asciiTheme="minorHAnsi" w:eastAsiaTheme="minorEastAsia" w:hAnsiTheme="minorHAnsi" w:cstheme="minorBidi"/>
           <w:noProof/>
           <w:kern w:val="0"/>
           <w:lang w:eastAsia="ja-JP"/>
         </w:rPr>
       </w:pPr>
-      <w:ins w:id="31" w:author="clhokan" w:date="2011-10-13T15:38:00Z">
-        <w:r>
-          <w:rPr>
-            <w:noProof/>
-          </w:rPr>
-          <w:t>Informative Workspaces</w:t>
-        </w:r>
-        <w:r>
-          <w:rPr>
-            <w:noProof/>
-          </w:rPr>
-          <w:tab/>
-        </w:r>
-        <w:r>
-          <w:rPr>
-            <w:noProof/>
-          </w:rPr>
-          <w:fldChar w:fldCharType="begin"/>
-        </w:r>
-        <w:r>
-          <w:rPr>
-            <w:noProof/>
-          </w:rPr>
-          <w:instrText xml:space="preserve"> PAGEREF _Toc180139622 \h </w:instrText>
-        </w:r>
-        <w:r>
-          <w:rPr>
-            <w:noProof/>
-          </w:rPr>
-        </w:r>
-      </w:ins>
+      <w:r>
+        <w:rPr>
+          <w:noProof/>
+        </w:rPr>
+        <w:t>Informative Workspaces</w:t>
+      </w:r>
+      <w:r>
+        <w:rPr>
+          <w:noProof/>
+        </w:rPr>
+        <w:tab/>
+      </w:r>
+      <w:r>
+        <w:rPr>
+          <w:noProof/>
+        </w:rPr>
+        <w:fldChar w:fldCharType="begin"/>
+      </w:r>
+      <w:r>
+        <w:rPr>
+          <w:noProof/>
+        </w:rPr>
+        <w:instrText xml:space="preserve"> PAGEREF _Toc180159519 \h </w:instrText>
+      </w:r>
+      <w:r>
+        <w:rPr>
+          <w:noProof/>
+        </w:rPr>
+      </w:r>
       <w:r>
         <w:rPr>
           <w:noProof/>
         </w:rPr>
         <w:fldChar w:fldCharType="separate"/>
       </w:r>
-      <w:ins w:id="32" w:author="clhokan" w:date="2011-10-13T15:38:00Z">
-        <w:r>
-          <w:rPr>
-            <w:noProof/>
-          </w:rPr>
-          <w:t>5</w:t>
-        </w:r>
-        <w:r>
-          <w:rPr>
-            <w:noProof/>
-          </w:rPr>
-          <w:fldChar w:fldCharType="end"/>
-        </w:r>
-      </w:ins>
+      <w:r>
+        <w:rPr>
+          <w:noProof/>
+        </w:rPr>
+        <w:t>5</w:t>
+      </w:r>
+      <w:r>
+        <w:rPr>
+          <w:noProof/>
+        </w:rPr>
+        <w:fldChar w:fldCharType="end"/>
+      </w:r>
     </w:p>
     <w:p>
       <w:pPr>
         <w:pStyle w:val="TOC2"/>
         <w:rPr>
-          <w:ins w:id="33" w:author="clhokan" w:date="2011-10-13T15:38:00Z"/>
           <w:rFonts w:asciiTheme="minorHAnsi" w:eastAsiaTheme="minorEastAsia" w:hAnsiTheme="minorHAnsi" w:cstheme="minorBidi"/>
           <w:noProof/>
           <w:kern w:val="0"/>
           <w:lang w:eastAsia="ja-JP"/>
         </w:rPr>
       </w:pPr>
-      <w:ins w:id="34" w:author="clhokan" w:date="2011-10-13T15:38:00Z">
-        <w:r>
-          <w:rPr>
-            <w:noProof/>
-          </w:rPr>
-          <w:t>Pair Programming</w:t>
-        </w:r>
-        <w:r>
-          <w:rPr>
-            <w:noProof/>
-          </w:rPr>
-          <w:tab/>
-        </w:r>
-        <w:r>
-          <w:rPr>
-            <w:noProof/>
-          </w:rPr>
-          <w:fldChar w:fldCharType="begin"/>
-        </w:r>
-        <w:r>
-          <w:rPr>
-            <w:noProof/>
-          </w:rPr>
-          <w:instrText xml:space="preserve"> PAGEREF _Toc180139623 \h </w:instrText>
-        </w:r>
-        <w:r>
-          <w:rPr>
-            <w:noProof/>
-          </w:rPr>
-        </w:r>
-      </w:ins>
+      <w:r>
+        <w:rPr>
+          <w:noProof/>
+        </w:rPr>
+        <w:t>Pair Programming</w:t>
+      </w:r>
+      <w:r>
+        <w:rPr>
+          <w:noProof/>
+        </w:rPr>
+        <w:tab/>
+      </w:r>
+      <w:r>
+        <w:rPr>
+          <w:noProof/>
+        </w:rPr>
+        <w:fldChar w:fldCharType="begin"/>
+      </w:r>
+      <w:r>
+        <w:rPr>
+          <w:noProof/>
+        </w:rPr>
+        <w:instrText xml:space="preserve"> PAGEREF _Toc180159520 \h </w:instrText>
+      </w:r>
+      <w:r>
+        <w:rPr>
+          <w:noProof/>
+        </w:rPr>
+      </w:r>
       <w:r>
         <w:rPr>
           <w:noProof/>
         </w:rPr>
         <w:fldChar w:fldCharType="separate"/>
       </w:r>
-      <w:ins w:id="35" w:author="clhokan" w:date="2011-10-13T15:38:00Z">
-        <w:r>
-          <w:rPr>
-            <w:noProof/>
-          </w:rPr>
-          <w:t>6</w:t>
-        </w:r>
-        <w:r>
-          <w:rPr>
-            <w:noProof/>
-          </w:rPr>
-          <w:fldChar w:fldCharType="end"/>
-        </w:r>
-      </w:ins>
+      <w:r>
+        <w:rPr>
+          <w:noProof/>
+        </w:rPr>
+        <w:t>6</w:t>
+      </w:r>
+      <w:r>
+        <w:rPr>
+          <w:noProof/>
+        </w:rPr>
+        <w:fldChar w:fldCharType="end"/>
+      </w:r>
     </w:p>
     <w:p>
       <w:pPr>
         <w:pStyle w:val="TOC2"/>
         <w:rPr>
-          <w:ins w:id="36" w:author="clhokan" w:date="2011-10-13T15:38:00Z"/>
           <w:rFonts w:asciiTheme="minorHAnsi" w:eastAsiaTheme="minorEastAsia" w:hAnsiTheme="minorHAnsi" w:cstheme="minorBidi"/>
           <w:noProof/>
           <w:kern w:val="0"/>
           <w:lang w:eastAsia="ja-JP"/>
         </w:rPr>
       </w:pPr>
-      <w:ins w:id="37" w:author="clhokan" w:date="2011-10-13T15:38:00Z">
-        <w:r>
-          <w:rPr>
-            <w:noProof/>
-          </w:rPr>
-          <w:t>Weekly Cycle</w:t>
-        </w:r>
-        <w:r>
-          <w:rPr>
-            <w:noProof/>
-          </w:rPr>
-          <w:tab/>
-        </w:r>
-        <w:r>
-          <w:rPr>
-            <w:noProof/>
-          </w:rPr>
-          <w:fldChar w:fldCharType="begin"/>
-        </w:r>
-        <w:r>
-          <w:rPr>
-            <w:noProof/>
-          </w:rPr>
-          <w:instrText xml:space="preserve"> PAGEREF _Toc180139624 \h </w:instrText>
-        </w:r>
-        <w:r>
-          <w:rPr>
-            <w:noProof/>
-          </w:rPr>
-        </w:r>
-      </w:ins>
+      <w:r>
+        <w:rPr>
+          <w:noProof/>
+        </w:rPr>
+        <w:t>Weekly Cycle</w:t>
+      </w:r>
+      <w:r>
+        <w:rPr>
+          <w:noProof/>
+        </w:rPr>
+        <w:tab/>
+      </w:r>
+      <w:r>
+        <w:rPr>
+          <w:noProof/>
+        </w:rPr>
+        <w:fldChar w:fldCharType="begin"/>
+      </w:r>
+      <w:r>
+        <w:rPr>
+          <w:noProof/>
+        </w:rPr>
+        <w:instrText xml:space="preserve"> PAGEREF _Toc180159521 \h </w:instrText>
+      </w:r>
+      <w:r>
+        <w:rPr>
+          <w:noProof/>
+        </w:rPr>
+      </w:r>
       <w:r>
         <w:rPr>
           <w:noProof/>
         </w:rPr>
         <w:fldChar w:fldCharType="separate"/>
       </w:r>
-      <w:ins w:id="38" w:author="clhokan" w:date="2011-10-13T15:38:00Z">
-        <w:r>
-          <w:rPr>
-            <w:noProof/>
-          </w:rPr>
-          <w:t>6</w:t>
-        </w:r>
-        <w:r>
-          <w:rPr>
-            <w:noProof/>
-          </w:rPr>
-          <w:fldChar w:fldCharType="end"/>
-        </w:r>
-      </w:ins>
+      <w:r>
+        <w:rPr>
+          <w:noProof/>
+        </w:rPr>
+        <w:t>6</w:t>
+      </w:r>
+      <w:r>
+        <w:rPr>
+          <w:noProof/>
+        </w:rPr>
+        <w:fldChar w:fldCharType="end"/>
+      </w:r>
     </w:p>
     <w:p>
       <w:pPr>
         <w:pStyle w:val="TOC2"/>
         <w:rPr>
-          <w:ins w:id="39" w:author="clhokan" w:date="2011-10-13T15:38:00Z"/>
           <w:rFonts w:asciiTheme="minorHAnsi" w:eastAsiaTheme="minorEastAsia" w:hAnsiTheme="minorHAnsi" w:cstheme="minorBidi"/>
           <w:noProof/>
           <w:kern w:val="0"/>
           <w:lang w:eastAsia="ja-JP"/>
         </w:rPr>
       </w:pPr>
-      <w:ins w:id="40" w:author="clhokan" w:date="2011-10-13T15:38:00Z">
-        <w:r>
-          <w:rPr>
-            <w:noProof/>
-          </w:rPr>
-          <w:t>Test-First Programming</w:t>
-        </w:r>
-        <w:r>
-          <w:rPr>
-            <w:noProof/>
-          </w:rPr>
-          <w:tab/>
-        </w:r>
-        <w:r>
-          <w:rPr>
-            <w:noProof/>
-          </w:rPr>
-          <w:fldChar w:fldCharType="begin"/>
-        </w:r>
-        <w:r>
-          <w:rPr>
-            <w:noProof/>
-          </w:rPr>
-          <w:instrText xml:space="preserve"> PAGEREF _Toc180139625 \h </w:instrText>
-        </w:r>
-        <w:r>
-          <w:rPr>
-            <w:noProof/>
-          </w:rPr>
-        </w:r>
-      </w:ins>
+      <w:r>
+        <w:rPr>
+          <w:noProof/>
+        </w:rPr>
+        <w:t>Test-First Programming</w:t>
+      </w:r>
+      <w:r>
+        <w:rPr>
+          <w:noProof/>
+        </w:rPr>
+        <w:tab/>
+      </w:r>
+      <w:r>
+        <w:rPr>
+          <w:noProof/>
+        </w:rPr>
+        <w:fldChar w:fldCharType="begin"/>
+      </w:r>
+      <w:r>
+        <w:rPr>
+          <w:noProof/>
+        </w:rPr>
+        <w:instrText xml:space="preserve"> PAGEREF _Toc180159522 \h </w:instrText>
+      </w:r>
+      <w:r>
+        <w:rPr>
+          <w:noProof/>
+        </w:rPr>
+      </w:r>
       <w:r>
         <w:rPr>
           <w:noProof/>
         </w:rPr>
         <w:fldChar w:fldCharType="separate"/>
       </w:r>
-      <w:ins w:id="41" w:author="clhokan" w:date="2011-10-13T15:38:00Z">
-        <w:r>
-          <w:rPr>
-            <w:noProof/>
-          </w:rPr>
-          <w:t>7</w:t>
-        </w:r>
-        <w:r>
-          <w:rPr>
-            <w:noProof/>
-          </w:rPr>
-          <w:fldChar w:fldCharType="end"/>
-        </w:r>
-      </w:ins>
+      <w:r>
+        <w:rPr>
+          <w:noProof/>
+        </w:rPr>
+        <w:t>7</w:t>
+      </w:r>
+      <w:r>
+        <w:rPr>
+          <w:noProof/>
+        </w:rPr>
+        <w:fldChar w:fldCharType="end"/>
+      </w:r>
     </w:p>
     <w:p>
       <w:pPr>
         <w:pStyle w:val="TOC2"/>
         <w:rPr>
-          <w:ins w:id="42" w:author="clhokan" w:date="2011-10-13T15:38:00Z"/>
           <w:rFonts w:asciiTheme="minorHAnsi" w:eastAsiaTheme="minorEastAsia" w:hAnsiTheme="minorHAnsi" w:cstheme="minorBidi"/>
           <w:noProof/>
           <w:kern w:val="0"/>
           <w:lang w:eastAsia="ja-JP"/>
         </w:rPr>
       </w:pPr>
-      <w:ins w:id="43" w:author="clhokan" w:date="2011-10-13T15:38:00Z">
-        <w:r>
-          <w:rPr>
-            <w:noProof/>
-          </w:rPr>
-          <w:t>Continuous Integration</w:t>
-        </w:r>
-        <w:r>
-          <w:rPr>
-            <w:noProof/>
-          </w:rPr>
-          <w:tab/>
-        </w:r>
-        <w:r>
-          <w:rPr>
-            <w:noProof/>
-          </w:rPr>
-          <w:fldChar w:fldCharType="begin"/>
-        </w:r>
-        <w:r>
-          <w:rPr>
-            <w:noProof/>
-          </w:rPr>
-          <w:instrText xml:space="preserve"> PAGEREF _Toc180139626 \h </w:instrText>
-        </w:r>
-        <w:r>
-          <w:rPr>
-            <w:noProof/>
-          </w:rPr>
-        </w:r>
-      </w:ins>
+      <w:r>
+        <w:rPr>
+          <w:noProof/>
+        </w:rPr>
+        <w:t>Continuous Integration</w:t>
+      </w:r>
+      <w:r>
+        <w:rPr>
+          <w:noProof/>
+        </w:rPr>
+        <w:tab/>
+      </w:r>
+      <w:r>
+        <w:rPr>
+          <w:noProof/>
+        </w:rPr>
+        <w:fldChar w:fldCharType="begin"/>
+      </w:r>
+      <w:r>
+        <w:rPr>
+          <w:noProof/>
+        </w:rPr>
+        <w:instrText xml:space="preserve"> PAGEREF _Toc180159523 \h </w:instrText>
+      </w:r>
+      <w:r>
+        <w:rPr>
+          <w:noProof/>
+        </w:rPr>
+      </w:r>
       <w:r>
         <w:rPr>
           <w:noProof/>
         </w:rPr>
         <w:fldChar w:fldCharType="separate"/>
       </w:r>
-      <w:ins w:id="44" w:author="clhokan" w:date="2011-10-13T15:38:00Z">
-        <w:r>
-          <w:rPr>
-            <w:noProof/>
-          </w:rPr>
-          <w:t>7</w:t>
-        </w:r>
-        <w:r>
-          <w:rPr>
-            <w:noProof/>
-          </w:rPr>
-          <w:fldChar w:fldCharType="end"/>
-        </w:r>
-      </w:ins>
+      <w:r>
+        <w:rPr>
+          <w:noProof/>
+        </w:rPr>
+        <w:t>7</w:t>
+      </w:r>
+      <w:r>
+        <w:rPr>
+          <w:noProof/>
+        </w:rPr>
+        <w:fldChar w:fldCharType="end"/>
+      </w:r>
     </w:p>
     <w:p>
       <w:pPr>
         <w:pStyle w:val="TOC1"/>
         <w:rPr>
-          <w:ins w:id="45" w:author="clhokan" w:date="2011-10-13T15:38:00Z"/>
           <w:rFonts w:asciiTheme="minorHAnsi" w:eastAsiaTheme="minorEastAsia" w:hAnsiTheme="minorHAnsi" w:cstheme="minorBidi"/>
           <w:noProof/>
           <w:kern w:val="0"/>
           <w:lang w:eastAsia="ja-JP"/>
         </w:rPr>
       </w:pPr>
-      <w:ins w:id="46" w:author="clhokan" w:date="2011-10-13T15:38:00Z">
-        <w:r>
-          <w:rPr>
-            <w:noProof/>
-          </w:rPr>
-          <w:t>Iteration 2 Practices</w:t>
-        </w:r>
-        <w:r>
-          <w:rPr>
-            <w:noProof/>
-          </w:rPr>
-          <w:tab/>
-        </w:r>
-        <w:r>
-          <w:rPr>
-            <w:noProof/>
-          </w:rPr>
-          <w:fldChar w:fldCharType="begin"/>
-        </w:r>
-        <w:r>
-          <w:rPr>
-            <w:noProof/>
-          </w:rPr>
-          <w:instrText xml:space="preserve"> PAGEREF _Toc180139627 \h </w:instrText>
-        </w:r>
-        <w:r>
-          <w:rPr>
-            <w:noProof/>
-          </w:rPr>
-        </w:r>
-      </w:ins>
+      <w:r>
+        <w:rPr>
+          <w:noProof/>
+        </w:rPr>
+        <w:t>Iteration 2 Practices</w:t>
+      </w:r>
+      <w:r>
+        <w:rPr>
+          <w:noProof/>
+        </w:rPr>
+        <w:tab/>
+      </w:r>
+      <w:r>
+        <w:rPr>
+          <w:noProof/>
+        </w:rPr>
+        <w:fldChar w:fldCharType="begin"/>
+      </w:r>
+      <w:r>
+        <w:rPr>
+          <w:noProof/>
+        </w:rPr>
+        <w:instrText xml:space="preserve"> PAGEREF _Toc180159524 \h </w:instrText>
+      </w:r>
+      <w:r>
+        <w:rPr>
+          <w:noProof/>
+        </w:rPr>
+      </w:r>
       <w:r>
         <w:rPr>
           <w:noProof/>
         </w:rPr>
         <w:fldChar w:fldCharType="separate"/>
       </w:r>
-      <w:ins w:id="47" w:author="clhokan" w:date="2011-10-13T15:38:00Z">
-        <w:r>
-          <w:rPr>
-            <w:noProof/>
-          </w:rPr>
-          <w:t>7</w:t>
-        </w:r>
-        <w:r>
-          <w:rPr>
-            <w:noProof/>
-          </w:rPr>
-          <w:fldChar w:fldCharType="end"/>
-        </w:r>
-      </w:ins>
+      <w:r>
+        <w:rPr>
+          <w:noProof/>
+        </w:rPr>
+        <w:t>8</w:t>
+      </w:r>
+      <w:r>
+        <w:rPr>
+          <w:noProof/>
+        </w:rPr>
+        <w:fldChar w:fldCharType="end"/>
+      </w:r>
     </w:p>
     <w:p>
       <w:pPr>
         <w:pStyle w:val="TOC2"/>
         <w:rPr>
-          <w:ins w:id="48" w:author="clhokan" w:date="2011-10-13T15:38:00Z"/>
           <w:rFonts w:asciiTheme="minorHAnsi" w:eastAsiaTheme="minorEastAsia" w:hAnsiTheme="minorHAnsi" w:cstheme="minorBidi"/>
           <w:noProof/>
           <w:kern w:val="0"/>
           <w:lang w:eastAsia="ja-JP"/>
         </w:rPr>
       </w:pPr>
-      <w:ins w:id="49" w:author="clhokan" w:date="2011-10-13T15:38:00Z">
-        <w:r>
-          <w:rPr>
-            <w:noProof/>
-          </w:rPr>
-          <w:t>Ten-Minute Build</w:t>
-        </w:r>
-        <w:r>
-          <w:rPr>
-            <w:noProof/>
-          </w:rPr>
-          <w:tab/>
-        </w:r>
-        <w:r>
-          <w:rPr>
-            <w:noProof/>
-          </w:rPr>
-          <w:fldChar w:fldCharType="begin"/>
-        </w:r>
-        <w:r>
-          <w:rPr>
-            <w:noProof/>
-          </w:rPr>
-          <w:instrText xml:space="preserve"> PAGEREF _Toc180139628 \h </w:instrText>
-        </w:r>
-        <w:r>
-          <w:rPr>
-            <w:noProof/>
-          </w:rPr>
-        </w:r>
-      </w:ins>
+      <w:r>
+        <w:rPr>
+          <w:noProof/>
+        </w:rPr>
+        <w:t>Ten-Minute Build</w:t>
+      </w:r>
+      <w:r>
+        <w:rPr>
+          <w:noProof/>
+        </w:rPr>
+        <w:tab/>
+      </w:r>
+      <w:r>
+        <w:rPr>
+          <w:noProof/>
+        </w:rPr>
+        <w:fldChar w:fldCharType="begin"/>
+      </w:r>
+      <w:r>
+        <w:rPr>
+          <w:noProof/>
+        </w:rPr>
+        <w:instrText xml:space="preserve"> PAGEREF _Toc180159525 \h </w:instrText>
+      </w:r>
+      <w:r>
+        <w:rPr>
+          <w:noProof/>
+        </w:rPr>
+      </w:r>
       <w:r>
         <w:rPr>
           <w:noProof/>
         </w:rPr>
         <w:fldChar w:fldCharType="separate"/>
       </w:r>
-      <w:ins w:id="50" w:author="clhokan" w:date="2011-10-13T15:38:00Z">
-        <w:r>
-          <w:rPr>
-            <w:noProof/>
-          </w:rPr>
-          <w:t>7</w:t>
-        </w:r>
-        <w:r>
-          <w:rPr>
-            <w:noProof/>
-          </w:rPr>
-          <w:fldChar w:fldCharType="end"/>
-        </w:r>
-      </w:ins>
+      <w:r>
+        <w:rPr>
+          <w:noProof/>
+        </w:rPr>
+        <w:t>8</w:t>
+      </w:r>
+      <w:r>
+        <w:rPr>
+          <w:noProof/>
+        </w:rPr>
+        <w:fldChar w:fldCharType="end"/>
+      </w:r>
     </w:p>
     <w:p>
       <w:pPr>
         <w:pStyle w:val="TOC2"/>
         <w:rPr>
-          <w:ins w:id="51" w:author="clhokan" w:date="2011-10-13T15:38:00Z"/>
           <w:rFonts w:asciiTheme="minorHAnsi" w:eastAsiaTheme="minorEastAsia" w:hAnsiTheme="minorHAnsi" w:cstheme="minorBidi"/>
           <w:noProof/>
           <w:kern w:val="0"/>
           <w:lang w:eastAsia="ja-JP"/>
         </w:rPr>
       </w:pPr>
-      <w:ins w:id="52" w:author="clhokan" w:date="2011-10-13T15:38:00Z">
-        <w:r>
-          <w:rPr>
-            <w:noProof/>
-          </w:rPr>
-          <w:t>Incremental Design</w:t>
-        </w:r>
-        <w:r>
-          <w:rPr>
-            <w:noProof/>
-          </w:rPr>
-          <w:tab/>
-        </w:r>
-        <w:r>
-          <w:rPr>
-            <w:noProof/>
-          </w:rPr>
-          <w:fldChar w:fldCharType="begin"/>
-        </w:r>
-        <w:r>
-          <w:rPr>
-            <w:noProof/>
-          </w:rPr>
-          <w:instrText xml:space="preserve"> PAGEREF _Toc180139629 \h </w:instrText>
-        </w:r>
-        <w:r>
-          <w:rPr>
-            <w:noProof/>
-          </w:rPr>
-        </w:r>
-      </w:ins>
+      <w:r>
+        <w:rPr>
+          <w:noProof/>
+        </w:rPr>
+        <w:t>Incremental Design</w:t>
+      </w:r>
+      <w:r>
+        <w:rPr>
+          <w:noProof/>
+        </w:rPr>
+        <w:tab/>
+      </w:r>
+      <w:r>
+        <w:rPr>
+          <w:noProof/>
+        </w:rPr>
+        <w:fldChar w:fldCharType="begin"/>
+      </w:r>
+      <w:r>
+        <w:rPr>
+          <w:noProof/>
+        </w:rPr>
+        <w:instrText xml:space="preserve"> PAGEREF _Toc180159526 \h </w:instrText>
+      </w:r>
+      <w:r>
+        <w:rPr>
+          <w:noProof/>
+        </w:rPr>
+      </w:r>
       <w:r>
         <w:rPr>
           <w:noProof/>
         </w:rPr>
         <w:fldChar w:fldCharType="separate"/>
       </w:r>
-      <w:ins w:id="53" w:author="clhokan" w:date="2011-10-13T15:38:00Z">
-        <w:r>
-          <w:rPr>
-            <w:noProof/>
-          </w:rPr>
-          <w:t>8</w:t>
-        </w:r>
-        <w:r>
-          <w:rPr>
-            <w:noProof/>
-          </w:rPr>
-          <w:fldChar w:fldCharType="end"/>
-        </w:r>
-      </w:ins>
+      <w:r>
+        <w:rPr>
+          <w:noProof/>
+        </w:rPr>
+        <w:t>8</w:t>
+      </w:r>
+      <w:r>
+        <w:rPr>
+          <w:noProof/>
+        </w:rPr>
+        <w:fldChar w:fldCharType="end"/>
+      </w:r>
     </w:p>
     <w:p>
       <w:pPr>
         <w:pStyle w:val="TOC2"/>
         <w:rPr>
-          <w:ins w:id="54" w:author="clhokan" w:date="2011-10-13T15:38:00Z"/>
           <w:rFonts w:asciiTheme="minorHAnsi" w:eastAsiaTheme="minorEastAsia" w:hAnsiTheme="minorHAnsi" w:cstheme="minorBidi"/>
           <w:noProof/>
           <w:kern w:val="0"/>
           <w:lang w:eastAsia="ja-JP"/>
         </w:rPr>
       </w:pPr>
-      <w:ins w:id="55" w:author="clhokan" w:date="2011-10-13T15:38:00Z">
-        <w:r>
-          <w:rPr>
-            <w:noProof/>
-          </w:rPr>
-          <w:t>Root-Cause Analysis</w:t>
-        </w:r>
-        <w:r>
-          <w:rPr>
-            <w:noProof/>
-          </w:rPr>
-          <w:tab/>
-        </w:r>
-        <w:r>
-          <w:rPr>
-            <w:noProof/>
-          </w:rPr>
-          <w:fldChar w:fldCharType="begin"/>
-        </w:r>
-        <w:r>
-          <w:rPr>
-            <w:noProof/>
-          </w:rPr>
-          <w:instrText xml:space="preserve"> PAGEREF _Toc180139630 \h </w:instrText>
-        </w:r>
-        <w:r>
-          <w:rPr>
-            <w:noProof/>
-          </w:rPr>
-        </w:r>
-      </w:ins>
+      <w:r>
+        <w:rPr>
+          <w:noProof/>
+        </w:rPr>
+        <w:t>Root-Cause Analysis</w:t>
+      </w:r>
+      <w:r>
+        <w:rPr>
+          <w:noProof/>
+        </w:rPr>
+        <w:tab/>
+      </w:r>
+      <w:r>
+        <w:rPr>
+          <w:noProof/>
+        </w:rPr>
+        <w:fldChar w:fldCharType="begin"/>
+      </w:r>
+      <w:r>
+        <w:rPr>
+          <w:noProof/>
+        </w:rPr>
+        <w:instrText xml:space="preserve"> PAGEREF _Toc180159527 \h </w:instrText>
+      </w:r>
+      <w:r>
+        <w:rPr>
+          <w:noProof/>
+        </w:rPr>
+      </w:r>
       <w:r>
         <w:rPr>
           <w:noProof/>
         </w:rPr>
         <w:fldChar w:fldCharType="separate"/>
       </w:r>
-      <w:ins w:id="56" w:author="clhokan" w:date="2011-10-13T15:38:00Z">
-        <w:r>
-          <w:rPr>
-            <w:noProof/>
-          </w:rPr>
-          <w:t>8</w:t>
-        </w:r>
-        <w:r>
-          <w:rPr>
-            <w:noProof/>
-          </w:rPr>
-          <w:fldChar w:fldCharType="end"/>
-        </w:r>
-      </w:ins>
+      <w:r>
+        <w:rPr>
+          <w:noProof/>
+        </w:rPr>
+        <w:t>8</w:t>
+      </w:r>
+      <w:r>
+        <w:rPr>
+          <w:noProof/>
+        </w:rPr>
+        <w:fldChar w:fldCharType="end"/>
+      </w:r>
     </w:p>
     <w:p>
       <w:pPr>
         <w:pStyle w:val="TOC1"/>
         <w:rPr>
-          <w:ins w:id="57" w:author="clhokan" w:date="2011-10-13T15:38:00Z"/>
           <w:rFonts w:asciiTheme="minorHAnsi" w:eastAsiaTheme="minorEastAsia" w:hAnsiTheme="minorHAnsi" w:cstheme="minorBidi"/>
           <w:noProof/>
           <w:kern w:val="0"/>
           <w:lang w:eastAsia="ja-JP"/>
         </w:rPr>
       </w:pPr>
-      <w:ins w:id="58" w:author="clhokan" w:date="2011-10-13T15:38:00Z">
-        <w:r>
-          <w:rPr>
-            <w:noProof/>
-          </w:rPr>
-          <w:t>Iteration 3 Practices</w:t>
-        </w:r>
-        <w:r>
-          <w:rPr>
-            <w:noProof/>
-          </w:rPr>
-          <w:tab/>
-        </w:r>
-        <w:r>
-          <w:rPr>
-            <w:noProof/>
-          </w:rPr>
-          <w:fldChar w:fldCharType="begin"/>
-        </w:r>
-        <w:r>
-          <w:rPr>
-            <w:noProof/>
-          </w:rPr>
-          <w:instrText xml:space="preserve"> PAGEREF _Toc180139631 \h </w:instrText>
-        </w:r>
-        <w:r>
-          <w:rPr>
-            <w:noProof/>
-          </w:rPr>
-        </w:r>
-      </w:ins>
+      <w:r>
+        <w:rPr>
+          <w:noProof/>
+        </w:rPr>
+        <w:t>Iteration 3 Practices</w:t>
+      </w:r>
+      <w:r>
+        <w:rPr>
+          <w:noProof/>
+        </w:rPr>
+        <w:tab/>
+      </w:r>
+      <w:r>
+        <w:rPr>
+          <w:noProof/>
+        </w:rPr>
+        <w:fldChar w:fldCharType="begin"/>
+      </w:r>
+      <w:r>
+        <w:rPr>
+          <w:noProof/>
+        </w:rPr>
+        <w:instrText xml:space="preserve"> PAGEREF _Toc180159528 \h </w:instrText>
+      </w:r>
+      <w:r>
+        <w:rPr>
+          <w:noProof/>
+        </w:rPr>
+      </w:r>
       <w:r>
         <w:rPr>
           <w:noProof/>
         </w:rPr>
         <w:fldChar w:fldCharType="separate"/>
       </w:r>
-      <w:ins w:id="59" w:author="clhokan" w:date="2011-10-13T15:38:00Z">
-        <w:r>
-          <w:rPr>
-            <w:noProof/>
-          </w:rPr>
-          <w:t>8</w:t>
-        </w:r>
-        <w:r>
-          <w:rPr>
-            <w:noProof/>
-          </w:rPr>
-          <w:fldChar w:fldCharType="end"/>
-        </w:r>
-      </w:ins>
+      <w:r>
+        <w:rPr>
+          <w:noProof/>
+        </w:rPr>
+        <w:t>8</w:t>
+      </w:r>
+      <w:r>
+        <w:rPr>
+          <w:noProof/>
+        </w:rPr>
+        <w:fldChar w:fldCharType="end"/>
+      </w:r>
     </w:p>
     <w:p>
       <w:pPr>
         <w:pStyle w:val="TOC2"/>
         <w:rPr>
-          <w:ins w:id="60" w:author="clhokan" w:date="2011-10-13T15:38:00Z"/>
           <w:rFonts w:asciiTheme="minorHAnsi" w:eastAsiaTheme="minorEastAsia" w:hAnsiTheme="minorHAnsi" w:cstheme="minorBidi"/>
           <w:noProof/>
           <w:kern w:val="0"/>
           <w:lang w:eastAsia="ja-JP"/>
         </w:rPr>
       </w:pPr>
-      <w:ins w:id="61" w:author="clhokan" w:date="2011-10-13T15:38:00Z">
-        <w:r>
-          <w:rPr>
-            <w:noProof/>
-          </w:rPr>
-          <w:t>Shared Code</w:t>
-        </w:r>
-        <w:r>
-          <w:rPr>
-            <w:noProof/>
-          </w:rPr>
-          <w:tab/>
-        </w:r>
-        <w:r>
-          <w:rPr>
-            <w:noProof/>
-          </w:rPr>
-          <w:fldChar w:fldCharType="begin"/>
-        </w:r>
-        <w:r>
-          <w:rPr>
-            <w:noProof/>
-          </w:rPr>
-          <w:instrText xml:space="preserve"> PAGEREF _Toc180139632 \h </w:instrText>
-        </w:r>
-        <w:r>
-          <w:rPr>
-            <w:noProof/>
-          </w:rPr>
-        </w:r>
-      </w:ins>
+      <w:r>
+        <w:rPr>
+          <w:noProof/>
+        </w:rPr>
+        <w:t>Shared Code</w:t>
+      </w:r>
+      <w:r>
+        <w:rPr>
+          <w:noProof/>
+        </w:rPr>
+        <w:tab/>
+      </w:r>
+      <w:r>
+        <w:rPr>
+          <w:noProof/>
+        </w:rPr>
+        <w:fldChar w:fldCharType="begin"/>
+      </w:r>
+      <w:r>
+        <w:rPr>
+          <w:noProof/>
+        </w:rPr>
+        <w:instrText xml:space="preserve"> PAGEREF _Toc180159529 \h </w:instrText>
+      </w:r>
+      <w:r>
+        <w:rPr>
+          <w:noProof/>
+        </w:rPr>
+      </w:r>
       <w:r>
         <w:rPr>
           <w:noProof/>
         </w:rPr>
         <w:fldChar w:fldCharType="separate"/>
       </w:r>
-      <w:ins w:id="62" w:author="clhokan" w:date="2011-10-13T15:38:00Z">
-        <w:r>
-          <w:rPr>
-            <w:noProof/>
-          </w:rPr>
-          <w:t>8</w:t>
-        </w:r>
-        <w:r>
-          <w:rPr>
-            <w:noProof/>
-          </w:rPr>
-          <w:fldChar w:fldCharType="end"/>
-        </w:r>
-      </w:ins>
+      <w:r>
+        <w:rPr>
+          <w:noProof/>
+        </w:rPr>
+        <w:t>8</w:t>
+      </w:r>
+      <w:r>
+        <w:rPr>
+          <w:noProof/>
+        </w:rPr>
+        <w:fldChar w:fldCharType="end"/>
+      </w:r>
     </w:p>
     <w:p>
       <w:pPr>
         <w:pStyle w:val="TOC2"/>
         <w:rPr>
-          <w:ins w:id="63" w:author="clhokan" w:date="2011-10-13T15:38:00Z"/>
           <w:rFonts w:asciiTheme="minorHAnsi" w:eastAsiaTheme="minorEastAsia" w:hAnsiTheme="minorHAnsi" w:cstheme="minorBidi"/>
           <w:noProof/>
           <w:kern w:val="0"/>
           <w:lang w:eastAsia="ja-JP"/>
         </w:rPr>
       </w:pPr>
-      <w:ins w:id="64" w:author="clhokan" w:date="2011-10-13T15:38:00Z">
-        <w:r>
-          <w:rPr>
-            <w:noProof/>
-          </w:rPr>
-          <w:t>Sit Together</w:t>
-        </w:r>
-        <w:r>
-          <w:rPr>
-            <w:noProof/>
-          </w:rPr>
-          <w:tab/>
-        </w:r>
-        <w:r>
-          <w:rPr>
-            <w:noProof/>
-          </w:rPr>
-          <w:fldChar w:fldCharType="begin"/>
-        </w:r>
-        <w:r>
-          <w:rPr>
-            <w:noProof/>
-          </w:rPr>
-          <w:instrText xml:space="preserve"> PAGEREF _Toc180139633 \h </w:instrText>
-        </w:r>
-        <w:r>
-          <w:rPr>
-            <w:noProof/>
-          </w:rPr>
-        </w:r>
-      </w:ins>
+      <w:r>
+        <w:rPr>
+          <w:noProof/>
+        </w:rPr>
+        <w:t>Sit Together</w:t>
+      </w:r>
+      <w:r>
+        <w:rPr>
+          <w:noProof/>
+        </w:rPr>
+        <w:tab/>
+      </w:r>
+      <w:r>
+        <w:rPr>
+          <w:noProof/>
+        </w:rPr>
+        <w:fldChar w:fldCharType="begin"/>
+      </w:r>
+      <w:r>
+        <w:rPr>
+          <w:noProof/>
+        </w:rPr>
+        <w:instrText xml:space="preserve"> PAGEREF _Toc180159530 \h </w:instrText>
+      </w:r>
+      <w:r>
+        <w:rPr>
+          <w:noProof/>
+        </w:rPr>
+      </w:r>
       <w:r>
         <w:rPr>
           <w:noProof/>
         </w:rPr>
         <w:fldChar w:fldCharType="separate"/>
       </w:r>
-      <w:ins w:id="65" w:author="clhokan" w:date="2011-10-13T15:38:00Z">
-        <w:r>
-          <w:rPr>
-            <w:noProof/>
-          </w:rPr>
-          <w:t>8</w:t>
-        </w:r>
-        <w:r>
-          <w:rPr>
-            <w:noProof/>
-          </w:rPr>
-          <w:fldChar w:fldCharType="end"/>
-        </w:r>
-      </w:ins>
+      <w:r>
+        <w:rPr>
+          <w:noProof/>
+        </w:rPr>
+        <w:t>8</w:t>
+      </w:r>
+      <w:r>
+        <w:rPr>
+          <w:noProof/>
+        </w:rPr>
+        <w:fldChar w:fldCharType="end"/>
+      </w:r>
     </w:p>
     <w:p>
       <w:pPr>
         <w:pStyle w:val="TOC2"/>
         <w:rPr>
-          <w:ins w:id="66" w:author="clhokan" w:date="2011-10-13T15:38:00Z"/>
           <w:rFonts w:asciiTheme="minorHAnsi" w:eastAsiaTheme="minorEastAsia" w:hAnsiTheme="minorHAnsi" w:cstheme="minorBidi"/>
           <w:noProof/>
           <w:kern w:val="0"/>
           <w:lang w:eastAsia="ja-JP"/>
         </w:rPr>
       </w:pPr>
-      <w:ins w:id="67" w:author="clhokan" w:date="2011-10-13T15:38:00Z">
-        <w:r>
-          <w:rPr>
-            <w:noProof/>
-          </w:rPr>
-          <w:t>Slack</w:t>
-        </w:r>
-        <w:r>
-          <w:rPr>
-            <w:noProof/>
-          </w:rPr>
-          <w:tab/>
-        </w:r>
-        <w:r>
-          <w:rPr>
-            <w:noProof/>
-          </w:rPr>
-          <w:fldChar w:fldCharType="begin"/>
-        </w:r>
-        <w:r>
-          <w:rPr>
-            <w:noProof/>
-          </w:rPr>
-          <w:instrText xml:space="preserve"> PAGEREF _Toc180139634 \h </w:instrText>
-        </w:r>
-        <w:r>
-          <w:rPr>
-            <w:noProof/>
-          </w:rPr>
-        </w:r>
-      </w:ins>
+      <w:r>
+        <w:rPr>
+          <w:noProof/>
+        </w:rPr>
+        <w:t>Slack</w:t>
+      </w:r>
+      <w:r>
+        <w:rPr>
+          <w:noProof/>
+        </w:rPr>
+        <w:tab/>
+      </w:r>
+      <w:r>
+        <w:rPr>
+          <w:noProof/>
+        </w:rPr>
+        <w:fldChar w:fldCharType="begin"/>
+      </w:r>
+      <w:r>
+        <w:rPr>
+          <w:noProof/>
+        </w:rPr>
+        <w:instrText xml:space="preserve"> PAGEREF _Toc180159531 \h </w:instrText>
+      </w:r>
+      <w:r>
+        <w:rPr>
+          <w:noProof/>
+        </w:rPr>
+      </w:r>
       <w:r>
         <w:rPr>
           <w:noProof/>
         </w:rPr>
         <w:fldChar w:fldCharType="separate"/>
       </w:r>
-      <w:ins w:id="68" w:author="clhokan" w:date="2011-10-13T15:38:00Z">
-        <w:r>
-          <w:rPr>
-            <w:noProof/>
-          </w:rPr>
-          <w:t>8</w:t>
-        </w:r>
-        <w:r>
-          <w:rPr>
-            <w:noProof/>
-          </w:rPr>
-          <w:fldChar w:fldCharType="end"/>
-        </w:r>
-      </w:ins>
+      <w:r>
+        <w:rPr>
+          <w:noProof/>
+        </w:rPr>
+        <w:t>8</w:t>
+      </w:r>
+      <w:r>
+        <w:rPr>
+          <w:noProof/>
+        </w:rPr>
+        <w:fldChar w:fldCharType="end"/>
+      </w:r>
     </w:p>
     <w:p>
       <w:pPr>
         <w:pStyle w:val="TOC2"/>
         <w:rPr>
-          <w:ins w:id="69" w:author="clhokan" w:date="2011-10-13T15:38:00Z"/>
           <w:rFonts w:asciiTheme="minorHAnsi" w:eastAsiaTheme="minorEastAsia" w:hAnsiTheme="minorHAnsi" w:cstheme="minorBidi"/>
           <w:noProof/>
           <w:kern w:val="0"/>
           <w:lang w:eastAsia="ja-JP"/>
         </w:rPr>
       </w:pPr>
-      <w:ins w:id="70" w:author="clhokan" w:date="2011-10-13T15:38:00Z">
-        <w:r>
-          <w:rPr>
-            <w:noProof/>
-          </w:rPr>
-          <w:t>Energized Work</w:t>
-        </w:r>
-        <w:r>
-          <w:rPr>
-            <w:noProof/>
-          </w:rPr>
-          <w:tab/>
-        </w:r>
-        <w:r>
-          <w:rPr>
-            <w:noProof/>
-          </w:rPr>
-          <w:fldChar w:fldCharType="begin"/>
-        </w:r>
-        <w:r>
-          <w:rPr>
-            <w:noProof/>
-          </w:rPr>
-          <w:instrText xml:space="preserve"> PAGEREF _Toc180139635 \h </w:instrText>
-        </w:r>
-        <w:r>
-          <w:rPr>
-            <w:noProof/>
-          </w:rPr>
-        </w:r>
-      </w:ins>
+      <w:r>
+        <w:rPr>
+          <w:noProof/>
+        </w:rPr>
+        <w:t>Energized Work</w:t>
+      </w:r>
+      <w:r>
+        <w:rPr>
+          <w:noProof/>
+        </w:rPr>
+        <w:tab/>
+      </w:r>
+      <w:r>
+        <w:rPr>
+          <w:noProof/>
+        </w:rPr>
+        <w:fldChar w:fldCharType="begin"/>
+      </w:r>
+      <w:r>
+        <w:rPr>
+          <w:noProof/>
+        </w:rPr>
+        <w:instrText xml:space="preserve"> PAGEREF _Toc180159532 \h </w:instrText>
+      </w:r>
+      <w:r>
+        <w:rPr>
+          <w:noProof/>
+        </w:rPr>
+      </w:r>
       <w:r>
         <w:rPr>
           <w:noProof/>
         </w:rPr>
         <w:fldChar w:fldCharType="separate"/>
       </w:r>
-      <w:ins w:id="71" w:author="clhokan" w:date="2011-10-13T15:38:00Z">
-        <w:r>
-          <w:rPr>
-            <w:noProof/>
-          </w:rPr>
-          <w:t>8</w:t>
-        </w:r>
-        <w:r>
-          <w:rPr>
-            <w:noProof/>
-          </w:rPr>
-          <w:fldChar w:fldCharType="end"/>
-        </w:r>
-      </w:ins>
-    </w:p>
-    <w:p>
-      <w:pPr>
-        <w:pStyle w:val="TOC1"/>
-        <w:rPr>
-          <w:del w:id="72" w:author="clhokan" w:date="2011-10-13T15:33:00Z"/>
-          <w:rFonts w:asciiTheme="minorHAnsi" w:eastAsiaTheme="minorEastAsia" w:hAnsiTheme="minorHAnsi" w:cstheme="minorBidi"/>
-          <w:noProof/>
-          <w:kern w:val="0"/>
-          <w:lang w:eastAsia="ja-JP"/>
-        </w:rPr>
-      </w:pPr>
-    </w:p>
-    <w:p>
-      <w:pPr>
-        <w:pStyle w:val="TOC1"/>
-        <w:rPr>
-          <w:del w:id="73" w:author="clhokan" w:date="2011-10-13T15:33:00Z"/>
-          <w:rFonts w:asciiTheme="minorHAnsi" w:eastAsiaTheme="minorEastAsia" w:hAnsiTheme="minorHAnsi" w:cstheme="minorBidi"/>
-          <w:noProof/>
-          <w:kern w:val="0"/>
-          <w:lang w:eastAsia="ja-JP"/>
-        </w:rPr>
-      </w:pPr>
-      <w:del w:id="74" w:author="clhokan" w:date="2011-10-13T15:33:00Z">
-        <w:r>
-          <w:rPr>
-            <w:noProof/>
-          </w:rPr>
-          <w:delText>Introduction</w:delText>
-        </w:r>
-        <w:r>
-          <w:rPr>
-            <w:noProof/>
-          </w:rPr>
-          <w:tab/>
-        </w:r>
-        <w:r>
-          <w:rPr>
-            <w:noProof/>
-          </w:rPr>
-          <w:delText>3</w:delText>
-        </w:r>
-      </w:del>
-    </w:p>
-    <w:p>
-      <w:pPr>
-        <w:pStyle w:val="TOC2"/>
-        <w:rPr>
-          <w:del w:id="75" w:author="clhokan" w:date="2011-10-13T15:33:00Z"/>
-          <w:rFonts w:asciiTheme="minorHAnsi" w:eastAsiaTheme="minorEastAsia" w:hAnsiTheme="minorHAnsi" w:cstheme="minorBidi"/>
-          <w:noProof/>
-          <w:kern w:val="0"/>
-          <w:lang w:eastAsia="ja-JP"/>
-        </w:rPr>
-      </w:pPr>
-      <w:del w:id="76" w:author="clhokan" w:date="2011-10-13T15:33:00Z">
-        <w:r>
-          <w:rPr>
-            <w:noProof/>
-          </w:rPr>
-          <w:delText>Iteration 0 Summary</w:delText>
-        </w:r>
-        <w:r>
-          <w:rPr>
-            <w:noProof/>
-          </w:rPr>
-          <w:tab/>
-        </w:r>
-        <w:r>
-          <w:rPr>
-            <w:noProof/>
-          </w:rPr>
-          <w:delText>3</w:delText>
-        </w:r>
-      </w:del>
-    </w:p>
-    <w:p>
-      <w:pPr>
-        <w:pStyle w:val="TOC1"/>
-        <w:rPr>
-          <w:del w:id="77" w:author="clhokan" w:date="2011-10-13T15:33:00Z"/>
-          <w:rFonts w:asciiTheme="minorHAnsi" w:eastAsiaTheme="minorEastAsia" w:hAnsiTheme="minorHAnsi" w:cstheme="minorBidi"/>
-          <w:noProof/>
-          <w:kern w:val="0"/>
-          <w:lang w:eastAsia="ja-JP"/>
-        </w:rPr>
-      </w:pPr>
-      <w:del w:id="78" w:author="clhokan" w:date="2011-10-13T15:33:00Z">
-        <w:r>
-          <w:rPr>
-            <w:noProof/>
-          </w:rPr>
-          <w:delText>Iteration 0 Practices</w:delText>
-        </w:r>
-        <w:r>
-          <w:rPr>
-            <w:noProof/>
-          </w:rPr>
-          <w:tab/>
-        </w:r>
-        <w:r>
-          <w:rPr>
-            <w:noProof/>
-          </w:rPr>
-          <w:delText>3</w:delText>
-        </w:r>
-      </w:del>
-    </w:p>
-    <w:p>
-      <w:pPr>
-        <w:pStyle w:val="TOC2"/>
-        <w:rPr>
-          <w:del w:id="79" w:author="clhokan" w:date="2011-10-13T15:33:00Z"/>
-          <w:rFonts w:asciiTheme="minorHAnsi" w:eastAsiaTheme="minorEastAsia" w:hAnsiTheme="minorHAnsi" w:cstheme="minorBidi"/>
-          <w:noProof/>
-          <w:kern w:val="0"/>
-          <w:lang w:eastAsia="ja-JP"/>
-        </w:rPr>
-      </w:pPr>
-      <w:del w:id="80" w:author="clhokan" w:date="2011-10-13T15:33:00Z">
-        <w:r>
-          <w:rPr>
-            <w:noProof/>
-          </w:rPr>
-          <w:delText>Whole Team</w:delText>
-        </w:r>
-        <w:r>
-          <w:rPr>
-            <w:noProof/>
-          </w:rPr>
-          <w:tab/>
-        </w:r>
-        <w:r>
-          <w:rPr>
-            <w:noProof/>
-          </w:rPr>
-          <w:delText>3</w:delText>
-        </w:r>
-      </w:del>
-    </w:p>
-    <w:p>
-      <w:pPr>
-        <w:pStyle w:val="TOC2"/>
-        <w:rPr>
-          <w:del w:id="81" w:author="clhokan" w:date="2011-10-13T15:33:00Z"/>
-          <w:rFonts w:asciiTheme="minorHAnsi" w:eastAsiaTheme="minorEastAsia" w:hAnsiTheme="minorHAnsi" w:cstheme="minorBidi"/>
-          <w:noProof/>
-          <w:kern w:val="0"/>
-          <w:lang w:eastAsia="ja-JP"/>
-        </w:rPr>
-      </w:pPr>
-      <w:del w:id="82" w:author="clhokan" w:date="2011-10-13T15:33:00Z">
-        <w:r>
-          <w:rPr>
-            <w:noProof/>
-          </w:rPr>
-          <w:delText>Stories</w:delText>
-        </w:r>
-        <w:r>
-          <w:rPr>
-            <w:noProof/>
-          </w:rPr>
-          <w:tab/>
-        </w:r>
-        <w:r>
-          <w:rPr>
-            <w:noProof/>
-          </w:rPr>
-          <w:delText>3</w:delText>
-        </w:r>
-      </w:del>
-    </w:p>
-    <w:p>
-      <w:pPr>
-        <w:pStyle w:val="TOC2"/>
-        <w:rPr>
-          <w:del w:id="83" w:author="clhokan" w:date="2011-10-13T15:33:00Z"/>
-          <w:rFonts w:asciiTheme="minorHAnsi" w:eastAsiaTheme="minorEastAsia" w:hAnsiTheme="minorHAnsi" w:cstheme="minorBidi"/>
-          <w:noProof/>
-          <w:kern w:val="0"/>
-          <w:lang w:eastAsia="ja-JP"/>
-        </w:rPr>
-      </w:pPr>
-      <w:del w:id="84" w:author="clhokan" w:date="2011-10-13T15:33:00Z">
-        <w:r>
-          <w:rPr>
-            <w:noProof/>
-          </w:rPr>
-          <w:delText>Quarterly Cycle (Release Planning)</w:delText>
-        </w:r>
-        <w:r>
-          <w:rPr>
-            <w:noProof/>
-          </w:rPr>
-          <w:tab/>
-        </w:r>
-        <w:r>
-          <w:rPr>
-            <w:noProof/>
-          </w:rPr>
-          <w:delText>4</w:delText>
-        </w:r>
-      </w:del>
+      <w:r>
+        <w:rPr>
+          <w:noProof/>
+        </w:rPr>
+        <w:t>8</w:t>
+      </w:r>
+      <w:r>
+        <w:rPr>
+          <w:noProof/>
+        </w:rPr>
+        <w:fldChar w:fldCharType="end"/>
+      </w:r>
     </w:p>
     <w:p>
       <w:pPr>
@@ -2027,36 +1713,31 @@
           <w:docGrid w:linePitch="240" w:charSpace="32768"/>
         </w:sectPr>
       </w:pPr>
-      <w:bookmarkStart w:id="85" w:name="_GoBack"/>
-      <w:bookmarkEnd w:id="85"/>
     </w:p>
     <w:p>
       <w:pPr>
         <w:pStyle w:val="Heading1"/>
       </w:pPr>
-      <w:bookmarkStart w:id="86" w:name="_Toc180139614"/>
+      <w:bookmarkStart w:id="4" w:name="_Toc180159511"/>
       <w:r>
         <w:lastRenderedPageBreak/>
         <w:t>Introduction</w:t>
       </w:r>
-      <w:bookmarkEnd w:id="86"/>
+      <w:bookmarkEnd w:id="4"/>
     </w:p>
     <w:p>
       <w:pPr>
         <w:pStyle w:val="Heading2"/>
       </w:pPr>
-      <w:bookmarkStart w:id="87" w:name="_Toc180139615"/>
+      <w:bookmarkStart w:id="5" w:name="_Toc180159512"/>
       <w:r>
         <w:t>Iteration 0 Summary</w:t>
       </w:r>
-      <w:bookmarkEnd w:id="87"/>
+      <w:bookmarkEnd w:id="5"/>
     </w:p>
     <w:p>
       <w:pPr>
         <w:pStyle w:val="DoubleSpaced"/>
-        <w:rPr>
-          <w:ins w:id="88" w:author="clhokan" w:date="2011-10-11T14:52:00Z"/>
-        </w:rPr>
       </w:pPr>
       <w:r>
         <w:t xml:space="preserve">Team </w:t>
@@ -2068,141 +1749,66 @@
     <w:p>
       <w:pPr>
         <w:pStyle w:val="Heading2"/>
-        <w:rPr>
-          <w:ins w:id="89" w:author="clhokan" w:date="2011-10-11T14:52:00Z"/>
-        </w:rPr>
-      </w:pPr>
-      <w:bookmarkStart w:id="90" w:name="_Toc180139616"/>
-      <w:ins w:id="91" w:author="clhokan" w:date="2011-10-11T14:52:00Z">
-        <w:r>
-          <w:t>Iteration 1 Summary</w:t>
-        </w:r>
-        <w:bookmarkEnd w:id="90"/>
-      </w:ins>
+      </w:pPr>
+      <w:bookmarkStart w:id="6" w:name="_Toc180159513"/>
+      <w:r>
+        <w:t>Iteration 1 Summary</w:t>
+      </w:r>
+      <w:bookmarkEnd w:id="6"/>
     </w:p>
     <w:p>
       <w:pPr>
         <w:pStyle w:val="DoubleSpaced"/>
-        <w:rPr>
-          <w:ins w:id="92" w:author="clhokan" w:date="2011-10-13T15:28:00Z"/>
-        </w:rPr>
-      </w:pPr>
-      <w:ins w:id="93" w:author="clhokan" w:date="2011-10-11T14:52:00Z">
-        <w:r>
-          <w:t xml:space="preserve">Team </w:t>
-        </w:r>
-        <w:r>
-          <w:t>Sneake</w:t>
-        </w:r>
-        <w:r>
-          <w:t xml:space="preserve">rs has spent a </w:t>
-        </w:r>
-      </w:ins>
-      <w:ins w:id="94" w:author="clhokan" w:date="2011-10-13T15:25:00Z">
-        <w:r>
-          <w:t>significant</w:t>
-        </w:r>
-      </w:ins>
-      <w:ins w:id="95" w:author="clhokan" w:date="2011-10-11T14:52:00Z">
-        <w:r>
-          <w:t xml:space="preserve"> amount </w:t>
-        </w:r>
-      </w:ins>
-      <w:ins w:id="96" w:author="clhokan" w:date="2011-10-13T15:25:00Z">
-        <w:r>
-          <w:t>of time trying to follow many of the</w:t>
-        </w:r>
-      </w:ins>
-      <w:ins w:id="97" w:author="clhokan" w:date="2011-10-13T15:26:00Z">
-        <w:r>
-          <w:t xml:space="preserve"> available</w:t>
-        </w:r>
-      </w:ins>
-      <w:ins w:id="98" w:author="clhokan" w:date="2011-10-13T15:25:00Z">
-        <w:r>
-          <w:t xml:space="preserve"> XP practices</w:t>
-        </w:r>
-      </w:ins>
-      <w:ins w:id="99" w:author="clhokan" w:date="2011-10-13T15:26:00Z">
-        <w:r>
-          <w:t xml:space="preserve">.  Through the course of this iteration, we have focused on </w:t>
-        </w:r>
-      </w:ins>
-      <w:ins w:id="100" w:author="clhokan" w:date="2011-10-13T15:27:00Z">
-        <w:r>
-          <w:t xml:space="preserve">creating our informative workspaces, adhering to pair programming principles, and </w:t>
-        </w:r>
-      </w:ins>
-      <w:ins w:id="101" w:author="clhokan" w:date="2011-10-13T15:28:00Z">
-        <w:r>
-          <w:t xml:space="preserve">conducting effective weekly cycle meetings.  We have had much success as we have learned more about these XP practices, and we feel more confident as a team because of them.  </w:t>
-        </w:r>
-      </w:ins>
+      </w:pPr>
+      <w:r>
+        <w:t xml:space="preserve">Team </w:t>
+      </w:r>
+      <w:r>
+        <w:t>Sneake</w:t>
+      </w:r>
+      <w:r>
+        <w:t xml:space="preserve">rs has spent a significant amount of time trying to follow many of the available XP practices.  Through the course of this iteration, we have focused on creating our informative workspaces, adhering to pair programming principles, and conducting effective weekly cycle meetings.  We have had much success as we have learned more about these XP practices, and we feel more confident as a team because of them.  </w:t>
+      </w:r>
     </w:p>
     <w:p>
       <w:pPr>
         <w:pStyle w:val="DoubleSpaced"/>
       </w:pPr>
-      <w:ins w:id="102" w:author="clhokan" w:date="2011-10-13T15:28:00Z">
-        <w:r>
-          <w:t xml:space="preserve">Since we are not required to institute a test-first approach </w:t>
-        </w:r>
-      </w:ins>
-      <w:ins w:id="103" w:author="clhokan" w:date="2011-10-13T15:29:00Z">
-        <w:r>
-          <w:t xml:space="preserve">in this iteration, we have not focused on this practice, but we have tried to follow it when possible.  The practice of creating tests has helped us as we have </w:t>
-        </w:r>
-      </w:ins>
-      <w:ins w:id="104" w:author="clhokan" w:date="2011-10-13T15:30:00Z">
-        <w:r>
-          <w:t>continually</w:t>
-        </w:r>
-      </w:ins>
-      <w:ins w:id="105" w:author="clhokan" w:date="2011-10-13T15:29:00Z">
-        <w:r>
-          <w:t xml:space="preserve"> integrated our code to</w:t>
-        </w:r>
-      </w:ins>
-      <w:ins w:id="106" w:author="clhokan" w:date="2011-10-13T15:28:00Z">
-        <w:r>
-          <w:t xml:space="preserve"> </w:t>
-        </w:r>
-      </w:ins>
+    </w:p>
+    <w:p>
+      <w:pPr>
+        <w:pStyle w:val="DoubleSpaced"/>
+      </w:pPr>
+      <w:r>
+        <w:t xml:space="preserve">Since we are not required to institute a test-first approach in this iteration, we have not focused on this practice, but we have tried to follow it when possible.  The practice of creating tests has helped us as we have continually integrated our code to </w:t>
+      </w:r>
       <w:proofErr w:type="spellStart"/>
       <w:proofErr w:type="gramStart"/>
-      <w:ins w:id="107" w:author="clhokan" w:date="2011-10-13T15:30:00Z">
-        <w:r>
-          <w:t>gitHub</w:t>
-        </w:r>
-        <w:proofErr w:type="spellEnd"/>
-        <w:r>
-          <w:t>,</w:t>
-        </w:r>
-        <w:proofErr w:type="gramEnd"/>
-        <w:r>
-          <w:t xml:space="preserve"> by giving us confidence that our code </w:t>
-        </w:r>
-      </w:ins>
-      <w:ins w:id="108" w:author="clhokan" w:date="2011-10-13T15:32:00Z">
-        <w:r>
-          <w:t>won’t break.</w:t>
-        </w:r>
-      </w:ins>
-      <w:ins w:id="109" w:author="clhokan" w:date="2011-10-13T15:30:00Z">
-        <w:r>
-          <w:t xml:space="preserve"> </w:t>
-        </w:r>
-      </w:ins>
+      <w:r>
+        <w:t>G</w:t>
+      </w:r>
+      <w:r>
+        <w:t>itHub</w:t>
+      </w:r>
+      <w:proofErr w:type="spellEnd"/>
+      <w:r>
+        <w:t>,</w:t>
+      </w:r>
+      <w:proofErr w:type="gramEnd"/>
+      <w:r>
+        <w:t xml:space="preserve"> by giving us confidence that our code won’t break. </w:t>
+      </w:r>
     </w:p>
     <w:p>
       <w:pPr>
         <w:pStyle w:val="Heading1"/>
       </w:pPr>
-      <w:bookmarkStart w:id="110" w:name="_Toc180139617"/>
-      <w:r>
+      <w:bookmarkStart w:id="7" w:name="_Toc180159514"/>
+      <w:r>
+        <w:lastRenderedPageBreak/>
         <w:t>Iteration 0 Practices</w:t>
       </w:r>
-      <w:bookmarkEnd w:id="110"/>
+      <w:bookmarkEnd w:id="7"/>
       <w:r>
         <w:t xml:space="preserve"> </w:t>
       </w:r>
@@ -2212,11 +1818,11 @@
         <w:pStyle w:val="Heading2"/>
         <w:spacing w:after="120"/>
       </w:pPr>
-      <w:bookmarkStart w:id="111" w:name="_Toc180139618"/>
+      <w:bookmarkStart w:id="8" w:name="_Toc180159515"/>
       <w:r>
         <w:t>Whole Team</w:t>
       </w:r>
-      <w:bookmarkEnd w:id="111"/>
+      <w:bookmarkEnd w:id="8"/>
     </w:p>
     <w:p>
       <w:pPr>
@@ -2231,6 +1837,11 @@
       <w:r>
         <w:t xml:space="preserve"> </w:t>
       </w:r>
+    </w:p>
+    <w:p>
+      <w:pPr>
+        <w:pStyle w:val="DoubleSpaced"/>
+      </w:pPr>
     </w:p>
     <w:p>
       <w:pPr>
@@ -2251,12 +1862,11 @@
         <w:pStyle w:val="Heading2"/>
         <w:spacing w:after="120"/>
       </w:pPr>
-      <w:bookmarkStart w:id="112" w:name="_Toc180139619"/>
-      <w:r>
-        <w:lastRenderedPageBreak/>
+      <w:bookmarkStart w:id="9" w:name="_Toc180159516"/>
+      <w:r>
         <w:t>Stories</w:t>
       </w:r>
-      <w:bookmarkEnd w:id="112"/>
+      <w:bookmarkEnd w:id="9"/>
     </w:p>
     <w:p>
       <w:pPr>
@@ -2333,11 +1943,12 @@
         <w:pStyle w:val="Heading2"/>
         <w:spacing w:after="120"/>
       </w:pPr>
-      <w:bookmarkStart w:id="113" w:name="_Toc180139620"/>
-      <w:r>
+      <w:bookmarkStart w:id="10" w:name="_Toc180159517"/>
+      <w:r>
+        <w:lastRenderedPageBreak/>
         <w:t>Quarterly Cycle (Release Planning)</w:t>
       </w:r>
-      <w:bookmarkEnd w:id="113"/>
+      <w:bookmarkEnd w:id="10"/>
     </w:p>
     <w:p>
       <w:pPr>
@@ -2438,251 +2049,133 @@
       <w:pPr>
         <w:pStyle w:val="Heading1"/>
       </w:pPr>
-      <w:bookmarkStart w:id="114" w:name="_Toc180139621"/>
+      <w:bookmarkStart w:id="11" w:name="_Toc180159518"/>
       <w:r>
         <w:t>Iteration 1 Practices</w:t>
       </w:r>
-      <w:bookmarkEnd w:id="114"/>
+      <w:bookmarkEnd w:id="11"/>
     </w:p>
     <w:p>
       <w:pPr>
         <w:pStyle w:val="Heading2"/>
         <w:spacing w:after="120"/>
       </w:pPr>
-      <w:bookmarkStart w:id="115" w:name="_Toc180139622"/>
+      <w:bookmarkStart w:id="12" w:name="_Toc180159519"/>
       <w:r>
         <w:t>Informative Workspaces</w:t>
       </w:r>
-      <w:bookmarkEnd w:id="115"/>
+      <w:bookmarkEnd w:id="12"/>
     </w:p>
     <w:p>
       <w:pPr>
         <w:pStyle w:val="DoubleSpaced"/>
-        <w:rPr>
-          <w:ins w:id="116" w:author="clhokan" w:date="2011-10-13T14:56:00Z"/>
-        </w:rPr>
-      </w:pPr>
-      <w:del w:id="117" w:author="clhokan" w:date="2011-10-11T16:10:00Z">
-        <w:r>
-          <w:rPr>
-            <w:rPrChange w:id="118" w:author="clhokan" w:date="2011-10-11T16:11:00Z">
-              <w:rPr>
-                <w:i/>
-              </w:rPr>
-            </w:rPrChange>
-          </w:rPr>
-          <w:delText>&lt;provide evidence on how the team is following this practice&gt;</w:delText>
-        </w:r>
-      </w:del>
-      <w:ins w:id="119" w:author="clhokan" w:date="2011-10-13T14:55:00Z">
-        <w:r>
-          <w:t xml:space="preserve">The informative workspace practice encourages the team to make our workspace about our work, so that an interested observer could take in the state of the project within about 15 seconds. Since we are a remote team, this has been a challenging practice. Our best successes come from developing virtual workspaces with Google Docs and Pivotal Tracker. In Google Docs, we are able to use a shared collection, which provides the entire team with up-to-date documents that serve as a replacement for a physical bulletin board or whiteboard. </w:t>
-        </w:r>
-      </w:ins>
+      </w:pPr>
+      <w:r>
+        <w:t xml:space="preserve">The informative workspace practice encourages the team to make our workspace about our work, so that an interested observer could take in the state of the project within about 15 seconds. Since we are a remote team, this has been a challenging practice. Our best successes come from developing virtual workspaces with Google Docs and Pivotal Tracker. In Google Docs, we are able to use a shared collection, which provides the entire team with up-to-date documents that serve as a replacement for a physical bulletin board or whiteboard. </w:t>
+      </w:r>
     </w:p>
     <w:p>
       <w:pPr>
         <w:pStyle w:val="DoubleSpaced"/>
-        <w:rPr>
-          <w:ins w:id="120" w:author="clhokan" w:date="2011-10-11T16:16:00Z"/>
-        </w:rPr>
-      </w:pPr>
-      <w:ins w:id="121" w:author="clhokan" w:date="2011-10-13T14:55:00Z">
-        <w:r>
-          <w:t xml:space="preserve">Using Pivotal Tracker, we are able to make the progress on our story cards clearly visible, so that anyone who glanced at the screen would immediately gain a clear understanding of the state of the project. We also meet at </w:t>
-        </w:r>
-        <w:proofErr w:type="spellStart"/>
-        <w:r>
-          <w:t>Sion's</w:t>
-        </w:r>
-        <w:proofErr w:type="spellEnd"/>
-        <w:r>
-          <w:t xml:space="preserve"> once a week for 4 hours. There we are able to create temporary informative workspaces through the use o</w:t>
-        </w:r>
-        <w:r>
-          <w:t>f a w</w:t>
-        </w:r>
-        <w:r>
-          <w:t>hiteboard and</w:t>
-        </w:r>
-        <w:r>
-          <w:t xml:space="preserve"> big screen</w:t>
-        </w:r>
-      </w:ins>
-      <w:ins w:id="122" w:author="clhokan" w:date="2011-10-11T16:17:00Z">
-        <w:r>
-          <w:t xml:space="preserve">. </w:t>
-        </w:r>
-      </w:ins>
+      </w:pPr>
     </w:p>
     <w:p>
       <w:pPr>
         <w:pStyle w:val="DoubleSpaced"/>
-        <w:rPr>
-          <w:del w:id="123" w:author="clhokan" w:date="2011-10-11T16:19:00Z"/>
-          <w:rPrChange w:id="124" w:author="clhokan" w:date="2011-10-11T16:11:00Z">
-            <w:rPr>
-              <w:del w:id="125" w:author="clhokan" w:date="2011-10-11T16:19:00Z"/>
-              <w:i/>
-            </w:rPr>
-          </w:rPrChange>
-        </w:rPr>
-      </w:pPr>
+      </w:pPr>
+      <w:r>
+        <w:t xml:space="preserve">Using Pivotal Tracker, we are able to make the progress on our story cards clearly visible, so that anyone who glanced at the screen would immediately gain a clear understanding of the state of the project. We also meet at </w:t>
+      </w:r>
+      <w:proofErr w:type="spellStart"/>
+      <w:r>
+        <w:t>Sion's</w:t>
+      </w:r>
+      <w:proofErr w:type="spellEnd"/>
+      <w:r>
+        <w:t xml:space="preserve"> once a week for 4 hours. There we are able to create temporary informative workspaces through the use o</w:t>
+      </w:r>
+      <w:r>
+        <w:t>f a w</w:t>
+      </w:r>
+      <w:r>
+        <w:t>hiteboard and</w:t>
+      </w:r>
+      <w:r>
+        <w:t xml:space="preserve"> big screen</w:t>
+      </w:r>
+      <w:r>
+        <w:t xml:space="preserve">. </w:t>
+      </w:r>
     </w:p>
     <w:p>
       <w:pPr>
         <w:pStyle w:val="Heading2"/>
         <w:spacing w:after="120"/>
       </w:pPr>
-      <w:bookmarkStart w:id="126" w:name="_Toc180139623"/>
-      <w:r>
+      <w:bookmarkStart w:id="13" w:name="_Toc180159520"/>
+      <w:r>
+        <w:lastRenderedPageBreak/>
         <w:t>Pair Programming</w:t>
       </w:r>
-      <w:bookmarkEnd w:id="126"/>
+      <w:bookmarkEnd w:id="13"/>
     </w:p>
     <w:p>
       <w:pPr>
         <w:pStyle w:val="DoubleSpaced"/>
-        <w:rPr>
-          <w:ins w:id="127" w:author="clhokan" w:date="2011-10-13T14:57:00Z"/>
-          <w:rPrChange w:id="128" w:author="clhokan" w:date="2011-10-13T14:58:00Z">
-            <w:rPr>
-              <w:ins w:id="129" w:author="clhokan" w:date="2011-10-13T14:57:00Z"/>
-              <w:i/>
-              <w:iCs/>
-            </w:rPr>
-          </w:rPrChange>
-        </w:rPr>
-      </w:pPr>
-      <w:del w:id="130" w:author="clhokan" w:date="2011-10-11T16:19:00Z">
-        <w:r>
-          <w:rPr>
-            <w:rPrChange w:id="131" w:author="clhokan" w:date="2011-10-13T14:58:00Z">
-              <w:rPr>
-                <w:i/>
-              </w:rPr>
-            </w:rPrChange>
-          </w:rPr>
-          <w:delText>&lt;provide evidence on how the team is following this practice&gt;</w:delText>
-        </w:r>
-      </w:del>
-      <w:ins w:id="132" w:author="clhokan" w:date="2011-10-13T14:57:00Z">
-        <w:r>
-          <w:rPr>
-            <w:rPrChange w:id="133" w:author="clhokan" w:date="2011-10-13T14:58:00Z">
-              <w:rPr>
-                <w:i/>
-                <w:iCs/>
-              </w:rPr>
-            </w:rPrChange>
-          </w:rPr>
-          <w:t xml:space="preserve">Pair programming is one of the key practices that we use.  This </w:t>
-        </w:r>
-        <w:r>
-          <w:t>benefits</w:t>
-        </w:r>
-        <w:r>
-          <w:rPr>
-            <w:rPrChange w:id="134" w:author="clhokan" w:date="2011-10-13T14:58:00Z">
-              <w:rPr>
-                <w:i/>
-                <w:iCs/>
-              </w:rPr>
-            </w:rPrChange>
-          </w:rPr>
-          <w:t xml:space="preserve"> out team greatly, as it enables each team member to become familiar with the entire project, and increase</w:t>
-        </w:r>
-      </w:ins>
-      <w:ins w:id="135" w:author="clhokan" w:date="2011-10-13T14:59:00Z">
-        <w:r>
-          <w:t>s</w:t>
-        </w:r>
-      </w:ins>
-      <w:ins w:id="136" w:author="clhokan" w:date="2011-10-13T14:57:00Z">
-        <w:r>
-          <w:rPr>
-            <w:rPrChange w:id="137" w:author="clhokan" w:date="2011-10-13T14:58:00Z">
-              <w:rPr>
-                <w:i/>
-                <w:iCs/>
-              </w:rPr>
-            </w:rPrChange>
-          </w:rPr>
-          <w:t xml:space="preserve"> his individual knowledge about a specific topic.  We have set up a “pair session” calendar, where we have outlined all of our pair sessions, so we know who will be pairing with whom for any given day.  </w:t>
-        </w:r>
-      </w:ins>
+      </w:pPr>
+      <w:r>
+        <w:t xml:space="preserve">Pair programming is one of the key practices that we use.  This </w:t>
+      </w:r>
+      <w:r>
+        <w:t>benefits</w:t>
+      </w:r>
+      <w:r>
+        <w:t xml:space="preserve"> out team greatly, as it enables each team member to become familiar with the entire project, and increase</w:t>
+      </w:r>
+      <w:r>
+        <w:t>s</w:t>
+      </w:r>
+      <w:r>
+        <w:t xml:space="preserve"> his individual knowledge about a specific topic.  We have set up a “pair session” calendar, where we have outlined all of our pair sessions, so we know who will be pairing with whom for any given day.  </w:t>
+      </w:r>
     </w:p>
     <w:p>
       <w:pPr>
         <w:pStyle w:val="DoubleSpaced"/>
-        <w:rPr>
-          <w:rPrChange w:id="138" w:author="clhokan" w:date="2011-10-13T14:58:00Z">
-            <w:rPr>
-              <w:i/>
-            </w:rPr>
-          </w:rPrChange>
-        </w:rPr>
-      </w:pPr>
-      <w:ins w:id="139" w:author="clhokan" w:date="2011-10-13T14:57:00Z">
-        <w:r>
-          <w:rPr>
-            <w:rPrChange w:id="140" w:author="clhokan" w:date="2011-10-13T14:58:00Z">
-              <w:rPr>
-                <w:i/>
-              </w:rPr>
-            </w:rPrChange>
-          </w:rPr>
-          <w:t xml:space="preserve">Since we are a remote team, we are largely unable to sit at the same physical machine; despite this, we have followed the spirit of this practice entirely. We have employed remote collaboration tools such as </w:t>
-        </w:r>
-        <w:proofErr w:type="spellStart"/>
-        <w:r>
-          <w:rPr>
-            <w:rPrChange w:id="141" w:author="clhokan" w:date="2011-10-13T14:58:00Z">
-              <w:rPr>
-                <w:i/>
-              </w:rPr>
-            </w:rPrChange>
-          </w:rPr>
-          <w:t>TeamViewer</w:t>
-        </w:r>
-        <w:proofErr w:type="spellEnd"/>
-        <w:r>
-          <w:rPr>
-            <w:rPrChange w:id="142" w:author="clhokan" w:date="2011-10-13T14:58:00Z">
-              <w:rPr>
-                <w:i/>
-              </w:rPr>
-            </w:rPrChange>
-          </w:rPr>
-          <w:t>, Adobe Connect, Skype, and Google Voice to simulate the experience of sitting together at a single machine. We have written every single line of our product</w:t>
-        </w:r>
-        <w:r>
-          <w:t>ion code using pair programming</w:t>
-        </w:r>
-      </w:ins>
-      <w:ins w:id="143" w:author="clhokan" w:date="2011-10-11T16:20:00Z">
-        <w:r>
-          <w:rPr>
-            <w:rPrChange w:id="144" w:author="clhokan" w:date="2011-10-13T14:58:00Z">
-              <w:rPr>
-                <w:i/>
-              </w:rPr>
-            </w:rPrChange>
-          </w:rPr>
-          <w:t>.</w:t>
-        </w:r>
-      </w:ins>
+      </w:pPr>
+    </w:p>
+    <w:p>
+      <w:pPr>
+        <w:pStyle w:val="DoubleSpaced"/>
+      </w:pPr>
+      <w:r>
+        <w:t xml:space="preserve">Since we are a remote team, we are largely unable to sit at the same physical machine; despite this, we have followed the spirit of this practice entirely. We have employed remote collaboration tools such as </w:t>
+      </w:r>
+      <w:proofErr w:type="spellStart"/>
+      <w:r>
+        <w:t>TeamViewer</w:t>
+      </w:r>
+      <w:proofErr w:type="spellEnd"/>
+      <w:r>
+        <w:t>, Adobe Connect, Skype, and Google Voice to simulate the experience of sitting together at a single machine. We have written every single line of our product</w:t>
+      </w:r>
+      <w:r>
+        <w:t>ion code using pair programming</w:t>
+      </w:r>
+      <w:r>
+        <w:t>.</w:t>
+      </w:r>
     </w:p>
     <w:p>
       <w:pPr>
         <w:pStyle w:val="Heading2"/>
         <w:spacing w:after="120"/>
       </w:pPr>
-      <w:bookmarkStart w:id="145" w:name="_Toc180139624"/>
+      <w:bookmarkStart w:id="14" w:name="_Toc180159521"/>
       <w:r>
         <w:t>Weekly Cycle</w:t>
       </w:r>
-      <w:bookmarkEnd w:id="145"/>
+      <w:bookmarkEnd w:id="14"/>
       <w:r>
         <w:t xml:space="preserve"> </w:t>
       </w:r>
@@ -2690,206 +2183,62 @@
     <w:p>
       <w:pPr>
         <w:pStyle w:val="DoubleSpaced"/>
-        <w:rPr>
-          <w:ins w:id="146" w:author="clhokan" w:date="2011-10-13T15:11:00Z"/>
-          <w:rPrChange w:id="147" w:author="clhokan" w:date="2011-10-13T15:11:00Z">
-            <w:rPr>
-              <w:ins w:id="148" w:author="clhokan" w:date="2011-10-13T15:11:00Z"/>
-              <w:rFonts w:ascii="Arial" w:eastAsia="Times New Roman" w:hAnsi="Arial" w:cs="Arial"/>
-              <w:color w:val="181818"/>
-              <w:kern w:val="0"/>
-              <w:sz w:val="26"/>
-              <w:szCs w:val="26"/>
-              <w:lang w:eastAsia="en-US"/>
-            </w:rPr>
-          </w:rPrChange>
-        </w:rPr>
-        <w:pPrChange w:id="149" w:author="clhokan" w:date="2011-10-13T15:11:00Z">
-          <w:pPr>
-            <w:widowControl w:val="0"/>
-            <w:suppressAutoHyphens w:val="0"/>
-            <w:autoSpaceDE w:val="0"/>
-            <w:autoSpaceDN w:val="0"/>
-            <w:adjustRightInd w:val="0"/>
-            <w:jc w:val="left"/>
-          </w:pPr>
-        </w:pPrChange>
-      </w:pPr>
-      <w:ins w:id="150" w:author="clhokan" w:date="2011-10-13T15:11:00Z">
-        <w:r>
-          <w:rPr>
-            <w:rPrChange w:id="151" w:author="clhokan" w:date="2011-10-13T15:11:00Z">
-              <w:rPr>
-                <w:rFonts w:ascii="Arial" w:eastAsia="Times New Roman" w:hAnsi="Arial" w:cs="Arial"/>
-                <w:color w:val="181818"/>
-                <w:kern w:val="0"/>
-                <w:sz w:val="26"/>
-                <w:szCs w:val="26"/>
-                <w:lang w:eastAsia="en-US"/>
-              </w:rPr>
-            </w:rPrChange>
-          </w:rPr>
-          <w:t xml:space="preserve">The Extreme Programming practice of weekly cycle states that work should be planned a week at a time. We </w:t>
-        </w:r>
-        <w:r>
-          <w:t>follow</w:t>
-        </w:r>
-        <w:r>
-          <w:rPr>
-            <w:rPrChange w:id="152" w:author="clhokan" w:date="2011-10-13T15:11:00Z">
-              <w:rPr>
-                <w:rFonts w:ascii="Arial" w:eastAsia="Times New Roman" w:hAnsi="Arial" w:cs="Arial"/>
-                <w:color w:val="181818"/>
-                <w:kern w:val="0"/>
-                <w:sz w:val="26"/>
-                <w:szCs w:val="26"/>
-                <w:lang w:eastAsia="en-US"/>
-              </w:rPr>
-            </w:rPrChange>
-          </w:rPr>
-          <w:t xml:space="preserve"> this process by beginning each week with a planning and reflection meeting.</w:t>
-        </w:r>
-      </w:ins>
+      </w:pPr>
+      <w:r>
+        <w:t xml:space="preserve">The Extreme Programming practice of weekly cycle states that work should be planned a week at a time. We </w:t>
+      </w:r>
+      <w:r>
+        <w:t>follow</w:t>
+      </w:r>
+      <w:r>
+        <w:t xml:space="preserve"> this process by beginning each week with a planning and reflection meeting.</w:t>
+      </w:r>
     </w:p>
     <w:p>
       <w:pPr>
         <w:pStyle w:val="DoubleSpaced"/>
-        <w:rPr>
-          <w:ins w:id="153" w:author="clhokan" w:date="2011-10-13T15:11:00Z"/>
-          <w:rPrChange w:id="154" w:author="clhokan" w:date="2011-10-13T15:11:00Z">
-            <w:rPr>
-              <w:ins w:id="155" w:author="clhokan" w:date="2011-10-13T15:11:00Z"/>
-              <w:rFonts w:ascii="Arial" w:eastAsia="Times New Roman" w:hAnsi="Arial" w:cs="Arial"/>
-              <w:color w:val="181818"/>
-              <w:kern w:val="0"/>
-              <w:sz w:val="26"/>
-              <w:szCs w:val="26"/>
-              <w:lang w:eastAsia="en-US"/>
-            </w:rPr>
-          </w:rPrChange>
-        </w:rPr>
-        <w:pPrChange w:id="156" w:author="clhokan" w:date="2011-10-13T15:11:00Z">
-          <w:pPr>
-            <w:widowControl w:val="0"/>
-            <w:suppressAutoHyphens w:val="0"/>
-            <w:autoSpaceDE w:val="0"/>
-            <w:autoSpaceDN w:val="0"/>
-            <w:adjustRightInd w:val="0"/>
-            <w:jc w:val="left"/>
-          </w:pPr>
-        </w:pPrChange>
-      </w:pPr>
-      <w:ins w:id="157" w:author="clhokan" w:date="2011-10-13T15:11:00Z">
-        <w:r>
-          <w:rPr>
-            <w:rPrChange w:id="158" w:author="clhokan" w:date="2011-10-13T15:11:00Z">
-              <w:rPr>
-                <w:rFonts w:ascii="Arial" w:eastAsia="Times New Roman" w:hAnsi="Arial" w:cs="Arial"/>
-                <w:color w:val="181818"/>
-                <w:kern w:val="0"/>
-                <w:sz w:val="26"/>
-                <w:szCs w:val="26"/>
-                <w:lang w:eastAsia="en-US"/>
-              </w:rPr>
-            </w:rPrChange>
-          </w:rPr>
-          <w:t>We begin this meeting with reflection. We review story cards that were completed during the past week and compare our actual progress with our expected progress; we use this information to calculate the team velocity. Then, we seek to identify what went well and what could be improved for the future.</w:t>
-        </w:r>
-      </w:ins>
+      </w:pPr>
     </w:p>
     <w:p>
       <w:pPr>
         <w:pStyle w:val="DoubleSpaced"/>
-        <w:rPr>
-          <w:rPrChange w:id="159" w:author="clhokan" w:date="2011-10-13T15:11:00Z">
-            <w:rPr>
-              <w:i/>
-            </w:rPr>
-          </w:rPrChange>
-        </w:rPr>
-      </w:pPr>
-      <w:ins w:id="160" w:author="clhokan" w:date="2011-10-13T15:11:00Z">
-        <w:r>
-          <w:rPr>
-            <w:rPrChange w:id="161" w:author="clhokan" w:date="2011-10-13T15:11:00Z">
-              <w:rPr>
-                <w:rFonts w:ascii="Arial" w:eastAsia="Times New Roman" w:hAnsi="Arial" w:cs="Arial"/>
-                <w:color w:val="181818"/>
-                <w:kern w:val="0"/>
-                <w:sz w:val="26"/>
-                <w:szCs w:val="26"/>
-                <w:lang w:eastAsia="en-US"/>
-              </w:rPr>
-            </w:rPrChange>
-          </w:rPr>
-          <w:t>Next, we plan for the upcoming week. We discuss the results of the pair sessions and resolve any remaining questions. Then, we discuss the status of the deliverables and identify plans for future pairings. Finally, we identify action items for individuals to take on during the coming week.</w:t>
-        </w:r>
-      </w:ins>
-      <w:del w:id="162" w:author="clhokan" w:date="2011-10-11T16:23:00Z">
-        <w:r>
-          <w:rPr>
-            <w:rPrChange w:id="163" w:author="clhokan" w:date="2011-10-13T15:11:00Z">
-              <w:rPr>
-                <w:i/>
-              </w:rPr>
-            </w:rPrChange>
-          </w:rPr>
-          <w:delText>&lt;provide evidence on how the team is following this practice&gt;</w:delText>
-        </w:r>
-      </w:del>
+      </w:pPr>
+      <w:r>
+        <w:t>We begin this meeting with reflection. We review story cards that were completed during the past week and compare our actual progress with our expected progress; we use this information to calculate the team velocity. Then, we seek to identify what went well and what could be improved for the future.</w:t>
+      </w:r>
+    </w:p>
+    <w:p>
+      <w:pPr>
+        <w:pStyle w:val="DoubleSpaced"/>
+      </w:pPr>
+    </w:p>
+    <w:p>
+      <w:pPr>
+        <w:pStyle w:val="DoubleSpaced"/>
+      </w:pPr>
+      <w:r>
+        <w:lastRenderedPageBreak/>
+        <w:t>Next, we plan for the upcoming week. We discuss the results of the pair sessions and resolve any remaining questions. Then, we discuss the status of the deliverables and identify plans for future pairings. Finally, we identify action items for individuals to take on during the coming week.</w:t>
+      </w:r>
     </w:p>
     <w:p>
       <w:pPr>
         <w:pStyle w:val="Heading2"/>
         <w:spacing w:after="120"/>
       </w:pPr>
-      <w:bookmarkStart w:id="164" w:name="_Toc180139625"/>
+      <w:bookmarkStart w:id="15" w:name="_Toc180159522"/>
       <w:r>
         <w:t>Test-First Programming</w:t>
       </w:r>
-      <w:bookmarkEnd w:id="164"/>
+      <w:bookmarkEnd w:id="15"/>
     </w:p>
     <w:p>
       <w:pPr>
         <w:pStyle w:val="DoubleSpaced"/>
-        <w:rPr>
-          <w:ins w:id="165" w:author="clhokan" w:date="2011-10-13T15:14:00Z"/>
-          <w:rPrChange w:id="166" w:author="clhokan" w:date="2011-10-13T15:15:00Z">
-            <w:rPr>
-              <w:ins w:id="167" w:author="clhokan" w:date="2011-10-13T15:14:00Z"/>
-              <w:rFonts w:ascii="Times" w:eastAsia="Times New Roman" w:hAnsi="Times"/>
-              <w:kern w:val="0"/>
-              <w:sz w:val="20"/>
-              <w:szCs w:val="20"/>
-              <w:lang w:eastAsia="en-US"/>
-            </w:rPr>
-          </w:rPrChange>
-        </w:rPr>
-        <w:pPrChange w:id="168" w:author="clhokan" w:date="2011-10-13T15:15:00Z">
-          <w:pPr>
-            <w:suppressAutoHyphens w:val="0"/>
-            <w:jc w:val="left"/>
-          </w:pPr>
-        </w:pPrChange>
-      </w:pPr>
-      <w:ins w:id="169" w:author="clhokan" w:date="2011-10-13T15:14:00Z">
-        <w:r>
-          <w:rPr>
-            <w:rPrChange w:id="170" w:author="clhokan" w:date="2011-10-13T15:15:00Z">
-              <w:rPr>
-                <w:rFonts w:ascii="Arial" w:eastAsia="Times New Roman" w:hAnsi="Arial" w:cs="Arial"/>
-                <w:color w:val="202020"/>
-                <w:kern w:val="0"/>
-                <w:sz w:val="20"/>
-                <w:szCs w:val="20"/>
-                <w:shd w:val="clear" w:color="auto" w:fill="FFFFFF"/>
-                <w:lang w:eastAsia="en-US"/>
-              </w:rPr>
-            </w:rPrChange>
-          </w:rPr>
-          <w:t>The practice of test-first programming encourages programmers to write automated tests before production code; in this way, the failing test becomes the motivation for development. Since test-first programming is not a formal requirement until the second half of the semester, our team has not been strict about it and we do not have complete code coverage. However, we have developed a substantial portion of our codebase using test-first programming, and we are becoming much more familiar with the workflow over time.</w:t>
-        </w:r>
-      </w:ins>
+      </w:pPr>
+      <w:r>
+        <w:t>The practice of test-first programming encourages programmers to write automated tests before production code; in this way, the failing test becomes the motivation for development. Since test-first programming is not a formal requirement until the second half of the semester, our team has not been strict about it and we do not have complete code coverage. However, we have developed a substantial portion of our codebase using test-first programming, and we are becoming much more familiar with the workflow over time.</w:t>
+      </w:r>
     </w:p>
     <w:p>
       <w:pPr>
@@ -2898,337 +2247,102 @@
           <w:i/>
         </w:rPr>
       </w:pPr>
-      <w:del w:id="171" w:author="clhokan" w:date="2011-10-11T16:27:00Z">
-        <w:r>
-          <w:rPr>
-            <w:i/>
-          </w:rPr>
-          <w:delText>&lt;provide evidence</w:delText>
-        </w:r>
-        <w:r>
-          <w:rPr>
-            <w:i/>
-          </w:rPr>
-          <w:delText xml:space="preserve"> on how the team is following this practice</w:delText>
-        </w:r>
-        <w:r>
-          <w:rPr>
-            <w:i/>
-          </w:rPr>
-          <w:delText>&gt;</w:delText>
-        </w:r>
-      </w:del>
     </w:p>
     <w:p>
       <w:pPr>
         <w:pStyle w:val="Heading2"/>
         <w:spacing w:after="120"/>
       </w:pPr>
-      <w:bookmarkStart w:id="172" w:name="_Toc180139626"/>
+      <w:bookmarkStart w:id="16" w:name="_Toc180159523"/>
       <w:r>
         <w:t>Continuous Integration</w:t>
       </w:r>
-      <w:bookmarkEnd w:id="172"/>
+      <w:bookmarkEnd w:id="16"/>
     </w:p>
     <w:p>
       <w:pPr>
         <w:pStyle w:val="DoubleSpaced"/>
-        <w:rPr>
-          <w:ins w:id="173" w:author="clhokan" w:date="2011-10-13T15:24:00Z"/>
-        </w:rPr>
-      </w:pPr>
-      <w:ins w:id="174" w:author="clhokan" w:date="2011-10-11T16:42:00Z">
-        <w:r>
-          <w:rPr>
-            <w:rPrChange w:id="175" w:author="clhokan" w:date="2011-10-13T15:21:00Z">
-              <w:rPr>
-                <w:i/>
-              </w:rPr>
-            </w:rPrChange>
-          </w:rPr>
-          <w:t>We believe</w:t>
-        </w:r>
-      </w:ins>
-      <w:ins w:id="176" w:author="clhokan" w:date="2011-10-11T16:43:00Z">
-        <w:r>
-          <w:rPr>
-            <w:rPrChange w:id="177" w:author="clhokan" w:date="2011-10-13T15:21:00Z">
-              <w:rPr>
-                <w:i/>
-              </w:rPr>
-            </w:rPrChange>
-          </w:rPr>
-          <w:t>,</w:t>
-        </w:r>
-      </w:ins>
-      <w:ins w:id="178" w:author="clhokan" w:date="2011-10-11T16:42:00Z">
-        <w:r>
-          <w:rPr>
-            <w:rPrChange w:id="179" w:author="clhokan" w:date="2011-10-13T15:21:00Z">
-              <w:rPr>
-                <w:i/>
-              </w:rPr>
-            </w:rPrChange>
-          </w:rPr>
-          <w:t xml:space="preserve"> that by running our tests often and</w:t>
-        </w:r>
-      </w:ins>
-      <w:ins w:id="180" w:author="clhokan" w:date="2011-10-13T15:21:00Z">
-        <w:r>
-          <w:t xml:space="preserve"> frequently</w:t>
-        </w:r>
-      </w:ins>
-      <w:ins w:id="181" w:author="clhokan" w:date="2011-10-11T16:42:00Z">
-        <w:r>
-          <w:rPr>
-            <w:rPrChange w:id="182" w:author="clhokan" w:date="2011-10-13T15:21:00Z">
-              <w:rPr>
-                <w:i/>
-              </w:rPr>
-            </w:rPrChange>
-          </w:rPr>
-          <w:t xml:space="preserve"> checking code in, we will mitigate any kind of problems that might arise.   Our goal has been to </w:t>
-        </w:r>
-      </w:ins>
-      <w:ins w:id="183" w:author="clhokan" w:date="2011-10-11T16:43:00Z">
-        <w:r>
-          <w:rPr>
-            <w:rPrChange w:id="184" w:author="clhokan" w:date="2011-10-13T15:21:00Z">
-              <w:rPr>
-                <w:i/>
-              </w:rPr>
-            </w:rPrChange>
-          </w:rPr>
-          <w:t>fully check in all code after a block of pair programming time</w:t>
-        </w:r>
-      </w:ins>
-      <w:ins w:id="185" w:author="clhokan" w:date="2011-10-13T15:19:00Z">
-        <w:r>
-          <w:rPr>
-            <w:rPrChange w:id="186" w:author="clhokan" w:date="2011-10-13T15:21:00Z">
-              <w:rPr>
-                <w:i/>
-              </w:rPr>
-            </w:rPrChange>
-          </w:rPr>
-          <w:t>, with frequent local commits in between</w:t>
-        </w:r>
-      </w:ins>
-      <w:ins w:id="187" w:author="clhokan" w:date="2011-10-11T16:43:00Z">
-        <w:r>
-          <w:rPr>
-            <w:rPrChange w:id="188" w:author="clhokan" w:date="2011-10-13T15:21:00Z">
-              <w:rPr>
-                <w:i/>
-              </w:rPr>
-            </w:rPrChange>
-          </w:rPr>
-          <w:t>.  This ensure</w:t>
-        </w:r>
-      </w:ins>
-      <w:ins w:id="189" w:author="clhokan" w:date="2011-10-13T15:22:00Z">
-        <w:r>
-          <w:t>s</w:t>
-        </w:r>
-      </w:ins>
-      <w:ins w:id="190" w:author="clhokan" w:date="2011-10-11T16:43:00Z">
-        <w:r>
-          <w:rPr>
-            <w:rPrChange w:id="191" w:author="clhokan" w:date="2011-10-13T15:21:00Z">
-              <w:rPr>
-                <w:i/>
-              </w:rPr>
-            </w:rPrChange>
-          </w:rPr>
-          <w:t xml:space="preserve"> our builds work</w:t>
-        </w:r>
-      </w:ins>
-      <w:ins w:id="192" w:author="clhokan" w:date="2011-10-13T15:23:00Z">
-        <w:r>
-          <w:t xml:space="preserve"> at any given time</w:t>
-        </w:r>
-      </w:ins>
-      <w:ins w:id="193" w:author="clhokan" w:date="2011-10-11T16:43:00Z">
-        <w:r>
-          <w:rPr>
-            <w:rPrChange w:id="194" w:author="clhokan" w:date="2011-10-13T15:21:00Z">
-              <w:rPr>
-                <w:i/>
-              </w:rPr>
-            </w:rPrChange>
-          </w:rPr>
-          <w:t xml:space="preserve">, and </w:t>
-        </w:r>
-        <w:r>
-          <w:rPr>
-            <w:rPrChange w:id="195" w:author="clhokan" w:date="2011-10-13T14:55:00Z">
-              <w:rPr>
-                <w:i/>
-              </w:rPr>
-            </w:rPrChange>
-          </w:rPr>
-          <w:t xml:space="preserve">it </w:t>
-        </w:r>
-      </w:ins>
-      <w:ins w:id="196" w:author="clhokan" w:date="2011-10-11T16:45:00Z">
-        <w:r>
-          <w:rPr>
-            <w:rPrChange w:id="197" w:author="clhokan" w:date="2011-10-13T15:21:00Z">
-              <w:rPr>
-                <w:i/>
-              </w:rPr>
-            </w:rPrChange>
-          </w:rPr>
-          <w:t>ensure</w:t>
-        </w:r>
-      </w:ins>
-      <w:ins w:id="198" w:author="clhokan" w:date="2011-10-13T15:23:00Z">
-        <w:r>
-          <w:t xml:space="preserve">s </w:t>
-        </w:r>
-      </w:ins>
-      <w:ins w:id="199" w:author="clhokan" w:date="2011-10-13T15:24:00Z">
-        <w:r>
-          <w:t>confidence</w:t>
-        </w:r>
-      </w:ins>
-      <w:ins w:id="200" w:author="clhokan" w:date="2011-10-13T15:23:00Z">
-        <w:r>
-          <w:t xml:space="preserve"> </w:t>
-        </w:r>
-      </w:ins>
-      <w:ins w:id="201" w:author="clhokan" w:date="2011-10-13T15:24:00Z">
-        <w:r>
-          <w:t>that</w:t>
-        </w:r>
-      </w:ins>
-      <w:ins w:id="202" w:author="clhokan" w:date="2011-10-11T16:43:00Z">
-        <w:r>
-          <w:rPr>
-            <w:rPrChange w:id="203" w:author="clhokan" w:date="2011-10-13T15:21:00Z">
-              <w:rPr>
-                <w:i/>
-              </w:rPr>
-            </w:rPrChange>
-          </w:rPr>
-          <w:t xml:space="preserve"> the code</w:t>
-        </w:r>
-      </w:ins>
-      <w:ins w:id="204" w:author="clhokan" w:date="2011-10-13T15:18:00Z">
-        <w:r>
-          <w:rPr>
-            <w:rPrChange w:id="205" w:author="clhokan" w:date="2011-10-13T15:21:00Z">
-              <w:rPr>
-                <w:i/>
-              </w:rPr>
-            </w:rPrChange>
-          </w:rPr>
-          <w:t xml:space="preserve"> is ready</w:t>
-        </w:r>
-      </w:ins>
-      <w:ins w:id="206" w:author="clhokan" w:date="2011-10-11T16:43:00Z">
-        <w:r>
-          <w:rPr>
-            <w:rPrChange w:id="207" w:author="clhokan" w:date="2011-10-13T15:21:00Z">
-              <w:rPr>
-                <w:i/>
-              </w:rPr>
-            </w:rPrChange>
-          </w:rPr>
-          <w:t xml:space="preserve"> for the next pair session</w:t>
-        </w:r>
-      </w:ins>
-      <w:ins w:id="208" w:author="clhokan" w:date="2011-10-13T15:20:00Z">
-        <w:r>
-          <w:rPr>
-            <w:rPrChange w:id="209" w:author="clhokan" w:date="2011-10-13T15:21:00Z">
-              <w:rPr>
-                <w:i/>
-              </w:rPr>
-            </w:rPrChange>
-          </w:rPr>
-          <w:t xml:space="preserve">. </w:t>
-        </w:r>
-      </w:ins>
+      </w:pPr>
+      <w:r>
+        <w:t>We believe, that by running our tests often and</w:t>
+      </w:r>
+      <w:r>
+        <w:t xml:space="preserve"> frequently</w:t>
+      </w:r>
+      <w:r>
+        <w:t xml:space="preserve"> checking code in, we will mitigate any kind of problems that might arise.   Our goal has been to fully check in all code after a block of pair programming time</w:t>
+      </w:r>
+      <w:r>
+        <w:t>, with frequent local commits in between</w:t>
+      </w:r>
+      <w:r>
+        <w:t>.  This ensure</w:t>
+      </w:r>
+      <w:r>
+        <w:t>s</w:t>
+      </w:r>
+      <w:r>
+        <w:t xml:space="preserve"> our builds work</w:t>
+      </w:r>
+      <w:r>
+        <w:t xml:space="preserve"> at any given time</w:t>
+      </w:r>
+      <w:r>
+        <w:t>, and it ensure</w:t>
+      </w:r>
+      <w:r>
+        <w:t>s confidence that</w:t>
+      </w:r>
+      <w:r>
+        <w:t xml:space="preserve"> the code</w:t>
+      </w:r>
+      <w:r>
+        <w:t xml:space="preserve"> is ready</w:t>
+      </w:r>
+      <w:r>
+        <w:t xml:space="preserve"> for the next pair session</w:t>
+      </w:r>
+      <w:r>
+        <w:t xml:space="preserve">. </w:t>
+      </w:r>
     </w:p>
     <w:p>
       <w:pPr>
         <w:pStyle w:val="DoubleSpaced"/>
-        <w:rPr>
-          <w:ins w:id="210" w:author="clhokan" w:date="2011-10-11T16:42:00Z"/>
-          <w:rPrChange w:id="211" w:author="clhokan" w:date="2011-10-13T15:21:00Z">
-            <w:rPr>
-              <w:ins w:id="212" w:author="clhokan" w:date="2011-10-11T16:42:00Z"/>
-              <w:i/>
-            </w:rPr>
-          </w:rPrChange>
-        </w:rPr>
-      </w:pPr>
-      <w:ins w:id="213" w:author="clhokan" w:date="2011-10-13T15:20:00Z">
-        <w:r>
-          <w:t>Also, e</w:t>
-        </w:r>
-        <w:r>
-          <w:rPr>
-            <w:rPrChange w:id="214" w:author="clhokan" w:date="2011-10-13T15:21:00Z">
-              <w:rPr>
-                <w:i/>
-              </w:rPr>
-            </w:rPrChange>
-          </w:rPr>
-          <w:t>ach push causes the continuous integration server (Goldberg) to run our entire suite of tests. In the event that we encounter a problem, an email notification is sent out and we fix the issue as soon as possible.</w:t>
-        </w:r>
-      </w:ins>
+      </w:pPr>
     </w:p>
     <w:p>
       <w:pPr>
         <w:pStyle w:val="DoubleSpaced"/>
-        <w:rPr>
-          <w:del w:id="215" w:author="clhokan" w:date="2011-10-13T15:20:00Z"/>
-          <w:i/>
-        </w:rPr>
-      </w:pPr>
-      <w:del w:id="216" w:author="clhokan" w:date="2011-10-11T16:31:00Z">
-        <w:r>
-          <w:rPr>
-            <w:i/>
-          </w:rPr>
-          <w:delText>&lt;provide evidence</w:delText>
-        </w:r>
-        <w:r>
-          <w:rPr>
-            <w:i/>
-          </w:rPr>
-          <w:delText xml:space="preserve"> on how the team is following this practice</w:delText>
-        </w:r>
-        <w:r>
-          <w:rPr>
-            <w:i/>
-          </w:rPr>
-          <w:delText>&gt;</w:delText>
-        </w:r>
-      </w:del>
+      </w:pPr>
+      <w:r>
+        <w:t>Also, e</w:t>
+      </w:r>
+      <w:r>
+        <w:t>ach push causes the continuous integration server (Goldberg) to run our entire suite of tests. In the event that we encounter a problem, an email notification is sent out and we fix the issue as soon as possible.</w:t>
+      </w:r>
     </w:p>
     <w:p>
       <w:pPr>
         <w:pStyle w:val="Heading1"/>
       </w:pPr>
-      <w:bookmarkStart w:id="217" w:name="_Toc180139627"/>
-      <w:r>
+      <w:bookmarkStart w:id="17" w:name="_Toc180159524"/>
+      <w:r>
+        <w:lastRenderedPageBreak/>
         <w:t>Iteration 2 Practices</w:t>
       </w:r>
-      <w:bookmarkEnd w:id="217"/>
+      <w:bookmarkEnd w:id="17"/>
     </w:p>
     <w:p>
       <w:pPr>
         <w:pStyle w:val="Heading2"/>
         <w:spacing w:after="120"/>
       </w:pPr>
-      <w:bookmarkStart w:id="218" w:name="_Toc180139628"/>
+      <w:bookmarkStart w:id="18" w:name="_Toc180159525"/>
       <w:r>
         <w:t>Ten-Minute Build</w:t>
       </w:r>
-      <w:bookmarkEnd w:id="218"/>
+      <w:bookmarkEnd w:id="18"/>
     </w:p>
     <w:p>
       <w:pPr>
@@ -3275,11 +2389,11 @@
         <w:pStyle w:val="Heading2"/>
         <w:spacing w:after="120"/>
       </w:pPr>
-      <w:bookmarkStart w:id="219" w:name="_Toc180139629"/>
+      <w:bookmarkStart w:id="19" w:name="_Toc180159526"/>
       <w:r>
         <w:t>Incremental Design</w:t>
       </w:r>
-      <w:bookmarkEnd w:id="219"/>
+      <w:bookmarkEnd w:id="19"/>
     </w:p>
     <w:p>
       <w:pPr>
@@ -3326,11 +2440,11 @@
         <w:pStyle w:val="Heading2"/>
         <w:spacing w:after="120"/>
       </w:pPr>
-      <w:bookmarkStart w:id="220" w:name="_Toc180139630"/>
+      <w:bookmarkStart w:id="20" w:name="_Toc180159527"/>
       <w:r>
         <w:t>Root-Cause Analysis</w:t>
       </w:r>
-      <w:bookmarkEnd w:id="220"/>
+      <w:bookmarkEnd w:id="20"/>
     </w:p>
     <w:p>
       <w:pPr>
@@ -3376,22 +2490,22 @@
       <w:pPr>
         <w:pStyle w:val="Heading1"/>
       </w:pPr>
-      <w:bookmarkStart w:id="221" w:name="_Toc180139631"/>
+      <w:bookmarkStart w:id="21" w:name="_Toc180159528"/>
       <w:r>
         <w:t>Iteration 3 Practices</w:t>
       </w:r>
-      <w:bookmarkEnd w:id="221"/>
+      <w:bookmarkEnd w:id="21"/>
     </w:p>
     <w:p>
       <w:pPr>
         <w:pStyle w:val="Heading2"/>
         <w:spacing w:after="120"/>
       </w:pPr>
-      <w:bookmarkStart w:id="222" w:name="_Toc180139632"/>
+      <w:bookmarkStart w:id="22" w:name="_Toc180159529"/>
       <w:r>
         <w:t>Shared Code</w:t>
       </w:r>
-      <w:bookmarkEnd w:id="222"/>
+      <w:bookmarkEnd w:id="22"/>
     </w:p>
     <w:p>
       <w:pPr>
@@ -3438,11 +2552,11 @@
         <w:pStyle w:val="Heading2"/>
         <w:spacing w:after="120"/>
       </w:pPr>
-      <w:bookmarkStart w:id="223" w:name="_Toc180139633"/>
+      <w:bookmarkStart w:id="23" w:name="_Toc180159530"/>
       <w:r>
         <w:t>Sit Together</w:t>
       </w:r>
-      <w:bookmarkEnd w:id="223"/>
+      <w:bookmarkEnd w:id="23"/>
     </w:p>
     <w:p>
       <w:pPr>
@@ -3489,11 +2603,11 @@
         <w:pStyle w:val="Heading2"/>
         <w:spacing w:after="120"/>
       </w:pPr>
-      <w:bookmarkStart w:id="224" w:name="_Toc180139634"/>
+      <w:bookmarkStart w:id="24" w:name="_Toc180159531"/>
       <w:r>
         <w:t>Slack</w:t>
       </w:r>
-      <w:bookmarkEnd w:id="224"/>
+      <w:bookmarkEnd w:id="24"/>
     </w:p>
     <w:p>
       <w:pPr>
@@ -3540,12 +2654,11 @@
         <w:pStyle w:val="Heading2"/>
         <w:spacing w:after="120"/>
       </w:pPr>
-      <w:bookmarkStart w:id="225" w:name="_Toc180139635"/>
-      <w:r>
-        <w:lastRenderedPageBreak/>
+      <w:bookmarkStart w:id="25" w:name="_Toc180159532"/>
+      <w:r>
         <w:t>Energized Work</w:t>
       </w:r>
-      <w:bookmarkEnd w:id="225"/>
+      <w:bookmarkEnd w:id="25"/>
     </w:p>
     <w:p>
       <w:pPr>
@@ -4867,6 +3980,7 @@
   <w:style w:type="character" w:default="1" w:styleId="DefaultParagraphFont">
     <w:name w:val="Default Paragraph Font"/>
     <w:uiPriority w:val="1"/>
+    <w:semiHidden/>
     <w:unhideWhenUsed/>
   </w:style>
   <w:style w:type="table" w:default="1" w:styleId="TableNormal">
@@ -5325,6 +4439,7 @@
   <w:style w:type="character" w:default="1" w:styleId="DefaultParagraphFont">
     <w:name w:val="Default Paragraph Font"/>
     <w:uiPriority w:val="1"/>
+    <w:semiHidden/>
     <w:unhideWhenUsed/>
   </w:style>
   <w:style w:type="table" w:default="1" w:styleId="TableNormal">

</xml_diff>